<commit_message>
detalhando processo de extração de base
</commit_message>
<xml_diff>
--- a/documentacao/artigo/artigo_v1.docx
+++ b/documentacao/artigo/artigo_v1.docx
@@ -188,7 +188,23 @@
           <w:sz w:val="28"/>
           <w:szCs w:val="28"/>
         </w:rPr>
-        <w:t xml:space="preserve">, aquelas que são capazes de “gerar” conteúdo, seja de maneira escrita, visual, </w:t>
+        <w:t>, aquelas que são capazes de “gerar” conteúdo</w:t>
+      </w:r>
+      <w:r>
+        <w:rPr>
+          <w:rFonts w:ascii="Times New Roman" w:eastAsia="Times New Roman" w:hAnsi="Times New Roman" w:cs="Times New Roman"/>
+          <w:sz w:val="28"/>
+          <w:szCs w:val="28"/>
+        </w:rPr>
+        <w:t xml:space="preserve"> -</w:t>
+      </w:r>
+      <w:r>
+        <w:rPr>
+          <w:rFonts w:ascii="Times New Roman" w:eastAsia="Times New Roman" w:hAnsi="Times New Roman" w:cs="Times New Roman"/>
+          <w:sz w:val="28"/>
+          <w:szCs w:val="28"/>
+        </w:rPr>
+        <w:t xml:space="preserve"> seja de maneira escrita, visual, </w:t>
       </w:r>
       <w:r>
         <w:rPr>
@@ -204,7 +220,23 @@
           <w:sz w:val="28"/>
           <w:szCs w:val="28"/>
         </w:rPr>
-        <w:t xml:space="preserve"> ou uma mescla dessas, se tornou imprescindível a criação de ferramentas que possam combater plágio</w:t>
+        <w:t xml:space="preserve"> ou uma mescla dessas</w:t>
+      </w:r>
+      <w:r>
+        <w:rPr>
+          <w:rFonts w:ascii="Times New Roman" w:eastAsia="Times New Roman" w:hAnsi="Times New Roman" w:cs="Times New Roman"/>
+          <w:sz w:val="28"/>
+          <w:szCs w:val="28"/>
+        </w:rPr>
+        <w:t xml:space="preserve"> -</w:t>
+      </w:r>
+      <w:r>
+        <w:rPr>
+          <w:rFonts w:ascii="Times New Roman" w:eastAsia="Times New Roman" w:hAnsi="Times New Roman" w:cs="Times New Roman"/>
+          <w:sz w:val="28"/>
+          <w:szCs w:val="28"/>
+        </w:rPr>
+        <w:t xml:space="preserve"> se tornou imprescindível a criação de ferramentas que possam combater plágio</w:t>
       </w:r>
       <w:r>
         <w:rPr>
@@ -280,7 +312,23 @@
           <w:sz w:val="28"/>
           <w:szCs w:val="28"/>
         </w:rPr>
-        <w:t xml:space="preserve">nosso objeto de estudo são assinaturas, a fim de promover o debate sobre se é possível distinguir a caligrafia e um humano </w:t>
+        <w:t xml:space="preserve">nosso objeto de estudo são </w:t>
+      </w:r>
+      <w:r>
+        <w:rPr>
+          <w:rFonts w:ascii="Times New Roman" w:eastAsia="Times New Roman" w:hAnsi="Times New Roman" w:cs="Times New Roman"/>
+          <w:sz w:val="28"/>
+          <w:szCs w:val="28"/>
+        </w:rPr>
+        <w:t xml:space="preserve">imagens de </w:t>
+      </w:r>
+      <w:r>
+        <w:rPr>
+          <w:rFonts w:ascii="Times New Roman" w:eastAsia="Times New Roman" w:hAnsi="Times New Roman" w:cs="Times New Roman"/>
+          <w:sz w:val="28"/>
+          <w:szCs w:val="28"/>
+        </w:rPr>
+        <w:t xml:space="preserve">assinaturas, a fim de promover o debate sobre se é possível distinguir a caligrafia e um humano </w:t>
       </w:r>
       <w:r>
         <w:rPr>
@@ -535,7 +583,6 @@
           <w:szCs w:val="28"/>
         </w:rPr>
       </w:pPr>
-      <w:proofErr w:type="spellStart"/>
       <w:r>
         <w:rPr>
           <w:rFonts w:ascii="Times New Roman" w:eastAsia="Times New Roman" w:hAnsi="Times New Roman" w:cs="Times New Roman"/>
@@ -550,16 +597,7 @@
           <w:sz w:val="28"/>
           <w:szCs w:val="28"/>
         </w:rPr>
-        <w:t>-chave</w:t>
-      </w:r>
-      <w:proofErr w:type="spellEnd"/>
-      <w:r>
-        <w:rPr>
-          <w:rFonts w:ascii="Times New Roman" w:eastAsia="Times New Roman" w:hAnsi="Times New Roman" w:cs="Times New Roman"/>
-          <w:sz w:val="28"/>
-          <w:szCs w:val="28"/>
-        </w:rPr>
-        <w:t xml:space="preserve">: SIFT, KNN, </w:t>
+        <w:t xml:space="preserve">-chave: SIFT, KNN, </w:t>
       </w:r>
       <w:proofErr w:type="spellStart"/>
       <w:r>
@@ -577,25 +615,43 @@
           <w:sz w:val="28"/>
           <w:szCs w:val="28"/>
         </w:rPr>
-        <w:t xml:space="preserve">, </w:t>
-      </w:r>
-      <w:proofErr w:type="spellStart"/>
-      <w:r>
-        <w:rPr>
-          <w:rFonts w:ascii="Times New Roman" w:eastAsia="Times New Roman" w:hAnsi="Times New Roman" w:cs="Times New Roman"/>
-          <w:sz w:val="28"/>
-          <w:szCs w:val="28"/>
-        </w:rPr>
-        <w:t>modelo</w:t>
-      </w:r>
-      <w:proofErr w:type="spellEnd"/>
-      <w:r>
-        <w:rPr>
-          <w:rFonts w:ascii="Times New Roman" w:eastAsia="Times New Roman" w:hAnsi="Times New Roman" w:cs="Times New Roman"/>
-          <w:sz w:val="28"/>
-          <w:szCs w:val="28"/>
-        </w:rPr>
-        <w:t xml:space="preserve"> de machine learning, clustering.</w:t>
+        <w:t xml:space="preserve">, modelo de </w:t>
+      </w:r>
+      <w:proofErr w:type="spellStart"/>
+      <w:r>
+        <w:rPr>
+          <w:rFonts w:ascii="Times New Roman" w:eastAsia="Times New Roman" w:hAnsi="Times New Roman" w:cs="Times New Roman"/>
+          <w:sz w:val="28"/>
+          <w:szCs w:val="28"/>
+        </w:rPr>
+        <w:t>machine</w:t>
+      </w:r>
+      <w:proofErr w:type="spellEnd"/>
+      <w:r>
+        <w:rPr>
+          <w:rFonts w:ascii="Times New Roman" w:eastAsia="Times New Roman" w:hAnsi="Times New Roman" w:cs="Times New Roman"/>
+          <w:sz w:val="28"/>
+          <w:szCs w:val="28"/>
+        </w:rPr>
+        <w:t xml:space="preserve"> </w:t>
+      </w:r>
+      <w:proofErr w:type="spellStart"/>
+      <w:r>
+        <w:rPr>
+          <w:rFonts w:ascii="Times New Roman" w:eastAsia="Times New Roman" w:hAnsi="Times New Roman" w:cs="Times New Roman"/>
+          <w:sz w:val="28"/>
+          <w:szCs w:val="28"/>
+        </w:rPr>
+        <w:t>learning</w:t>
+      </w:r>
+      <w:proofErr w:type="spellEnd"/>
+      <w:r>
+        <w:rPr>
+          <w:rFonts w:ascii="Times New Roman" w:eastAsia="Times New Roman" w:hAnsi="Times New Roman" w:cs="Times New Roman"/>
+          <w:sz w:val="28"/>
+          <w:szCs w:val="28"/>
+        </w:rPr>
+        <w:t>, clustering.</w:t>
       </w:r>
     </w:p>
     <w:p>
@@ -3668,26 +3724,186 @@
         </w:rPr>
         <w:t xml:space="preserve">vemos as pinturas originais de pintores variados, extraindo-as do site: </w:t>
       </w:r>
-      <w:hyperlink r:id="rId5">
+      <w:hyperlink r:id="rId5" w:history="1">
         <w:r>
           <w:rPr>
             <w:rStyle w:val="Hyperlink"/>
-            <w:rFonts w:ascii="Times New Roman" w:eastAsia="Times New Roman" w:hAnsi="Times New Roman" w:cs="Times New Roman"/>
+            <w:rFonts w:ascii="Times New Roman" w:hAnsi="Times New Roman" w:cs="Times New Roman"/>
             <w:sz w:val="28"/>
             <w:szCs w:val="28"/>
-            <w:highlight w:val="yellow"/>
           </w:rPr>
-          <w:t>www.mud</w:t>
+          <w:t>https://www.claudemonetgallery.org</w:t>
         </w:r>
+      </w:hyperlink>
+      <w:r>
+        <w:rPr>
+          <w:rFonts w:ascii="Times New Roman" w:eastAsia="Times New Roman" w:hAnsi="Times New Roman" w:cs="Times New Roman"/>
+          <w:sz w:val="36"/>
+          <w:szCs w:val="36"/>
+        </w:rPr>
+        <w:t xml:space="preserve"> </w:t>
+      </w:r>
+      <w:r>
+        <w:rPr>
+          <w:rFonts w:ascii="Times New Roman" w:eastAsia="Times New Roman" w:hAnsi="Times New Roman" w:cs="Times New Roman"/>
+          <w:sz w:val="28"/>
+          <w:szCs w:val="28"/>
+          <w:highlight w:val="yellow"/>
+        </w:rPr>
+        <w:t>(colocar na bibliografia)</w:t>
+      </w:r>
+      <w:r>
+        <w:rPr>
+          <w:rFonts w:ascii="Times New Roman" w:eastAsia="Times New Roman" w:hAnsi="Times New Roman" w:cs="Times New Roman"/>
+          <w:sz w:val="28"/>
+          <w:szCs w:val="28"/>
+        </w:rPr>
+        <w:t>.</w:t>
+      </w:r>
+    </w:p>
+    <w:p>
+      <w:pPr>
+        <w:spacing w:before="300" w:after="300"/>
+        <w:jc w:val="both"/>
+        <w:rPr>
+          <w:rFonts w:ascii="Times New Roman" w:eastAsia="Times New Roman" w:hAnsi="Times New Roman" w:cs="Times New Roman"/>
+          <w:sz w:val="28"/>
+          <w:szCs w:val="28"/>
+        </w:rPr>
+      </w:pPr>
+      <w:r>
+        <w:rPr>
+          <w:rFonts w:ascii="Times New Roman" w:eastAsia="Times New Roman" w:hAnsi="Times New Roman" w:cs="Times New Roman"/>
+          <w:sz w:val="28"/>
+          <w:szCs w:val="28"/>
+        </w:rPr>
+        <w:t xml:space="preserve">No que tange os dados obtidos </w:t>
+      </w:r>
+      <w:r>
+        <w:rPr>
+          <w:rFonts w:ascii="Times New Roman" w:eastAsia="Times New Roman" w:hAnsi="Times New Roman" w:cs="Times New Roman"/>
+          <w:sz w:val="28"/>
+          <w:szCs w:val="28"/>
+        </w:rPr>
+        <w:t>através</w:t>
+      </w:r>
+      <w:r>
+        <w:rPr>
+          <w:rFonts w:ascii="Times New Roman" w:eastAsia="Times New Roman" w:hAnsi="Times New Roman" w:cs="Times New Roman"/>
+          <w:sz w:val="28"/>
+          <w:szCs w:val="28"/>
+        </w:rPr>
+        <w:t xml:space="preserve"> de </w:t>
+      </w:r>
+      <w:r>
+        <w:rPr>
+          <w:rFonts w:ascii="Times New Roman" w:eastAsia="Times New Roman" w:hAnsi="Times New Roman" w:cs="Times New Roman"/>
+          <w:sz w:val="28"/>
+          <w:szCs w:val="28"/>
+        </w:rPr>
+        <w:t>inteligência</w:t>
+      </w:r>
+      <w:r>
+        <w:rPr>
+          <w:rFonts w:ascii="Times New Roman" w:eastAsia="Times New Roman" w:hAnsi="Times New Roman" w:cs="Times New Roman"/>
+          <w:sz w:val="28"/>
+          <w:szCs w:val="28"/>
+        </w:rPr>
+        <w:t xml:space="preserve"> </w:t>
+      </w:r>
+      <w:r>
+        <w:rPr>
+          <w:rFonts w:ascii="Times New Roman" w:eastAsia="Times New Roman" w:hAnsi="Times New Roman" w:cs="Times New Roman"/>
+          <w:sz w:val="28"/>
+          <w:szCs w:val="28"/>
+        </w:rPr>
+        <w:t>arti</w:t>
+      </w:r>
+      <w:r>
+        <w:rPr>
+          <w:rFonts w:ascii="Times New Roman" w:eastAsia="Times New Roman" w:hAnsi="Times New Roman" w:cs="Times New Roman"/>
+          <w:sz w:val="28"/>
+          <w:szCs w:val="28"/>
+        </w:rPr>
+        <w:t>fi</w:t>
+      </w:r>
+      <w:r>
+        <w:rPr>
+          <w:rFonts w:ascii="Times New Roman" w:eastAsia="Times New Roman" w:hAnsi="Times New Roman" w:cs="Times New Roman"/>
+          <w:sz w:val="28"/>
+          <w:szCs w:val="28"/>
+        </w:rPr>
+        <w:t>cial</w:t>
+      </w:r>
+      <w:r>
+        <w:rPr>
+          <w:rFonts w:ascii="Times New Roman" w:eastAsia="Times New Roman" w:hAnsi="Times New Roman" w:cs="Times New Roman"/>
+          <w:sz w:val="28"/>
+          <w:szCs w:val="28"/>
+        </w:rPr>
+        <w:t xml:space="preserve"> generativa</w:t>
+      </w:r>
+      <w:r>
+        <w:rPr>
+          <w:rFonts w:ascii="Times New Roman" w:eastAsia="Times New Roman" w:hAnsi="Times New Roman" w:cs="Times New Roman"/>
+          <w:sz w:val="28"/>
+          <w:szCs w:val="28"/>
+        </w:rPr>
+        <w:t xml:space="preserve">, os membros do grupo utilizaram a IA </w:t>
+      </w:r>
+      <w:r>
+        <w:rPr>
+          <w:rFonts w:ascii="Times New Roman" w:eastAsia="Times New Roman" w:hAnsi="Times New Roman" w:cs="Times New Roman"/>
+          <w:sz w:val="28"/>
+          <w:szCs w:val="28"/>
+        </w:rPr>
+        <w:t xml:space="preserve">generativa </w:t>
+      </w:r>
+      <w:proofErr w:type="spellStart"/>
+      <w:r>
+        <w:rPr>
+          <w:rFonts w:ascii="Times New Roman" w:eastAsia="Times New Roman" w:hAnsi="Times New Roman" w:cs="Times New Roman"/>
+          <w:sz w:val="28"/>
+          <w:szCs w:val="28"/>
+        </w:rPr>
+        <w:t>Stable</w:t>
+      </w:r>
+      <w:proofErr w:type="spellEnd"/>
+      <w:r>
+        <w:rPr>
+          <w:rFonts w:ascii="Times New Roman" w:eastAsia="Times New Roman" w:hAnsi="Times New Roman" w:cs="Times New Roman"/>
+          <w:sz w:val="28"/>
+          <w:szCs w:val="28"/>
+        </w:rPr>
+        <w:t xml:space="preserve"> </w:t>
+      </w:r>
+      <w:proofErr w:type="spellStart"/>
+      <w:r>
+        <w:rPr>
+          <w:rFonts w:ascii="Times New Roman" w:eastAsia="Times New Roman" w:hAnsi="Times New Roman" w:cs="Times New Roman"/>
+          <w:sz w:val="28"/>
+          <w:szCs w:val="28"/>
+        </w:rPr>
+        <w:t>Diffusion</w:t>
+      </w:r>
+      <w:proofErr w:type="spellEnd"/>
+      <w:r>
+        <w:rPr>
+          <w:rFonts w:ascii="Times New Roman" w:eastAsia="Times New Roman" w:hAnsi="Times New Roman" w:cs="Times New Roman"/>
+          <w:sz w:val="28"/>
+          <w:szCs w:val="28"/>
+        </w:rPr>
+        <w:t xml:space="preserve"> (hospedada em </w:t>
+      </w:r>
+      <w:hyperlink r:id="rId6" w:history="1">
         <w:r>
           <w:rPr>
             <w:rStyle w:val="Hyperlink"/>
-            <w:rFonts w:ascii="Times New Roman" w:eastAsia="Times New Roman" w:hAnsi="Times New Roman" w:cs="Times New Roman"/>
+            <w:rFonts w:ascii="Times New Roman" w:hAnsi="Times New Roman" w:cs="Times New Roman"/>
             <w:sz w:val="28"/>
             <w:szCs w:val="28"/>
-            <w:highlight w:val="yellow"/>
           </w:rPr>
-          <w:t>e-o-site-.com.br</w:t>
+          <w:t>https://stablediffusionweb.com/#demo</w:t>
         </w:r>
       </w:hyperlink>
       <w:r>
@@ -3697,14 +3913,202 @@
           <w:szCs w:val="28"/>
           <w:highlight w:val="yellow"/>
         </w:rPr>
-        <w:t xml:space="preserve"> (colocar na bibliografia), e de maneira manual, </w:t>
-      </w:r>
-      <w:r>
-        <w:rPr>
-          <w:rFonts w:ascii="Times New Roman" w:eastAsia="Times New Roman" w:hAnsi="Times New Roman" w:cs="Times New Roman"/>
-          <w:sz w:val="28"/>
-          <w:szCs w:val="28"/>
-          <w:highlight w:val="yellow"/>
+        <w:t>(colocar na bibliografia)</w:t>
+      </w:r>
+      <w:r>
+        <w:rPr>
+          <w:rFonts w:ascii="Times New Roman" w:eastAsia="Times New Roman" w:hAnsi="Times New Roman" w:cs="Times New Roman"/>
+          <w:sz w:val="28"/>
+          <w:szCs w:val="28"/>
+        </w:rPr>
+        <w:t xml:space="preserve">) no dia </w:t>
+      </w:r>
+      <w:r>
+        <w:rPr>
+          <w:rFonts w:ascii="Times New Roman" w:eastAsia="Times New Roman" w:hAnsi="Times New Roman" w:cs="Times New Roman"/>
+          <w:sz w:val="28"/>
+          <w:szCs w:val="28"/>
+        </w:rPr>
+        <w:t>30</w:t>
+      </w:r>
+      <w:r>
+        <w:rPr>
+          <w:rFonts w:ascii="Times New Roman" w:eastAsia="Times New Roman" w:hAnsi="Times New Roman" w:cs="Times New Roman"/>
+          <w:sz w:val="28"/>
+          <w:szCs w:val="28"/>
+        </w:rPr>
+        <w:t>/</w:t>
+      </w:r>
+      <w:r>
+        <w:rPr>
+          <w:rFonts w:ascii="Times New Roman" w:eastAsia="Times New Roman" w:hAnsi="Times New Roman" w:cs="Times New Roman"/>
+          <w:sz w:val="28"/>
+          <w:szCs w:val="28"/>
+        </w:rPr>
+        <w:t>07</w:t>
+      </w:r>
+      <w:r>
+        <w:rPr>
+          <w:rFonts w:ascii="Times New Roman" w:eastAsia="Times New Roman" w:hAnsi="Times New Roman" w:cs="Times New Roman"/>
+          <w:sz w:val="28"/>
+          <w:szCs w:val="28"/>
+        </w:rPr>
+        <w:t>/</w:t>
+      </w:r>
+      <w:r>
+        <w:rPr>
+          <w:rFonts w:ascii="Times New Roman" w:eastAsia="Times New Roman" w:hAnsi="Times New Roman" w:cs="Times New Roman"/>
+          <w:sz w:val="28"/>
+          <w:szCs w:val="28"/>
+        </w:rPr>
+        <w:t>2023</w:t>
+      </w:r>
+      <w:r>
+        <w:rPr>
+          <w:rFonts w:ascii="Times New Roman" w:eastAsia="Times New Roman" w:hAnsi="Times New Roman" w:cs="Times New Roman"/>
+          <w:sz w:val="28"/>
+          <w:szCs w:val="28"/>
+        </w:rPr>
+        <w:t>, onde o prompt dado para a IA era “</w:t>
+      </w:r>
+      <w:proofErr w:type="spellStart"/>
+      <w:r>
+        <w:rPr>
+          <w:rFonts w:ascii="Times New Roman" w:eastAsia="Times New Roman" w:hAnsi="Times New Roman" w:cs="Times New Roman"/>
+          <w:sz w:val="28"/>
+          <w:szCs w:val="28"/>
+        </w:rPr>
+        <w:t>monet</w:t>
+      </w:r>
+      <w:proofErr w:type="spellEnd"/>
+      <w:r>
+        <w:rPr>
+          <w:rFonts w:ascii="Times New Roman" w:eastAsia="Times New Roman" w:hAnsi="Times New Roman" w:cs="Times New Roman"/>
+          <w:sz w:val="28"/>
+          <w:szCs w:val="28"/>
+        </w:rPr>
+        <w:t xml:space="preserve"> </w:t>
+      </w:r>
+      <w:proofErr w:type="spellStart"/>
+      <w:r>
+        <w:rPr>
+          <w:rFonts w:ascii="Times New Roman" w:eastAsia="Times New Roman" w:hAnsi="Times New Roman" w:cs="Times New Roman"/>
+          <w:sz w:val="28"/>
+          <w:szCs w:val="28"/>
+        </w:rPr>
+        <w:t>pictures</w:t>
+      </w:r>
+      <w:proofErr w:type="spellEnd"/>
+      <w:r>
+        <w:rPr>
+          <w:rFonts w:ascii="Times New Roman" w:eastAsia="Times New Roman" w:hAnsi="Times New Roman" w:cs="Times New Roman"/>
+          <w:sz w:val="28"/>
+          <w:szCs w:val="28"/>
+        </w:rPr>
+        <w:t xml:space="preserve"> </w:t>
+      </w:r>
+      <w:proofErr w:type="spellStart"/>
+      <w:r>
+        <w:rPr>
+          <w:rFonts w:ascii="Times New Roman" w:eastAsia="Times New Roman" w:hAnsi="Times New Roman" w:cs="Times New Roman"/>
+          <w:sz w:val="28"/>
+          <w:szCs w:val="28"/>
+        </w:rPr>
+        <w:t>with</w:t>
+      </w:r>
+      <w:proofErr w:type="spellEnd"/>
+      <w:r>
+        <w:rPr>
+          <w:rFonts w:ascii="Times New Roman" w:eastAsia="Times New Roman" w:hAnsi="Times New Roman" w:cs="Times New Roman"/>
+          <w:sz w:val="28"/>
+          <w:szCs w:val="28"/>
+        </w:rPr>
+        <w:t xml:space="preserve"> </w:t>
+      </w:r>
+      <w:proofErr w:type="spellStart"/>
+      <w:r>
+        <w:rPr>
+          <w:rFonts w:ascii="Times New Roman" w:eastAsia="Times New Roman" w:hAnsi="Times New Roman" w:cs="Times New Roman"/>
+          <w:sz w:val="28"/>
+          <w:szCs w:val="28"/>
+        </w:rPr>
+        <w:t>his</w:t>
+      </w:r>
+      <w:proofErr w:type="spellEnd"/>
+      <w:r>
+        <w:rPr>
+          <w:rFonts w:ascii="Times New Roman" w:eastAsia="Times New Roman" w:hAnsi="Times New Roman" w:cs="Times New Roman"/>
+          <w:sz w:val="28"/>
+          <w:szCs w:val="28"/>
+        </w:rPr>
+        <w:t xml:space="preserve"> </w:t>
+      </w:r>
+      <w:proofErr w:type="spellStart"/>
+      <w:r>
+        <w:rPr>
+          <w:rFonts w:ascii="Times New Roman" w:eastAsia="Times New Roman" w:hAnsi="Times New Roman" w:cs="Times New Roman"/>
+          <w:sz w:val="28"/>
+          <w:szCs w:val="28"/>
+        </w:rPr>
+        <w:t>signature</w:t>
+      </w:r>
+      <w:proofErr w:type="spellEnd"/>
+      <w:r>
+        <w:rPr>
+          <w:rFonts w:ascii="Times New Roman" w:eastAsia="Times New Roman" w:hAnsi="Times New Roman" w:cs="Times New Roman"/>
+          <w:sz w:val="28"/>
+          <w:szCs w:val="28"/>
+        </w:rPr>
+        <w:t>”</w:t>
+      </w:r>
+      <w:r>
+        <w:rPr>
+          <w:rFonts w:ascii="Times New Roman" w:eastAsia="Times New Roman" w:hAnsi="Times New Roman" w:cs="Times New Roman"/>
+          <w:sz w:val="28"/>
+          <w:szCs w:val="28"/>
+        </w:rPr>
+        <w:t>.</w:t>
+      </w:r>
+    </w:p>
+    <w:p>
+      <w:pPr>
+        <w:spacing w:before="300" w:after="300"/>
+        <w:jc w:val="both"/>
+        <w:rPr>
+          <w:rFonts w:ascii="Times New Roman" w:eastAsia="Times New Roman" w:hAnsi="Times New Roman" w:cs="Times New Roman"/>
+          <w:sz w:val="28"/>
+          <w:szCs w:val="28"/>
+        </w:rPr>
+      </w:pPr>
+      <w:r>
+        <w:rPr>
+          <w:rFonts w:ascii="Times New Roman" w:eastAsia="Times New Roman" w:hAnsi="Times New Roman" w:cs="Times New Roman"/>
+          <w:sz w:val="28"/>
+          <w:szCs w:val="28"/>
+        </w:rPr>
+        <w:t>E</w:t>
+      </w:r>
+      <w:r>
+        <w:rPr>
+          <w:rFonts w:ascii="Times New Roman" w:eastAsia="Times New Roman" w:hAnsi="Times New Roman" w:cs="Times New Roman"/>
+          <w:sz w:val="28"/>
+          <w:szCs w:val="28"/>
+        </w:rPr>
+        <w:t xml:space="preserve">m seguida, </w:t>
+      </w:r>
+      <w:r>
+        <w:rPr>
+          <w:rFonts w:ascii="Times New Roman" w:eastAsia="Times New Roman" w:hAnsi="Times New Roman" w:cs="Times New Roman"/>
+          <w:sz w:val="28"/>
+          <w:szCs w:val="28"/>
+        </w:rPr>
+        <w:t xml:space="preserve">para ambos os tipos de imagem, </w:t>
+      </w:r>
+      <w:r>
+        <w:rPr>
+          <w:rFonts w:ascii="Times New Roman" w:eastAsia="Times New Roman" w:hAnsi="Times New Roman" w:cs="Times New Roman"/>
+          <w:sz w:val="28"/>
+          <w:szCs w:val="28"/>
         </w:rPr>
         <w:t>através</w:t>
       </w:r>
@@ -3713,64 +4117,125 @@
           <w:rFonts w:ascii="Times New Roman" w:eastAsia="Times New Roman" w:hAnsi="Times New Roman" w:cs="Times New Roman"/>
           <w:sz w:val="28"/>
           <w:szCs w:val="28"/>
-          <w:highlight w:val="yellow"/>
-        </w:rPr>
-        <w:t xml:space="preserve"> de </w:t>
-      </w:r>
-      <w:proofErr w:type="spellStart"/>
-      <w:r>
-        <w:rPr>
-          <w:rFonts w:ascii="Times New Roman" w:eastAsia="Times New Roman" w:hAnsi="Times New Roman" w:cs="Times New Roman"/>
-          <w:sz w:val="28"/>
-          <w:szCs w:val="28"/>
-          <w:highlight w:val="yellow"/>
-        </w:rPr>
-        <w:t>crop</w:t>
-      </w:r>
-      <w:proofErr w:type="spellEnd"/>
-      <w:r>
-        <w:rPr>
-          <w:rFonts w:ascii="Times New Roman" w:eastAsia="Times New Roman" w:hAnsi="Times New Roman" w:cs="Times New Roman"/>
-          <w:sz w:val="28"/>
-          <w:szCs w:val="28"/>
-          <w:highlight w:val="yellow"/>
-        </w:rPr>
-        <w:t xml:space="preserve"> de imagem, recortamos a assinatura do pintor da obra, seguindo sempre os mesmos parâmetros de </w:t>
-      </w:r>
-      <w:r>
-        <w:rPr>
-          <w:rFonts w:ascii="Times New Roman" w:eastAsia="Times New Roman" w:hAnsi="Times New Roman" w:cs="Times New Roman"/>
-          <w:sz w:val="28"/>
-          <w:szCs w:val="28"/>
-          <w:highlight w:val="yellow"/>
-        </w:rPr>
-        <w:t xml:space="preserve">altura </w:t>
-      </w:r>
-      <w:r>
-        <w:rPr>
-          <w:rFonts w:ascii="Times New Roman" w:eastAsia="Times New Roman" w:hAnsi="Times New Roman" w:cs="Times New Roman"/>
-          <w:sz w:val="28"/>
-          <w:szCs w:val="28"/>
-          <w:highlight w:val="yellow"/>
-        </w:rPr>
-        <w:t xml:space="preserve">X </w:t>
-      </w:r>
-      <w:r>
-        <w:rPr>
-          <w:rFonts w:ascii="Times New Roman" w:eastAsia="Times New Roman" w:hAnsi="Times New Roman" w:cs="Times New Roman"/>
-          <w:sz w:val="28"/>
-          <w:szCs w:val="28"/>
-          <w:highlight w:val="yellow"/>
-        </w:rPr>
-        <w:t>comprimento da imagem.</w:t>
-      </w:r>
-      <w:r>
-        <w:rPr>
-          <w:rFonts w:ascii="Times New Roman" w:eastAsia="Times New Roman" w:hAnsi="Times New Roman" w:cs="Times New Roman"/>
-          <w:sz w:val="28"/>
-          <w:szCs w:val="28"/>
-        </w:rPr>
-        <w:t xml:space="preserve"> </w:t>
+        </w:rPr>
+        <w:t xml:space="preserve"> d</w:t>
+      </w:r>
+      <w:r>
+        <w:rPr>
+          <w:rFonts w:ascii="Times New Roman" w:eastAsia="Times New Roman" w:hAnsi="Times New Roman" w:cs="Times New Roman"/>
+          <w:sz w:val="28"/>
+          <w:szCs w:val="28"/>
+        </w:rPr>
+        <w:t>e</w:t>
+      </w:r>
+      <w:r>
+        <w:rPr>
+          <w:rFonts w:ascii="Times New Roman" w:eastAsia="Times New Roman" w:hAnsi="Times New Roman" w:cs="Times New Roman"/>
+          <w:sz w:val="28"/>
+          <w:szCs w:val="28"/>
+        </w:rPr>
+        <w:t xml:space="preserve"> </w:t>
+      </w:r>
+      <w:r>
+        <w:rPr>
+          <w:rFonts w:ascii="Times New Roman" w:eastAsia="Times New Roman" w:hAnsi="Times New Roman" w:cs="Times New Roman"/>
+          <w:sz w:val="28"/>
+          <w:szCs w:val="28"/>
+        </w:rPr>
+        <w:t>um método padronizado de redimensionamento</w:t>
+      </w:r>
+      <w:r>
+        <w:rPr>
+          <w:rFonts w:ascii="Times New Roman" w:eastAsia="Times New Roman" w:hAnsi="Times New Roman" w:cs="Times New Roman"/>
+          <w:sz w:val="28"/>
+          <w:szCs w:val="28"/>
+        </w:rPr>
+        <w:t xml:space="preserve">, </w:t>
+      </w:r>
+      <w:r>
+        <w:rPr>
+          <w:rFonts w:ascii="Times New Roman" w:eastAsia="Times New Roman" w:hAnsi="Times New Roman" w:cs="Times New Roman"/>
+          <w:sz w:val="28"/>
+          <w:szCs w:val="28"/>
+        </w:rPr>
+        <w:t xml:space="preserve">todas as imagens coletadas </w:t>
+      </w:r>
+      <w:r>
+        <w:rPr>
+          <w:rFonts w:ascii="Times New Roman" w:eastAsia="Times New Roman" w:hAnsi="Times New Roman" w:cs="Times New Roman"/>
+          <w:sz w:val="28"/>
+          <w:szCs w:val="28"/>
+        </w:rPr>
+        <w:t>permaneceram com</w:t>
+      </w:r>
+      <w:r>
+        <w:rPr>
+          <w:rFonts w:ascii="Times New Roman" w:eastAsia="Times New Roman" w:hAnsi="Times New Roman" w:cs="Times New Roman"/>
+          <w:sz w:val="28"/>
+          <w:szCs w:val="28"/>
+        </w:rPr>
+        <w:t xml:space="preserve"> uma proporção de </w:t>
+      </w:r>
+      <w:r>
+        <w:rPr>
+          <w:rFonts w:ascii="Times New Roman" w:eastAsia="Times New Roman" w:hAnsi="Times New Roman" w:cs="Times New Roman"/>
+          <w:b/>
+          <w:bCs/>
+          <w:sz w:val="28"/>
+          <w:szCs w:val="28"/>
+        </w:rPr>
+        <w:t>1000x1000</w:t>
+      </w:r>
+      <w:r>
+        <w:rPr>
+          <w:rFonts w:ascii="Times New Roman" w:eastAsia="Times New Roman" w:hAnsi="Times New Roman" w:cs="Times New Roman"/>
+          <w:b/>
+          <w:bCs/>
+          <w:sz w:val="28"/>
+          <w:szCs w:val="28"/>
+        </w:rPr>
+        <w:t xml:space="preserve"> pixels</w:t>
+      </w:r>
+      <w:r>
+        <w:rPr>
+          <w:rFonts w:ascii="Times New Roman" w:eastAsia="Times New Roman" w:hAnsi="Times New Roman" w:cs="Times New Roman"/>
+          <w:sz w:val="28"/>
+          <w:szCs w:val="28"/>
+        </w:rPr>
+        <w:t xml:space="preserve">. Proporção essa escolhida para </w:t>
+      </w:r>
+      <w:r>
+        <w:rPr>
+          <w:rFonts w:ascii="Times New Roman" w:eastAsia="Times New Roman" w:hAnsi="Times New Roman" w:cs="Times New Roman"/>
+          <w:sz w:val="28"/>
+          <w:szCs w:val="28"/>
+        </w:rPr>
+        <w:t>manter o</w:t>
+      </w:r>
+      <w:r>
+        <w:rPr>
+          <w:rFonts w:ascii="Times New Roman" w:eastAsia="Times New Roman" w:hAnsi="Times New Roman" w:cs="Times New Roman"/>
+          <w:sz w:val="28"/>
+          <w:szCs w:val="28"/>
+        </w:rPr>
+        <w:t xml:space="preserve"> tamanho do recorte </w:t>
+      </w:r>
+      <w:r>
+        <w:rPr>
+          <w:rFonts w:ascii="Times New Roman" w:eastAsia="Times New Roman" w:hAnsi="Times New Roman" w:cs="Times New Roman"/>
+          <w:sz w:val="28"/>
+          <w:szCs w:val="28"/>
+        </w:rPr>
+        <w:lastRenderedPageBreak/>
+        <w:t xml:space="preserve">para todas </w:t>
+      </w:r>
+      <w:r>
+        <w:rPr>
+          <w:rFonts w:ascii="Times New Roman" w:eastAsia="Times New Roman" w:hAnsi="Times New Roman" w:cs="Times New Roman"/>
+          <w:sz w:val="28"/>
+          <w:szCs w:val="28"/>
+        </w:rPr>
+        <w:t>das imagens a serem analisadas sem perder definição e características importantes do objeto de estudo.</w:t>
       </w:r>
     </w:p>
     <w:p>
@@ -3789,352 +4254,98 @@
           <w:sz w:val="28"/>
           <w:szCs w:val="28"/>
         </w:rPr>
-        <w:t xml:space="preserve">No que tange os dados obtidos </w:t>
-      </w:r>
-      <w:r>
-        <w:rPr>
-          <w:rFonts w:ascii="Times New Roman" w:eastAsia="Times New Roman" w:hAnsi="Times New Roman" w:cs="Times New Roman"/>
-          <w:sz w:val="28"/>
-          <w:szCs w:val="28"/>
-        </w:rPr>
-        <w:t>através</w:t>
-      </w:r>
-      <w:r>
-        <w:rPr>
-          <w:rFonts w:ascii="Times New Roman" w:eastAsia="Times New Roman" w:hAnsi="Times New Roman" w:cs="Times New Roman"/>
-          <w:sz w:val="28"/>
-          <w:szCs w:val="28"/>
-        </w:rPr>
-        <w:t xml:space="preserve"> de </w:t>
-      </w:r>
-      <w:r>
-        <w:rPr>
-          <w:rFonts w:ascii="Times New Roman" w:eastAsia="Times New Roman" w:hAnsi="Times New Roman" w:cs="Times New Roman"/>
-          <w:sz w:val="28"/>
-          <w:szCs w:val="28"/>
-        </w:rPr>
-        <w:t>inteligência</w:t>
-      </w:r>
-      <w:r>
-        <w:rPr>
-          <w:rFonts w:ascii="Times New Roman" w:eastAsia="Times New Roman" w:hAnsi="Times New Roman" w:cs="Times New Roman"/>
-          <w:sz w:val="28"/>
-          <w:szCs w:val="28"/>
-        </w:rPr>
-        <w:t xml:space="preserve"> </w:t>
-      </w:r>
-      <w:r>
-        <w:rPr>
-          <w:rFonts w:ascii="Times New Roman" w:eastAsia="Times New Roman" w:hAnsi="Times New Roman" w:cs="Times New Roman"/>
-          <w:sz w:val="28"/>
-          <w:szCs w:val="28"/>
-        </w:rPr>
-        <w:t>arti</w:t>
-      </w:r>
-      <w:r>
-        <w:rPr>
-          <w:rFonts w:ascii="Times New Roman" w:eastAsia="Times New Roman" w:hAnsi="Times New Roman" w:cs="Times New Roman"/>
-          <w:sz w:val="28"/>
-          <w:szCs w:val="28"/>
-        </w:rPr>
-        <w:t>fi</w:t>
-      </w:r>
-      <w:r>
-        <w:rPr>
-          <w:rFonts w:ascii="Times New Roman" w:eastAsia="Times New Roman" w:hAnsi="Times New Roman" w:cs="Times New Roman"/>
-          <w:sz w:val="28"/>
-          <w:szCs w:val="28"/>
-        </w:rPr>
-        <w:t>cial</w:t>
-      </w:r>
-      <w:r>
-        <w:rPr>
-          <w:rFonts w:ascii="Times New Roman" w:eastAsia="Times New Roman" w:hAnsi="Times New Roman" w:cs="Times New Roman"/>
-          <w:sz w:val="28"/>
-          <w:szCs w:val="28"/>
-        </w:rPr>
-        <w:t xml:space="preserve"> generativa</w:t>
-      </w:r>
-      <w:r>
-        <w:rPr>
-          <w:rFonts w:ascii="Times New Roman" w:eastAsia="Times New Roman" w:hAnsi="Times New Roman" w:cs="Times New Roman"/>
-          <w:sz w:val="28"/>
-          <w:szCs w:val="28"/>
-        </w:rPr>
-        <w:t xml:space="preserve">, os membros do grupo utilizaram a IA </w:t>
-      </w:r>
-      <w:r>
-        <w:rPr>
-          <w:rFonts w:ascii="Times New Roman" w:eastAsia="Times New Roman" w:hAnsi="Times New Roman" w:cs="Times New Roman"/>
-          <w:sz w:val="28"/>
-          <w:szCs w:val="28"/>
-          <w:highlight w:val="yellow"/>
-        </w:rPr>
-        <w:t xml:space="preserve">generativa XXXXXX (hospedada em </w:t>
-      </w:r>
-      <w:hyperlink r:id="rId6">
-        <w:r>
-          <w:rPr>
-            <w:rStyle w:val="Hyperlink"/>
-            <w:rFonts w:ascii="Times New Roman" w:eastAsia="Times New Roman" w:hAnsi="Times New Roman" w:cs="Times New Roman"/>
-            <w:sz w:val="28"/>
-            <w:szCs w:val="28"/>
-            <w:highlight w:val="yellow"/>
-          </w:rPr>
-          <w:t>www.mude-o-site.com.br</w:t>
-        </w:r>
-      </w:hyperlink>
-      <w:r>
-        <w:rPr>
-          <w:rFonts w:ascii="Times New Roman" w:eastAsia="Times New Roman" w:hAnsi="Times New Roman" w:cs="Times New Roman"/>
-          <w:sz w:val="28"/>
-          <w:szCs w:val="28"/>
-          <w:highlight w:val="yellow"/>
-        </w:rPr>
-        <w:t>) no dia XX/XX/XXXX, onde o prompt dado para a IA era “Faça uma ré</w:t>
-      </w:r>
-      <w:r>
-        <w:rPr>
-          <w:rFonts w:ascii="Times New Roman" w:eastAsia="Times New Roman" w:hAnsi="Times New Roman" w:cs="Times New Roman"/>
-          <w:sz w:val="28"/>
-          <w:szCs w:val="28"/>
-          <w:highlight w:val="yellow"/>
-        </w:rPr>
-        <w:t xml:space="preserve">plica do quadro XXXX do </w:t>
-      </w:r>
-      <w:proofErr w:type="spellStart"/>
-      <w:r>
-        <w:rPr>
-          <w:rFonts w:ascii="Times New Roman" w:eastAsia="Times New Roman" w:hAnsi="Times New Roman" w:cs="Times New Roman"/>
-          <w:sz w:val="28"/>
-          <w:szCs w:val="28"/>
-          <w:highlight w:val="yellow"/>
-        </w:rPr>
-        <w:t>monet</w:t>
-      </w:r>
-      <w:proofErr w:type="spellEnd"/>
-      <w:r>
-        <w:rPr>
-          <w:rFonts w:ascii="Times New Roman" w:eastAsia="Times New Roman" w:hAnsi="Times New Roman" w:cs="Times New Roman"/>
-          <w:sz w:val="28"/>
-          <w:szCs w:val="28"/>
-          <w:highlight w:val="yellow"/>
-        </w:rPr>
-        <w:t>”</w:t>
-      </w:r>
-      <w:r>
-        <w:rPr>
-          <w:rFonts w:ascii="Times New Roman" w:eastAsia="Times New Roman" w:hAnsi="Times New Roman" w:cs="Times New Roman"/>
-          <w:sz w:val="28"/>
-          <w:szCs w:val="28"/>
-        </w:rPr>
-        <w:t xml:space="preserve"> e inclua nele a assinatura do artista, em seguida, </w:t>
-      </w:r>
-      <w:r>
-        <w:rPr>
-          <w:rFonts w:ascii="Times New Roman" w:eastAsia="Times New Roman" w:hAnsi="Times New Roman" w:cs="Times New Roman"/>
-          <w:sz w:val="28"/>
-          <w:szCs w:val="28"/>
-        </w:rPr>
-        <w:t>através</w:t>
-      </w:r>
-      <w:r>
-        <w:rPr>
-          <w:rFonts w:ascii="Times New Roman" w:eastAsia="Times New Roman" w:hAnsi="Times New Roman" w:cs="Times New Roman"/>
-          <w:sz w:val="28"/>
-          <w:szCs w:val="28"/>
-        </w:rPr>
-        <w:t xml:space="preserve"> do mesmo método de </w:t>
-      </w:r>
-      <w:proofErr w:type="spellStart"/>
-      <w:r>
-        <w:rPr>
-          <w:rFonts w:ascii="Times New Roman" w:eastAsia="Times New Roman" w:hAnsi="Times New Roman" w:cs="Times New Roman"/>
-          <w:sz w:val="28"/>
-          <w:szCs w:val="28"/>
-        </w:rPr>
-        <w:t>crop</w:t>
-      </w:r>
-      <w:proofErr w:type="spellEnd"/>
-      <w:r>
-        <w:rPr>
-          <w:rFonts w:ascii="Times New Roman" w:eastAsia="Times New Roman" w:hAnsi="Times New Roman" w:cs="Times New Roman"/>
-          <w:sz w:val="28"/>
-          <w:szCs w:val="28"/>
-        </w:rPr>
-        <w:t xml:space="preserve"> de imagem, seguindo os mesmos parâmetros, extraímos as assinaturas.</w:t>
-      </w:r>
-    </w:p>
-    <w:p>
-      <w:pPr>
+        <w:t xml:space="preserve">Após isso </w:t>
+      </w:r>
+      <w:r>
+        <w:rPr>
+          <w:rFonts w:ascii="Times New Roman" w:eastAsia="Times New Roman" w:hAnsi="Times New Roman" w:cs="Times New Roman"/>
+          <w:sz w:val="28"/>
+          <w:szCs w:val="28"/>
+        </w:rPr>
+        <w:t xml:space="preserve">seguiu-se a etapa de </w:t>
+      </w:r>
+      <w:r>
+        <w:rPr>
+          <w:rFonts w:ascii="Times New Roman" w:eastAsia="Times New Roman" w:hAnsi="Times New Roman" w:cs="Times New Roman"/>
+          <w:sz w:val="28"/>
+          <w:szCs w:val="28"/>
+        </w:rPr>
+        <w:t>recorte</w:t>
+      </w:r>
+      <w:r>
+        <w:rPr>
+          <w:rFonts w:ascii="Times New Roman" w:eastAsia="Times New Roman" w:hAnsi="Times New Roman" w:cs="Times New Roman"/>
+          <w:sz w:val="28"/>
+          <w:szCs w:val="28"/>
+        </w:rPr>
+        <w:t xml:space="preserve"> d</w:t>
+      </w:r>
+      <w:r>
+        <w:rPr>
+          <w:rFonts w:ascii="Times New Roman" w:eastAsia="Times New Roman" w:hAnsi="Times New Roman" w:cs="Times New Roman"/>
+          <w:sz w:val="28"/>
+          <w:szCs w:val="28"/>
+        </w:rPr>
+        <w:t>as</w:t>
+      </w:r>
+      <w:r>
+        <w:rPr>
+          <w:rFonts w:ascii="Times New Roman" w:eastAsia="Times New Roman" w:hAnsi="Times New Roman" w:cs="Times New Roman"/>
+          <w:sz w:val="28"/>
+          <w:szCs w:val="28"/>
+        </w:rPr>
+        <w:t xml:space="preserve"> image</w:t>
+      </w:r>
+      <w:r>
+        <w:rPr>
+          <w:rFonts w:ascii="Times New Roman" w:eastAsia="Times New Roman" w:hAnsi="Times New Roman" w:cs="Times New Roman"/>
+          <w:sz w:val="28"/>
+          <w:szCs w:val="28"/>
+        </w:rPr>
+        <w:t>ns</w:t>
+      </w:r>
+      <w:r>
+        <w:rPr>
+          <w:rFonts w:ascii="Times New Roman" w:eastAsia="Times New Roman" w:hAnsi="Times New Roman" w:cs="Times New Roman"/>
+          <w:sz w:val="28"/>
+          <w:szCs w:val="28"/>
+        </w:rPr>
+        <w:t xml:space="preserve"> em um tamanho de </w:t>
+      </w:r>
+      <w:r>
+        <w:rPr>
+          <w:rFonts w:ascii="Times New Roman" w:eastAsia="Times New Roman" w:hAnsi="Times New Roman" w:cs="Times New Roman"/>
+          <w:b/>
+          <w:bCs/>
+          <w:sz w:val="28"/>
+          <w:szCs w:val="28"/>
+        </w:rPr>
+        <w:t>430x140 pixels</w:t>
+      </w:r>
+      <w:r>
+        <w:rPr>
+          <w:rFonts w:ascii="Times New Roman" w:eastAsia="Times New Roman" w:hAnsi="Times New Roman" w:cs="Times New Roman"/>
+          <w:sz w:val="28"/>
+          <w:szCs w:val="28"/>
+        </w:rPr>
+        <w:t>, tamanho este escolhido pela capacidade de comportar todas as assinaturas de forma competente, extraindo assim nosso elemento final a ser processado.</w:t>
+      </w:r>
+    </w:p>
+    <w:p>
+      <w:pPr>
+        <w:keepNext/>
         <w:spacing w:before="300" w:after="300"/>
         <w:jc w:val="both"/>
-        <w:rPr>
-          <w:rFonts w:ascii="Times New Roman" w:eastAsia="Times New Roman" w:hAnsi="Times New Roman" w:cs="Times New Roman"/>
-          <w:sz w:val="28"/>
-          <w:szCs w:val="28"/>
-        </w:rPr>
-      </w:pPr>
-      <w:r>
-        <w:rPr>
-          <w:rFonts w:ascii="Times New Roman" w:eastAsia="Times New Roman" w:hAnsi="Times New Roman" w:cs="Times New Roman"/>
-          <w:sz w:val="28"/>
-          <w:szCs w:val="28"/>
-        </w:rPr>
-        <w:lastRenderedPageBreak/>
-        <w:t>3.2. Extração de características</w:t>
-      </w:r>
-    </w:p>
-    <w:p>
-      <w:pPr>
-        <w:spacing w:before="300" w:after="300"/>
-        <w:jc w:val="both"/>
-        <w:rPr>
-          <w:rFonts w:ascii="Times New Roman" w:eastAsia="Times New Roman" w:hAnsi="Times New Roman" w:cs="Times New Roman"/>
-          <w:sz w:val="28"/>
-          <w:szCs w:val="28"/>
-        </w:rPr>
-      </w:pPr>
-      <w:r>
-        <w:rPr>
-          <w:rFonts w:ascii="Times New Roman" w:eastAsia="Times New Roman" w:hAnsi="Times New Roman" w:cs="Times New Roman"/>
-          <w:sz w:val="28"/>
-          <w:szCs w:val="28"/>
-        </w:rPr>
-        <w:t>////////</w:t>
-      </w:r>
-    </w:p>
-    <w:p>
-      <w:pPr>
-        <w:spacing w:before="300" w:after="300"/>
-        <w:jc w:val="both"/>
-        <w:rPr>
-          <w:rFonts w:ascii="Times New Roman" w:eastAsia="Times New Roman" w:hAnsi="Times New Roman" w:cs="Times New Roman"/>
-          <w:sz w:val="28"/>
-          <w:szCs w:val="28"/>
-        </w:rPr>
-      </w:pPr>
-      <w:r>
-        <w:rPr>
-          <w:rFonts w:ascii="Times New Roman" w:eastAsia="Times New Roman" w:hAnsi="Times New Roman" w:cs="Times New Roman"/>
-          <w:sz w:val="28"/>
-          <w:szCs w:val="28"/>
-        </w:rPr>
-        <w:t>/// escrevendo sobre SIFT somente, ignorei OCR</w:t>
-      </w:r>
-    </w:p>
-    <w:p>
-      <w:pPr>
-        <w:spacing w:before="300" w:after="300"/>
-        <w:jc w:val="both"/>
-        <w:rPr>
-          <w:rFonts w:ascii="Times New Roman" w:eastAsia="Times New Roman" w:hAnsi="Times New Roman" w:cs="Times New Roman"/>
-          <w:sz w:val="28"/>
-          <w:szCs w:val="28"/>
-        </w:rPr>
-      </w:pPr>
-      <w:r>
-        <w:rPr>
-          <w:rFonts w:ascii="Times New Roman" w:eastAsia="Times New Roman" w:hAnsi="Times New Roman" w:cs="Times New Roman"/>
-          <w:sz w:val="28"/>
-          <w:szCs w:val="28"/>
-        </w:rPr>
-        <w:t>////////</w:t>
-      </w:r>
-    </w:p>
-    <w:p>
-      <w:pPr>
-        <w:spacing w:before="300" w:after="300"/>
-        <w:jc w:val="both"/>
-        <w:rPr>
-          <w:rFonts w:ascii="Times New Roman" w:eastAsia="Times New Roman" w:hAnsi="Times New Roman" w:cs="Times New Roman"/>
-          <w:sz w:val="28"/>
-          <w:szCs w:val="28"/>
-        </w:rPr>
-      </w:pPr>
-      <w:r>
-        <w:rPr>
-          <w:rFonts w:ascii="Times New Roman" w:eastAsia="Times New Roman" w:hAnsi="Times New Roman" w:cs="Times New Roman"/>
-          <w:sz w:val="28"/>
-          <w:szCs w:val="28"/>
-        </w:rPr>
-        <w:t xml:space="preserve">Para extrair características das assinaturas </w:t>
-      </w:r>
-      <w:r>
-        <w:rPr>
-          <w:rFonts w:ascii="Times New Roman" w:eastAsia="Times New Roman" w:hAnsi="Times New Roman" w:cs="Times New Roman"/>
-          <w:sz w:val="28"/>
-          <w:szCs w:val="28"/>
-        </w:rPr>
-        <w:t>através</w:t>
-      </w:r>
-      <w:r>
-        <w:rPr>
-          <w:rFonts w:ascii="Times New Roman" w:eastAsia="Times New Roman" w:hAnsi="Times New Roman" w:cs="Times New Roman"/>
-          <w:sz w:val="28"/>
-          <w:szCs w:val="28"/>
-        </w:rPr>
-        <w:t xml:space="preserve"> do SIFT, utilizamos um script em </w:t>
-      </w:r>
-      <w:proofErr w:type="spellStart"/>
-      <w:r>
-        <w:rPr>
-          <w:rFonts w:ascii="Times New Roman" w:eastAsia="Times New Roman" w:hAnsi="Times New Roman" w:cs="Times New Roman"/>
-          <w:sz w:val="28"/>
-          <w:szCs w:val="28"/>
-        </w:rPr>
-        <w:t>python</w:t>
-      </w:r>
-      <w:proofErr w:type="spellEnd"/>
-      <w:r>
-        <w:rPr>
-          <w:rFonts w:ascii="Times New Roman" w:eastAsia="Times New Roman" w:hAnsi="Times New Roman" w:cs="Times New Roman"/>
-          <w:sz w:val="28"/>
-          <w:szCs w:val="28"/>
-        </w:rPr>
-        <w:t xml:space="preserve">, além do auxílio da biblioteca </w:t>
-      </w:r>
-      <w:proofErr w:type="spellStart"/>
-      <w:r>
-        <w:rPr>
-          <w:rFonts w:ascii="Times New Roman" w:eastAsia="Times New Roman" w:hAnsi="Times New Roman" w:cs="Times New Roman"/>
-          <w:sz w:val="28"/>
-          <w:szCs w:val="28"/>
-        </w:rPr>
-        <w:t>OpenCV</w:t>
-      </w:r>
-      <w:proofErr w:type="spellEnd"/>
-      <w:r>
-        <w:rPr>
-          <w:rFonts w:ascii="Times New Roman" w:eastAsia="Times New Roman" w:hAnsi="Times New Roman" w:cs="Times New Roman"/>
-          <w:sz w:val="28"/>
-          <w:szCs w:val="28"/>
-        </w:rPr>
-        <w:t xml:space="preserve"> (retratada como cv2), popular escolha para trabalhar com imagens e visão computacional</w:t>
-      </w:r>
-      <w:r>
-        <w:rPr>
-          <w:rFonts w:ascii="Times New Roman" w:eastAsia="Times New Roman" w:hAnsi="Times New Roman" w:cs="Times New Roman"/>
-          <w:sz w:val="28"/>
-          <w:szCs w:val="28"/>
-        </w:rPr>
-        <w:t>.</w:t>
-      </w:r>
-    </w:p>
-    <w:p>
-      <w:pPr>
-        <w:spacing w:before="300" w:after="300"/>
-        <w:jc w:val="both"/>
       </w:pPr>
       <w:r>
         <w:rPr>
           <w:noProof/>
         </w:rPr>
         <w:drawing>
-          <wp:inline distT="0" distB="0" distL="0" distR="0" wp14:anchorId="18CED396" wp14:editId="22ED3E26">
-            <wp:extent cx="6286500" cy="1047750"/>
-            <wp:effectExtent l="0" t="0" r="0" b="0"/>
-            <wp:docPr id="1660225579" name="Imagem 1660225579"/>
+          <wp:inline distT="0" distB="0" distL="0" distR="0" wp14:anchorId="6DF63C00" wp14:editId="3E74F44C">
+            <wp:extent cx="5943600" cy="4869180"/>
+            <wp:effectExtent l="0" t="0" r="0" b="7620"/>
+            <wp:docPr id="1917873226" name="Imagem 1" descr="Imagem em preto e branco de ponte sobre a água&#10;&#10;Descrição gerada automaticamente com confiança baixa"/>
             <wp:cNvGraphicFramePr>
               <a:graphicFrameLocks xmlns:a="http://schemas.openxmlformats.org/drawingml/2006/main" noChangeAspect="1"/>
             </wp:cNvGraphicFramePr>
@@ -4142,17 +4353,11 @@
               <a:graphicData uri="http://schemas.openxmlformats.org/drawingml/2006/picture">
                 <pic:pic xmlns:pic="http://schemas.openxmlformats.org/drawingml/2006/picture">
                   <pic:nvPicPr>
-                    <pic:cNvPr id="0" name=""/>
+                    <pic:cNvPr id="1917873226" name="Imagem 1" descr="Imagem em preto e branco de ponte sobre a água&#10;&#10;Descrição gerada automaticamente com confiança baixa"/>
                     <pic:cNvPicPr/>
                   </pic:nvPicPr>
                   <pic:blipFill>
-                    <a:blip r:embed="rId7">
-                      <a:extLst>
-                        <a:ext uri="{28A0092B-C50C-407E-A947-70E740481C1C}">
-                          <a14:useLocalDpi xmlns:a14="http://schemas.microsoft.com/office/drawing/2010/main" val="0"/>
-                        </a:ext>
-                      </a:extLst>
-                    </a:blip>
+                    <a:blip r:embed="rId7"/>
                     <a:stretch>
                       <a:fillRect/>
                     </a:stretch>
@@ -4160,7 +4365,7 @@
                   <pic:spPr>
                     <a:xfrm>
                       <a:off x="0" y="0"/>
-                      <a:ext cx="6286500" cy="1047750"/>
+                      <a:ext cx="5943600" cy="4869180"/>
                     </a:xfrm>
                     <a:prstGeom prst="rect">
                       <a:avLst/>
@@ -4175,385 +4380,45 @@
     </w:p>
     <w:p>
       <w:pPr>
-        <w:pStyle w:val="PargrafodaLista"/>
-        <w:numPr>
-          <w:ilvl w:val="0"/>
-          <w:numId w:val="4"/>
-        </w:numPr>
-        <w:spacing w:before="300" w:after="300"/>
-        <w:jc w:val="both"/>
-        <w:rPr>
-          <w:rFonts w:ascii="Times New Roman" w:eastAsia="Times New Roman" w:hAnsi="Times New Roman" w:cs="Times New Roman"/>
-          <w:sz w:val="28"/>
-          <w:szCs w:val="28"/>
-        </w:rPr>
-      </w:pPr>
-      <w:r>
-        <w:rPr>
-          <w:rFonts w:ascii="Times New Roman" w:eastAsia="Times New Roman" w:hAnsi="Times New Roman" w:cs="Times New Roman"/>
-          <w:sz w:val="28"/>
-          <w:szCs w:val="28"/>
-        </w:rPr>
-        <w:t>Primeiro, criamos um objeto SIFT usando “cv2.SIFT_</w:t>
-      </w:r>
-      <w:proofErr w:type="gramStart"/>
-      <w:r>
-        <w:rPr>
-          <w:rFonts w:ascii="Times New Roman" w:eastAsia="Times New Roman" w:hAnsi="Times New Roman" w:cs="Times New Roman"/>
-          <w:sz w:val="28"/>
-          <w:szCs w:val="28"/>
-        </w:rPr>
-        <w:t>create(</w:t>
-      </w:r>
-      <w:proofErr w:type="gramEnd"/>
-      <w:r>
-        <w:rPr>
-          <w:rFonts w:ascii="Times New Roman" w:eastAsia="Times New Roman" w:hAnsi="Times New Roman" w:cs="Times New Roman"/>
-          <w:sz w:val="28"/>
-          <w:szCs w:val="28"/>
-        </w:rPr>
-        <w:t>)”.</w:t>
-      </w:r>
-    </w:p>
-    <w:p>
-      <w:pPr>
-        <w:pStyle w:val="PargrafodaLista"/>
-        <w:numPr>
-          <w:ilvl w:val="0"/>
-          <w:numId w:val="4"/>
-        </w:numPr>
-        <w:spacing w:before="300" w:after="300"/>
-        <w:jc w:val="both"/>
-        <w:rPr>
-          <w:rFonts w:ascii="Times New Roman" w:eastAsia="Times New Roman" w:hAnsi="Times New Roman" w:cs="Times New Roman"/>
-          <w:sz w:val="28"/>
-          <w:szCs w:val="28"/>
-        </w:rPr>
-      </w:pPr>
-      <w:r>
-        <w:rPr>
-          <w:rFonts w:ascii="Times New Roman" w:eastAsia="Times New Roman" w:hAnsi="Times New Roman" w:cs="Times New Roman"/>
-          <w:sz w:val="28"/>
-          <w:szCs w:val="28"/>
-        </w:rPr>
-        <w:t xml:space="preserve">Logo em seguida, usamos esse objeto SIFT para </w:t>
-      </w:r>
-      <w:proofErr w:type="spellStart"/>
-      <w:r>
-        <w:rPr>
-          <w:rFonts w:ascii="Times New Roman" w:eastAsia="Times New Roman" w:hAnsi="Times New Roman" w:cs="Times New Roman"/>
-          <w:sz w:val="28"/>
-          <w:szCs w:val="28"/>
-        </w:rPr>
-        <w:t>dectectar</w:t>
-      </w:r>
-      <w:proofErr w:type="spellEnd"/>
-      <w:r>
-        <w:rPr>
-          <w:rFonts w:ascii="Times New Roman" w:eastAsia="Times New Roman" w:hAnsi="Times New Roman" w:cs="Times New Roman"/>
-          <w:sz w:val="28"/>
-          <w:szCs w:val="28"/>
-        </w:rPr>
-        <w:t xml:space="preserve"> </w:t>
-      </w:r>
-      <w:proofErr w:type="spellStart"/>
-      <w:r>
-        <w:rPr>
-          <w:rFonts w:ascii="Times New Roman" w:eastAsia="Times New Roman" w:hAnsi="Times New Roman" w:cs="Times New Roman"/>
-          <w:sz w:val="28"/>
-          <w:szCs w:val="28"/>
-        </w:rPr>
-        <w:t>keypoints</w:t>
-      </w:r>
-      <w:proofErr w:type="spellEnd"/>
-      <w:r>
-        <w:rPr>
-          <w:rFonts w:ascii="Times New Roman" w:eastAsia="Times New Roman" w:hAnsi="Times New Roman" w:cs="Times New Roman"/>
-          <w:sz w:val="28"/>
-          <w:szCs w:val="28"/>
-        </w:rPr>
-        <w:t xml:space="preserve"> (pontos de interesse) e calcular descritores SIFT para a imagem.</w:t>
-      </w:r>
-    </w:p>
-    <w:p>
-      <w:pPr>
-        <w:pStyle w:val="PargrafodaLista"/>
-        <w:numPr>
-          <w:ilvl w:val="0"/>
-          <w:numId w:val="4"/>
-        </w:numPr>
-        <w:spacing w:before="300" w:after="300"/>
-        <w:jc w:val="both"/>
-        <w:rPr>
-          <w:rFonts w:ascii="Times New Roman" w:eastAsia="Times New Roman" w:hAnsi="Times New Roman" w:cs="Times New Roman"/>
-          <w:sz w:val="28"/>
-          <w:szCs w:val="28"/>
-        </w:rPr>
-      </w:pPr>
-      <w:proofErr w:type="spellStart"/>
-      <w:r>
-        <w:rPr>
-          <w:rFonts w:ascii="Times New Roman" w:eastAsia="Times New Roman" w:hAnsi="Times New Roman" w:cs="Times New Roman"/>
-          <w:b/>
-          <w:sz w:val="28"/>
-          <w:szCs w:val="28"/>
-        </w:rPr>
-        <w:t>keypoints</w:t>
-      </w:r>
-      <w:proofErr w:type="spellEnd"/>
-      <w:r>
-        <w:rPr>
-          <w:rFonts w:ascii="Times New Roman" w:eastAsia="Times New Roman" w:hAnsi="Times New Roman" w:cs="Times New Roman"/>
-          <w:b/>
-          <w:sz w:val="28"/>
-          <w:szCs w:val="28"/>
-        </w:rPr>
-        <w:t xml:space="preserve"> </w:t>
-      </w:r>
-      <w:r>
-        <w:rPr>
-          <w:rFonts w:ascii="Times New Roman" w:eastAsia="Times New Roman" w:hAnsi="Times New Roman" w:cs="Times New Roman"/>
-          <w:sz w:val="28"/>
-          <w:szCs w:val="28"/>
-        </w:rPr>
-        <w:t>contém informações sobre os pontos de interesse encontrados na imagem.</w:t>
-      </w:r>
-    </w:p>
-    <w:p>
-      <w:pPr>
-        <w:pStyle w:val="PargrafodaLista"/>
-        <w:numPr>
-          <w:ilvl w:val="0"/>
-          <w:numId w:val="4"/>
-        </w:numPr>
-        <w:spacing w:before="300" w:after="300"/>
-        <w:jc w:val="both"/>
-        <w:rPr>
-          <w:rFonts w:ascii="Times New Roman" w:eastAsia="Times New Roman" w:hAnsi="Times New Roman" w:cs="Times New Roman"/>
-          <w:sz w:val="28"/>
-          <w:szCs w:val="28"/>
-        </w:rPr>
-      </w:pPr>
-      <w:proofErr w:type="spellStart"/>
-      <w:r>
-        <w:rPr>
-          <w:rFonts w:ascii="Times New Roman" w:eastAsia="Times New Roman" w:hAnsi="Times New Roman" w:cs="Times New Roman"/>
-          <w:b/>
-          <w:sz w:val="28"/>
-          <w:szCs w:val="28"/>
-        </w:rPr>
-        <w:t>descriptors</w:t>
-      </w:r>
-      <w:proofErr w:type="spellEnd"/>
-      <w:r>
-        <w:rPr>
-          <w:rFonts w:ascii="Times New Roman" w:eastAsia="Times New Roman" w:hAnsi="Times New Roman" w:cs="Times New Roman"/>
-          <w:b/>
-          <w:sz w:val="28"/>
-          <w:szCs w:val="28"/>
-        </w:rPr>
-        <w:t xml:space="preserve"> </w:t>
-      </w:r>
-      <w:r>
-        <w:rPr>
-          <w:rFonts w:ascii="Times New Roman" w:eastAsia="Times New Roman" w:hAnsi="Times New Roman" w:cs="Times New Roman"/>
-          <w:sz w:val="28"/>
-          <w:szCs w:val="28"/>
-        </w:rPr>
-        <w:t>contém os vetores de características SIFT correspondentes a esses pontos de interesse</w:t>
-      </w:r>
-    </w:p>
-    <w:p>
-      <w:pPr>
-        <w:spacing w:before="300" w:after="300"/>
-        <w:jc w:val="both"/>
-        <w:rPr>
-          <w:rFonts w:ascii="Times New Roman" w:eastAsia="Times New Roman" w:hAnsi="Times New Roman" w:cs="Times New Roman"/>
-          <w:sz w:val="28"/>
-          <w:szCs w:val="28"/>
-        </w:rPr>
-      </w:pPr>
-      <w:r>
-        <w:rPr>
-          <w:rFonts w:ascii="Times New Roman" w:eastAsia="Times New Roman" w:hAnsi="Times New Roman" w:cs="Times New Roman"/>
-          <w:sz w:val="28"/>
-          <w:szCs w:val="28"/>
-        </w:rPr>
-        <w:t xml:space="preserve">(entrar a fundo na estrutura de </w:t>
-      </w:r>
-      <w:proofErr w:type="spellStart"/>
-      <w:r>
-        <w:rPr>
-          <w:rFonts w:ascii="Times New Roman" w:eastAsia="Times New Roman" w:hAnsi="Times New Roman" w:cs="Times New Roman"/>
-          <w:sz w:val="28"/>
-          <w:szCs w:val="28"/>
-        </w:rPr>
-        <w:t>keypoints</w:t>
-      </w:r>
-      <w:proofErr w:type="spellEnd"/>
-      <w:r>
-        <w:rPr>
-          <w:rFonts w:ascii="Times New Roman" w:eastAsia="Times New Roman" w:hAnsi="Times New Roman" w:cs="Times New Roman"/>
-          <w:sz w:val="28"/>
-          <w:szCs w:val="28"/>
-        </w:rPr>
-        <w:t xml:space="preserve"> e </w:t>
-      </w:r>
-      <w:proofErr w:type="spellStart"/>
-      <w:r>
-        <w:rPr>
-          <w:rFonts w:ascii="Times New Roman" w:eastAsia="Times New Roman" w:hAnsi="Times New Roman" w:cs="Times New Roman"/>
-          <w:sz w:val="28"/>
-          <w:szCs w:val="28"/>
-        </w:rPr>
-        <w:t>descriptors</w:t>
-      </w:r>
-      <w:proofErr w:type="spellEnd"/>
-      <w:r>
-        <w:rPr>
-          <w:rFonts w:ascii="Times New Roman" w:eastAsia="Times New Roman" w:hAnsi="Times New Roman" w:cs="Times New Roman"/>
-          <w:sz w:val="28"/>
-          <w:szCs w:val="28"/>
-        </w:rPr>
-        <w:t>?)</w:t>
-      </w:r>
-    </w:p>
-    <w:p>
-      <w:pPr>
-        <w:spacing w:before="300" w:after="300"/>
-        <w:jc w:val="both"/>
-        <w:rPr>
-          <w:rFonts w:ascii="Times New Roman" w:eastAsia="Times New Roman" w:hAnsi="Times New Roman" w:cs="Times New Roman"/>
-          <w:sz w:val="28"/>
-          <w:szCs w:val="28"/>
-        </w:rPr>
-      </w:pPr>
-      <w:r>
-        <w:rPr>
-          <w:rFonts w:ascii="Times New Roman" w:eastAsia="Times New Roman" w:hAnsi="Times New Roman" w:cs="Times New Roman"/>
-          <w:sz w:val="28"/>
-          <w:szCs w:val="28"/>
-        </w:rPr>
-        <w:t>Isso é essencial para representar as assinaturas como vetores (</w:t>
-      </w:r>
-      <w:proofErr w:type="spellStart"/>
-      <w:r>
-        <w:rPr>
-          <w:rFonts w:ascii="Times New Roman" w:eastAsia="Times New Roman" w:hAnsi="Times New Roman" w:cs="Times New Roman"/>
-          <w:sz w:val="28"/>
-          <w:szCs w:val="28"/>
-        </w:rPr>
-        <w:t>arrays</w:t>
-      </w:r>
-      <w:proofErr w:type="spellEnd"/>
-      <w:r>
-        <w:rPr>
-          <w:rFonts w:ascii="Times New Roman" w:eastAsia="Times New Roman" w:hAnsi="Times New Roman" w:cs="Times New Roman"/>
-          <w:sz w:val="28"/>
-          <w:szCs w:val="28"/>
-        </w:rPr>
-        <w:t>) de características SIFT, que serão usadas para treinar e testar o modelo KNN.</w:t>
-      </w:r>
-    </w:p>
-    <w:p>
-      <w:pPr>
-        <w:spacing w:before="300" w:after="300"/>
-        <w:jc w:val="both"/>
-        <w:rPr>
-          <w:rFonts w:ascii="Times New Roman" w:eastAsia="Times New Roman" w:hAnsi="Times New Roman" w:cs="Times New Roman"/>
-          <w:sz w:val="28"/>
-          <w:szCs w:val="28"/>
-        </w:rPr>
-      </w:pPr>
-      <w:r>
-        <w:rPr>
-          <w:rFonts w:ascii="Times New Roman" w:eastAsia="Times New Roman" w:hAnsi="Times New Roman" w:cs="Times New Roman"/>
-          <w:sz w:val="28"/>
-          <w:szCs w:val="28"/>
-        </w:rPr>
-        <w:t xml:space="preserve">Após essa obtenção dos </w:t>
-      </w:r>
-      <w:proofErr w:type="spellStart"/>
-      <w:r>
-        <w:rPr>
-          <w:rFonts w:ascii="Times New Roman" w:eastAsia="Times New Roman" w:hAnsi="Times New Roman" w:cs="Times New Roman"/>
-          <w:b/>
-          <w:sz w:val="28"/>
-          <w:szCs w:val="28"/>
-        </w:rPr>
-        <w:t>keypoints</w:t>
-      </w:r>
-      <w:proofErr w:type="spellEnd"/>
-      <w:r>
-        <w:rPr>
-          <w:rFonts w:ascii="Times New Roman" w:eastAsia="Times New Roman" w:hAnsi="Times New Roman" w:cs="Times New Roman"/>
-          <w:b/>
-          <w:sz w:val="28"/>
-          <w:szCs w:val="28"/>
-        </w:rPr>
-        <w:t xml:space="preserve"> </w:t>
-      </w:r>
-      <w:r>
-        <w:rPr>
-          <w:rFonts w:ascii="Times New Roman" w:eastAsia="Times New Roman" w:hAnsi="Times New Roman" w:cs="Times New Roman"/>
-          <w:sz w:val="28"/>
-          <w:szCs w:val="28"/>
-        </w:rPr>
-        <w:t xml:space="preserve">e </w:t>
-      </w:r>
-      <w:proofErr w:type="spellStart"/>
-      <w:r>
-        <w:rPr>
-          <w:rFonts w:ascii="Times New Roman" w:eastAsia="Times New Roman" w:hAnsi="Times New Roman" w:cs="Times New Roman"/>
-          <w:b/>
-          <w:sz w:val="28"/>
-          <w:szCs w:val="28"/>
-        </w:rPr>
-        <w:t>descriptors</w:t>
-      </w:r>
-      <w:proofErr w:type="spellEnd"/>
-      <w:r>
-        <w:rPr>
-          <w:rFonts w:ascii="Times New Roman" w:eastAsia="Times New Roman" w:hAnsi="Times New Roman" w:cs="Times New Roman"/>
-          <w:sz w:val="28"/>
-          <w:szCs w:val="28"/>
-        </w:rPr>
-        <w:t xml:space="preserve">, nós os </w:t>
-      </w:r>
-      <w:proofErr w:type="spellStart"/>
-      <w:r>
-        <w:rPr>
-          <w:rFonts w:ascii="Times New Roman" w:eastAsia="Times New Roman" w:hAnsi="Times New Roman" w:cs="Times New Roman"/>
-          <w:sz w:val="28"/>
-          <w:szCs w:val="28"/>
-        </w:rPr>
-        <w:t>tranformamos</w:t>
-      </w:r>
-      <w:proofErr w:type="spellEnd"/>
-      <w:r>
-        <w:rPr>
-          <w:rFonts w:ascii="Times New Roman" w:eastAsia="Times New Roman" w:hAnsi="Times New Roman" w:cs="Times New Roman"/>
-          <w:sz w:val="28"/>
-          <w:szCs w:val="28"/>
-        </w:rPr>
-        <w:t xml:space="preserve"> em coordenadas: </w:t>
-      </w:r>
-    </w:p>
-    <w:p>
-      <w:pPr>
-        <w:spacing w:before="300" w:after="300"/>
-        <w:jc w:val="both"/>
-      </w:pPr>
+        <w:pStyle w:val="Legenda"/>
+        <w:jc w:val="both"/>
+      </w:pPr>
+      <w:r>
+        <w:t xml:space="preserve">Figura </w:t>
+      </w:r>
+      <w:r>
+        <w:fldChar w:fldCharType="begin"/>
+      </w:r>
+      <w:r>
+        <w:instrText xml:space="preserve"> SEQ Figura \* ARABIC </w:instrText>
+      </w:r>
+      <w:r>
+        <w:fldChar w:fldCharType="separate"/>
+      </w:r>
       <w:r>
         <w:rPr>
           <w:noProof/>
         </w:rPr>
+        <w:t>1</w:t>
+      </w:r>
+      <w:r>
+        <w:fldChar w:fldCharType="end"/>
+      </w:r>
+      <w:r>
+        <w:t>: Obra extraída do acervo online consultado</w:t>
+      </w:r>
+    </w:p>
+    <w:p>
+      <w:pPr>
+        <w:keepNext/>
+      </w:pPr>
+      <w:r>
         <w:lastRenderedPageBreak/>
         <w:drawing>
-          <wp:inline distT="0" distB="0" distL="0" distR="0" wp14:anchorId="19A4FBA7" wp14:editId="5F992FD8">
-            <wp:extent cx="5442084" cy="2936458"/>
-            <wp:effectExtent l="0" t="0" r="0" b="0"/>
-            <wp:docPr id="359747671" name="Imagem 359747671"/>
+          <wp:inline distT="0" distB="0" distL="0" distR="0" wp14:anchorId="3FCFCD9E" wp14:editId="07460D3D">
+            <wp:extent cx="5943600" cy="5959475"/>
+            <wp:effectExtent l="0" t="0" r="0" b="3175"/>
+            <wp:docPr id="332741498" name="Imagem 1" descr="Barco a vela na água&#10;&#10;Descrição gerada automaticamente com confiança baixa"/>
             <wp:cNvGraphicFramePr>
               <a:graphicFrameLocks xmlns:a="http://schemas.openxmlformats.org/drawingml/2006/main" noChangeAspect="1"/>
             </wp:cNvGraphicFramePr>
@@ -4561,17 +4426,11 @@
               <a:graphicData uri="http://schemas.openxmlformats.org/drawingml/2006/picture">
                 <pic:pic xmlns:pic="http://schemas.openxmlformats.org/drawingml/2006/picture">
                   <pic:nvPicPr>
-                    <pic:cNvPr id="0" name=""/>
+                    <pic:cNvPr id="332741498" name="Imagem 1" descr="Barco a vela na água&#10;&#10;Descrição gerada automaticamente com confiança baixa"/>
                     <pic:cNvPicPr/>
                   </pic:nvPicPr>
                   <pic:blipFill>
-                    <a:blip r:embed="rId8">
-                      <a:extLst>
-                        <a:ext uri="{28A0092B-C50C-407E-A947-70E740481C1C}">
-                          <a14:useLocalDpi xmlns:a14="http://schemas.microsoft.com/office/drawing/2010/main" val="0"/>
-                        </a:ext>
-                      </a:extLst>
-                    </a:blip>
+                    <a:blip r:embed="rId8"/>
                     <a:stretch>
                       <a:fillRect/>
                     </a:stretch>
@@ -4579,7 +4438,7 @@
                   <pic:spPr>
                     <a:xfrm>
                       <a:off x="0" y="0"/>
-                      <a:ext cx="5442084" cy="2936458"/>
+                      <a:ext cx="5943600" cy="5959475"/>
                     </a:xfrm>
                     <a:prstGeom prst="rect">
                       <a:avLst/>
@@ -4594,672 +4453,46 @@
     </w:p>
     <w:p>
       <w:pPr>
-        <w:spacing w:before="300" w:after="300"/>
-        <w:jc w:val="both"/>
-        <w:rPr>
-          <w:rFonts w:ascii="Times New Roman" w:eastAsia="Times New Roman" w:hAnsi="Times New Roman" w:cs="Times New Roman"/>
-          <w:sz w:val="28"/>
-          <w:szCs w:val="28"/>
-        </w:rPr>
-      </w:pPr>
-      <w:r>
-        <w:rPr>
-          <w:rFonts w:ascii="Times New Roman" w:eastAsia="Times New Roman" w:hAnsi="Times New Roman" w:cs="Times New Roman"/>
-          <w:sz w:val="28"/>
-          <w:szCs w:val="28"/>
-        </w:rPr>
-        <w:t xml:space="preserve">Nesta parte do código, estamos convertendo os </w:t>
-      </w:r>
-      <w:proofErr w:type="spellStart"/>
-      <w:r>
-        <w:rPr>
-          <w:rFonts w:ascii="Times New Roman" w:eastAsia="Times New Roman" w:hAnsi="Times New Roman" w:cs="Times New Roman"/>
-          <w:b/>
-          <w:sz w:val="28"/>
-          <w:szCs w:val="28"/>
-        </w:rPr>
-        <w:t>keypoints</w:t>
-      </w:r>
-      <w:proofErr w:type="spellEnd"/>
-      <w:r>
-        <w:rPr>
-          <w:rFonts w:ascii="Times New Roman" w:eastAsia="Times New Roman" w:hAnsi="Times New Roman" w:cs="Times New Roman"/>
-          <w:sz w:val="28"/>
-          <w:szCs w:val="28"/>
-        </w:rPr>
-        <w:t xml:space="preserve"> em coordenadas e adicionando essas coordenadas aos descritores SIFT para criar uma matriz de características que será usada para treinar o modelo KNN.</w:t>
-      </w:r>
-    </w:p>
-    <w:p>
-      <w:pPr>
-        <w:pStyle w:val="PargrafodaLista"/>
-        <w:numPr>
-          <w:ilvl w:val="0"/>
-          <w:numId w:val="5"/>
-        </w:numPr>
-        <w:spacing w:after="0"/>
-        <w:jc w:val="both"/>
-        <w:rPr>
-          <w:rFonts w:ascii="Times New Roman" w:eastAsia="Times New Roman" w:hAnsi="Times New Roman" w:cs="Times New Roman"/>
-          <w:sz w:val="28"/>
-          <w:szCs w:val="28"/>
-        </w:rPr>
-      </w:pPr>
-      <w:proofErr w:type="spellStart"/>
-      <w:r>
-        <w:rPr>
-          <w:rFonts w:ascii="Times New Roman" w:eastAsia="Times New Roman" w:hAnsi="Times New Roman" w:cs="Times New Roman"/>
-          <w:b/>
-          <w:sz w:val="28"/>
-          <w:szCs w:val="28"/>
-        </w:rPr>
-        <w:t>keypoints</w:t>
-      </w:r>
-      <w:proofErr w:type="spellEnd"/>
-      <w:r>
-        <w:rPr>
-          <w:rFonts w:ascii="Times New Roman" w:eastAsia="Times New Roman" w:hAnsi="Times New Roman" w:cs="Times New Roman"/>
-          <w:sz w:val="28"/>
-          <w:szCs w:val="28"/>
-        </w:rPr>
-        <w:t xml:space="preserve"> contém informações sobre os </w:t>
-      </w:r>
-      <w:proofErr w:type="spellStart"/>
-      <w:r>
-        <w:rPr>
-          <w:rFonts w:ascii="Times New Roman" w:eastAsia="Times New Roman" w:hAnsi="Times New Roman" w:cs="Times New Roman"/>
-          <w:sz w:val="28"/>
-          <w:szCs w:val="28"/>
-        </w:rPr>
-        <w:t>keypoints</w:t>
-      </w:r>
-      <w:proofErr w:type="spellEnd"/>
-      <w:r>
-        <w:rPr>
-          <w:rFonts w:ascii="Times New Roman" w:eastAsia="Times New Roman" w:hAnsi="Times New Roman" w:cs="Times New Roman"/>
-          <w:sz w:val="28"/>
-          <w:szCs w:val="28"/>
-        </w:rPr>
-        <w:t xml:space="preserve"> detectados na imagem, incluindo suas coordenadas x e y.</w:t>
-      </w:r>
-    </w:p>
-    <w:p>
-      <w:pPr>
-        <w:pStyle w:val="PargrafodaLista"/>
-        <w:numPr>
-          <w:ilvl w:val="0"/>
-          <w:numId w:val="5"/>
-        </w:numPr>
-        <w:spacing w:after="0"/>
-        <w:jc w:val="both"/>
-        <w:rPr>
-          <w:rFonts w:ascii="Times New Roman" w:eastAsia="Times New Roman" w:hAnsi="Times New Roman" w:cs="Times New Roman"/>
-          <w:sz w:val="28"/>
-          <w:szCs w:val="28"/>
-        </w:rPr>
-      </w:pPr>
-      <w:proofErr w:type="spellStart"/>
-      <w:r>
-        <w:rPr>
-          <w:rFonts w:ascii="Times New Roman" w:eastAsia="Times New Roman" w:hAnsi="Times New Roman" w:cs="Times New Roman"/>
-          <w:b/>
-          <w:sz w:val="28"/>
-          <w:szCs w:val="28"/>
-        </w:rPr>
-        <w:t>descriptors</w:t>
-      </w:r>
-      <w:proofErr w:type="spellEnd"/>
-      <w:r>
-        <w:rPr>
-          <w:rFonts w:ascii="Times New Roman" w:eastAsia="Times New Roman" w:hAnsi="Times New Roman" w:cs="Times New Roman"/>
-          <w:sz w:val="28"/>
-          <w:szCs w:val="28"/>
-        </w:rPr>
-        <w:t xml:space="preserve"> contém os vetores de características SIFT correspondentes a esses </w:t>
-      </w:r>
-      <w:proofErr w:type="spellStart"/>
-      <w:r>
-        <w:rPr>
-          <w:rFonts w:ascii="Times New Roman" w:eastAsia="Times New Roman" w:hAnsi="Times New Roman" w:cs="Times New Roman"/>
-          <w:sz w:val="28"/>
-          <w:szCs w:val="28"/>
-        </w:rPr>
-        <w:t>keypoints</w:t>
-      </w:r>
-      <w:proofErr w:type="spellEnd"/>
-      <w:r>
-        <w:rPr>
-          <w:rFonts w:ascii="Times New Roman" w:eastAsia="Times New Roman" w:hAnsi="Times New Roman" w:cs="Times New Roman"/>
-          <w:sz w:val="28"/>
-          <w:szCs w:val="28"/>
-        </w:rPr>
-        <w:t>.</w:t>
-      </w:r>
-    </w:p>
-    <w:p>
-      <w:pPr>
-        <w:spacing w:after="0"/>
-        <w:jc w:val="both"/>
-        <w:rPr>
-          <w:rFonts w:ascii="Times New Roman" w:eastAsia="Times New Roman" w:hAnsi="Times New Roman" w:cs="Times New Roman"/>
-          <w:sz w:val="28"/>
-          <w:szCs w:val="28"/>
-        </w:rPr>
-      </w:pPr>
-    </w:p>
-    <w:p>
-      <w:pPr>
-        <w:spacing w:before="300" w:after="300"/>
-        <w:jc w:val="both"/>
-        <w:rPr>
-          <w:rFonts w:ascii="Times New Roman" w:eastAsia="Times New Roman" w:hAnsi="Times New Roman" w:cs="Times New Roman"/>
-          <w:sz w:val="28"/>
-          <w:szCs w:val="28"/>
-        </w:rPr>
-      </w:pPr>
-      <w:r>
-        <w:rPr>
-          <w:rFonts w:ascii="system-ui" w:eastAsia="system-ui" w:hAnsi="system-ui" w:cs="system-ui"/>
-          <w:sz w:val="24"/>
-          <w:szCs w:val="24"/>
-        </w:rPr>
-        <w:t xml:space="preserve">Para converter os </w:t>
-      </w:r>
-      <w:proofErr w:type="spellStart"/>
-      <w:r>
-        <w:rPr>
-          <w:rFonts w:ascii="system-ui" w:eastAsia="system-ui" w:hAnsi="system-ui" w:cs="system-ui"/>
-          <w:sz w:val="24"/>
-          <w:szCs w:val="24"/>
-        </w:rPr>
-        <w:t>keypoints</w:t>
-      </w:r>
-      <w:proofErr w:type="spellEnd"/>
-      <w:r>
-        <w:rPr>
-          <w:rFonts w:ascii="system-ui" w:eastAsia="system-ui" w:hAnsi="system-ui" w:cs="system-ui"/>
-          <w:sz w:val="24"/>
-          <w:szCs w:val="24"/>
-        </w:rPr>
-        <w:t xml:space="preserve"> em coordenadas:</w:t>
-      </w:r>
-    </w:p>
-    <w:p>
-      <w:pPr>
-        <w:pStyle w:val="PargrafodaLista"/>
-        <w:numPr>
-          <w:ilvl w:val="0"/>
-          <w:numId w:val="5"/>
-        </w:numPr>
-        <w:spacing w:after="0"/>
-        <w:jc w:val="both"/>
-        <w:rPr>
-          <w:rFonts w:ascii="Times New Roman" w:eastAsia="Times New Roman" w:hAnsi="Times New Roman" w:cs="Times New Roman"/>
-          <w:sz w:val="28"/>
-          <w:szCs w:val="28"/>
-        </w:rPr>
-      </w:pPr>
-      <w:r>
-        <w:rPr>
-          <w:rFonts w:ascii="Times New Roman" w:eastAsia="Times New Roman" w:hAnsi="Times New Roman" w:cs="Times New Roman"/>
-          <w:sz w:val="28"/>
-          <w:szCs w:val="28"/>
-        </w:rPr>
-        <w:t xml:space="preserve">Inicialmente, criamos uma lista chamada </w:t>
-      </w:r>
-      <w:proofErr w:type="spellStart"/>
-      <w:r>
-        <w:rPr>
-          <w:rFonts w:ascii="Times New Roman" w:eastAsia="Times New Roman" w:hAnsi="Times New Roman" w:cs="Times New Roman"/>
-          <w:b/>
-          <w:sz w:val="28"/>
-          <w:szCs w:val="28"/>
-        </w:rPr>
-        <w:t>keypoint_list</w:t>
-      </w:r>
-      <w:proofErr w:type="spellEnd"/>
-      <w:r>
-        <w:rPr>
-          <w:rFonts w:ascii="Times New Roman" w:eastAsia="Times New Roman" w:hAnsi="Times New Roman" w:cs="Times New Roman"/>
-          <w:sz w:val="28"/>
-          <w:szCs w:val="28"/>
-        </w:rPr>
-        <w:t xml:space="preserve"> que armazena os </w:t>
-      </w:r>
-      <w:proofErr w:type="spellStart"/>
-      <w:r>
-        <w:rPr>
-          <w:rFonts w:ascii="Times New Roman" w:eastAsia="Times New Roman" w:hAnsi="Times New Roman" w:cs="Times New Roman"/>
-          <w:sz w:val="28"/>
-          <w:szCs w:val="28"/>
-        </w:rPr>
-        <w:t>keypoints</w:t>
-      </w:r>
-      <w:proofErr w:type="spellEnd"/>
-      <w:r>
-        <w:rPr>
-          <w:rFonts w:ascii="Times New Roman" w:eastAsia="Times New Roman" w:hAnsi="Times New Roman" w:cs="Times New Roman"/>
-          <w:sz w:val="28"/>
-          <w:szCs w:val="28"/>
-        </w:rPr>
-        <w:t>.</w:t>
-      </w:r>
-    </w:p>
-    <w:p>
-      <w:pPr>
-        <w:pStyle w:val="PargrafodaLista"/>
-        <w:numPr>
-          <w:ilvl w:val="0"/>
-          <w:numId w:val="5"/>
-        </w:numPr>
-        <w:spacing w:after="0"/>
-        <w:jc w:val="both"/>
-        <w:rPr>
-          <w:rFonts w:ascii="Times New Roman" w:eastAsia="Times New Roman" w:hAnsi="Times New Roman" w:cs="Times New Roman"/>
-          <w:sz w:val="28"/>
-          <w:szCs w:val="28"/>
-        </w:rPr>
-      </w:pPr>
-      <w:r>
-        <w:rPr>
-          <w:rFonts w:ascii="Times New Roman" w:eastAsia="Times New Roman" w:hAnsi="Times New Roman" w:cs="Times New Roman"/>
-          <w:sz w:val="28"/>
-          <w:szCs w:val="28"/>
-        </w:rPr>
-        <w:t xml:space="preserve">Também transformamos os descritores em uma lista chamada </w:t>
-      </w:r>
-      <w:proofErr w:type="spellStart"/>
-      <w:r>
-        <w:rPr>
-          <w:rFonts w:ascii="Times New Roman" w:eastAsia="Times New Roman" w:hAnsi="Times New Roman" w:cs="Times New Roman"/>
-          <w:b/>
-          <w:sz w:val="28"/>
-          <w:szCs w:val="28"/>
-        </w:rPr>
-        <w:t>descriptors_list</w:t>
-      </w:r>
-      <w:proofErr w:type="spellEnd"/>
-      <w:r>
-        <w:rPr>
-          <w:rFonts w:ascii="Times New Roman" w:eastAsia="Times New Roman" w:hAnsi="Times New Roman" w:cs="Times New Roman"/>
-          <w:sz w:val="28"/>
-          <w:szCs w:val="28"/>
-        </w:rPr>
-        <w:t>.</w:t>
-      </w:r>
-    </w:p>
-    <w:p>
-      <w:pPr>
-        <w:pStyle w:val="PargrafodaLista"/>
-        <w:numPr>
-          <w:ilvl w:val="0"/>
-          <w:numId w:val="5"/>
-        </w:numPr>
-        <w:spacing w:after="0"/>
-        <w:jc w:val="both"/>
-        <w:rPr>
-          <w:rFonts w:ascii="Times New Roman" w:eastAsia="Times New Roman" w:hAnsi="Times New Roman" w:cs="Times New Roman"/>
-          <w:sz w:val="28"/>
-          <w:szCs w:val="28"/>
-        </w:rPr>
-      </w:pPr>
-      <w:r>
-        <w:rPr>
-          <w:rFonts w:ascii="Times New Roman" w:eastAsia="Times New Roman" w:hAnsi="Times New Roman" w:cs="Times New Roman"/>
-          <w:sz w:val="28"/>
-          <w:szCs w:val="28"/>
-        </w:rPr>
-        <w:t>Em seguida, criamos uma lista de colunas (</w:t>
-      </w:r>
-      <w:proofErr w:type="spellStart"/>
-      <w:r>
-        <w:rPr>
-          <w:rFonts w:ascii="Times New Roman" w:eastAsia="Times New Roman" w:hAnsi="Times New Roman" w:cs="Times New Roman"/>
-          <w:b/>
-          <w:sz w:val="28"/>
-          <w:szCs w:val="28"/>
-        </w:rPr>
-        <w:t>cols</w:t>
-      </w:r>
-      <w:proofErr w:type="spellEnd"/>
-      <w:r>
-        <w:rPr>
-          <w:rFonts w:ascii="Times New Roman" w:eastAsia="Times New Roman" w:hAnsi="Times New Roman" w:cs="Times New Roman"/>
-          <w:sz w:val="28"/>
-          <w:szCs w:val="28"/>
-        </w:rPr>
-        <w:t>) que representam as características SIFT e adicionamos a coluna '</w:t>
-      </w:r>
-      <w:proofErr w:type="spellStart"/>
-      <w:r>
-        <w:rPr>
-          <w:rFonts w:ascii="Times New Roman" w:eastAsia="Times New Roman" w:hAnsi="Times New Roman" w:cs="Times New Roman"/>
-          <w:sz w:val="28"/>
-          <w:szCs w:val="28"/>
-        </w:rPr>
-        <w:t>class_name</w:t>
-      </w:r>
-      <w:proofErr w:type="spellEnd"/>
-      <w:r>
-        <w:rPr>
-          <w:rFonts w:ascii="Times New Roman" w:eastAsia="Times New Roman" w:hAnsi="Times New Roman" w:cs="Times New Roman"/>
-          <w:sz w:val="28"/>
-          <w:szCs w:val="28"/>
-        </w:rPr>
-        <w:t>' como o primeiro elemento.</w:t>
-      </w:r>
-    </w:p>
-    <w:p>
-      <w:pPr>
-        <w:spacing w:after="0"/>
-        <w:jc w:val="both"/>
-        <w:rPr>
-          <w:rFonts w:ascii="Times New Roman" w:eastAsia="Times New Roman" w:hAnsi="Times New Roman" w:cs="Times New Roman"/>
-          <w:sz w:val="28"/>
-          <w:szCs w:val="28"/>
-        </w:rPr>
-      </w:pPr>
-    </w:p>
-    <w:p>
-      <w:pPr>
-        <w:spacing w:after="0"/>
-        <w:jc w:val="both"/>
-        <w:rPr>
-          <w:rFonts w:ascii="Times New Roman" w:eastAsia="Times New Roman" w:hAnsi="Times New Roman" w:cs="Times New Roman"/>
-          <w:sz w:val="28"/>
-          <w:szCs w:val="28"/>
-        </w:rPr>
-      </w:pPr>
-      <w:r>
-        <w:rPr>
-          <w:rFonts w:ascii="Times New Roman" w:eastAsia="Times New Roman" w:hAnsi="Times New Roman" w:cs="Times New Roman"/>
-          <w:sz w:val="28"/>
-          <w:szCs w:val="28"/>
-        </w:rPr>
-        <w:t xml:space="preserve">Agora, para cada descritor em </w:t>
-      </w:r>
-      <w:proofErr w:type="spellStart"/>
-      <w:r>
-        <w:rPr>
-          <w:rFonts w:ascii="Times New Roman" w:eastAsia="Times New Roman" w:hAnsi="Times New Roman" w:cs="Times New Roman"/>
-          <w:sz w:val="28"/>
-          <w:szCs w:val="28"/>
-        </w:rPr>
-        <w:t>descriptors_list</w:t>
-      </w:r>
-      <w:proofErr w:type="spellEnd"/>
-      <w:r>
-        <w:rPr>
-          <w:rFonts w:ascii="Times New Roman" w:eastAsia="Times New Roman" w:hAnsi="Times New Roman" w:cs="Times New Roman"/>
-          <w:sz w:val="28"/>
-          <w:szCs w:val="28"/>
-        </w:rPr>
-        <w:t xml:space="preserve"> (ou seja, para cada </w:t>
-      </w:r>
-      <w:proofErr w:type="spellStart"/>
-      <w:r>
-        <w:rPr>
-          <w:rFonts w:ascii="Times New Roman" w:eastAsia="Times New Roman" w:hAnsi="Times New Roman" w:cs="Times New Roman"/>
-          <w:sz w:val="28"/>
-          <w:szCs w:val="28"/>
-        </w:rPr>
-        <w:t>keypoint</w:t>
-      </w:r>
-      <w:proofErr w:type="spellEnd"/>
-      <w:r>
-        <w:rPr>
-          <w:rFonts w:ascii="Times New Roman" w:eastAsia="Times New Roman" w:hAnsi="Times New Roman" w:cs="Times New Roman"/>
-          <w:sz w:val="28"/>
-          <w:szCs w:val="28"/>
-        </w:rPr>
-        <w:t xml:space="preserve">), inserimos a classe (no caso, </w:t>
-      </w:r>
-      <w:proofErr w:type="spellStart"/>
-      <w:r>
-        <w:rPr>
-          <w:rFonts w:ascii="Times New Roman" w:eastAsia="Times New Roman" w:hAnsi="Times New Roman" w:cs="Times New Roman"/>
-          <w:sz w:val="28"/>
-          <w:szCs w:val="28"/>
-        </w:rPr>
-        <w:t>author</w:t>
-      </w:r>
-      <w:proofErr w:type="spellEnd"/>
-      <w:r>
-        <w:rPr>
-          <w:rFonts w:ascii="Times New Roman" w:eastAsia="Times New Roman" w:hAnsi="Times New Roman" w:cs="Times New Roman"/>
-          <w:sz w:val="28"/>
-          <w:szCs w:val="28"/>
-        </w:rPr>
-        <w:t xml:space="preserve">) como o primeiro elemento do descritor. Isso é </w:t>
-      </w:r>
-      <w:r>
-        <w:rPr>
-          <w:rFonts w:ascii="Times New Roman" w:eastAsia="Times New Roman" w:hAnsi="Times New Roman" w:cs="Times New Roman"/>
-          <w:sz w:val="28"/>
-          <w:szCs w:val="28"/>
-        </w:rPr>
-        <w:lastRenderedPageBreak/>
-        <w:t>feito para associar cada descritor a uma classe específica (por exemplo, a assinatura correspondente).</w:t>
-      </w:r>
-    </w:p>
-    <w:p>
-      <w:pPr>
-        <w:spacing w:after="0"/>
-        <w:jc w:val="both"/>
-        <w:rPr>
-          <w:rFonts w:ascii="Times New Roman" w:eastAsia="Times New Roman" w:hAnsi="Times New Roman" w:cs="Times New Roman"/>
-          <w:sz w:val="28"/>
-          <w:szCs w:val="28"/>
-        </w:rPr>
-      </w:pPr>
-      <w:r>
-        <w:rPr>
-          <w:rFonts w:ascii="Times New Roman" w:eastAsia="Times New Roman" w:hAnsi="Times New Roman" w:cs="Times New Roman"/>
-          <w:sz w:val="28"/>
-          <w:szCs w:val="28"/>
-        </w:rPr>
-        <w:t xml:space="preserve">Depois disso, criamos um </w:t>
-      </w:r>
-      <w:proofErr w:type="spellStart"/>
-      <w:r>
-        <w:rPr>
-          <w:rFonts w:ascii="Times New Roman" w:eastAsia="Times New Roman" w:hAnsi="Times New Roman" w:cs="Times New Roman"/>
-          <w:sz w:val="28"/>
-          <w:szCs w:val="28"/>
-        </w:rPr>
-        <w:t>DataFrame</w:t>
-      </w:r>
-      <w:proofErr w:type="spellEnd"/>
-      <w:r>
-        <w:rPr>
-          <w:rFonts w:ascii="Times New Roman" w:eastAsia="Times New Roman" w:hAnsi="Times New Roman" w:cs="Times New Roman"/>
-          <w:sz w:val="28"/>
-          <w:szCs w:val="28"/>
-        </w:rPr>
-        <w:t xml:space="preserve"> (</w:t>
-      </w:r>
-      <w:proofErr w:type="spellStart"/>
-      <w:r>
-        <w:rPr>
-          <w:rFonts w:ascii="Times New Roman" w:eastAsia="Times New Roman" w:hAnsi="Times New Roman" w:cs="Times New Roman"/>
-          <w:sz w:val="28"/>
-          <w:szCs w:val="28"/>
-        </w:rPr>
-        <w:t>df</w:t>
-      </w:r>
-      <w:proofErr w:type="spellEnd"/>
-      <w:r>
-        <w:rPr>
-          <w:rFonts w:ascii="Times New Roman" w:eastAsia="Times New Roman" w:hAnsi="Times New Roman" w:cs="Times New Roman"/>
-          <w:sz w:val="28"/>
-          <w:szCs w:val="28"/>
-        </w:rPr>
-        <w:t xml:space="preserve">) com as informações das coordenadas dos </w:t>
-      </w:r>
-      <w:proofErr w:type="spellStart"/>
-      <w:r>
-        <w:rPr>
-          <w:rFonts w:ascii="Times New Roman" w:eastAsia="Times New Roman" w:hAnsi="Times New Roman" w:cs="Times New Roman"/>
-          <w:sz w:val="28"/>
-          <w:szCs w:val="28"/>
-        </w:rPr>
-        <w:t>keypoints</w:t>
-      </w:r>
-      <w:proofErr w:type="spellEnd"/>
-      <w:r>
-        <w:rPr>
-          <w:rFonts w:ascii="Times New Roman" w:eastAsia="Times New Roman" w:hAnsi="Times New Roman" w:cs="Times New Roman"/>
-          <w:sz w:val="28"/>
-          <w:szCs w:val="28"/>
-        </w:rPr>
-        <w:t xml:space="preserve"> e das características SIFT, onde as colunas representam as características SIFT e a classe a que pertence. Finalmente, concatenamos esse </w:t>
-      </w:r>
-      <w:proofErr w:type="spellStart"/>
-      <w:r>
-        <w:rPr>
-          <w:rFonts w:ascii="Times New Roman" w:eastAsia="Times New Roman" w:hAnsi="Times New Roman" w:cs="Times New Roman"/>
-          <w:sz w:val="28"/>
-          <w:szCs w:val="28"/>
-        </w:rPr>
-        <w:t>DataFrame</w:t>
-      </w:r>
-      <w:proofErr w:type="spellEnd"/>
-      <w:r>
-        <w:rPr>
-          <w:rFonts w:ascii="Times New Roman" w:eastAsia="Times New Roman" w:hAnsi="Times New Roman" w:cs="Times New Roman"/>
-          <w:sz w:val="28"/>
-          <w:szCs w:val="28"/>
-        </w:rPr>
-        <w:t xml:space="preserve"> </w:t>
-      </w:r>
-      <w:proofErr w:type="spellStart"/>
-      <w:r>
-        <w:rPr>
-          <w:rFonts w:ascii="Times New Roman" w:eastAsia="Times New Roman" w:hAnsi="Times New Roman" w:cs="Times New Roman"/>
-          <w:sz w:val="28"/>
-          <w:szCs w:val="28"/>
-        </w:rPr>
-        <w:t>df</w:t>
-      </w:r>
-      <w:proofErr w:type="spellEnd"/>
-      <w:r>
-        <w:rPr>
-          <w:rFonts w:ascii="Times New Roman" w:eastAsia="Times New Roman" w:hAnsi="Times New Roman" w:cs="Times New Roman"/>
-          <w:sz w:val="28"/>
-          <w:szCs w:val="28"/>
-        </w:rPr>
-        <w:t xml:space="preserve"> com o </w:t>
-      </w:r>
-      <w:proofErr w:type="spellStart"/>
-      <w:r>
-        <w:rPr>
-          <w:rFonts w:ascii="Times New Roman" w:eastAsia="Times New Roman" w:hAnsi="Times New Roman" w:cs="Times New Roman"/>
-          <w:sz w:val="28"/>
-          <w:szCs w:val="28"/>
-        </w:rPr>
-        <w:t>DataFrame</w:t>
-      </w:r>
-      <w:proofErr w:type="spellEnd"/>
-      <w:r>
-        <w:rPr>
-          <w:rFonts w:ascii="Times New Roman" w:eastAsia="Times New Roman" w:hAnsi="Times New Roman" w:cs="Times New Roman"/>
-          <w:sz w:val="28"/>
-          <w:szCs w:val="28"/>
-        </w:rPr>
-        <w:t xml:space="preserve"> </w:t>
-      </w:r>
-      <w:proofErr w:type="spellStart"/>
-      <w:r>
-        <w:rPr>
-          <w:rFonts w:ascii="Times New Roman" w:eastAsia="Times New Roman" w:hAnsi="Times New Roman" w:cs="Times New Roman"/>
-          <w:sz w:val="28"/>
-          <w:szCs w:val="28"/>
-        </w:rPr>
-        <w:t>sift_df</w:t>
-      </w:r>
-      <w:proofErr w:type="spellEnd"/>
-      <w:r>
-        <w:rPr>
-          <w:rFonts w:ascii="Times New Roman" w:eastAsia="Times New Roman" w:hAnsi="Times New Roman" w:cs="Times New Roman"/>
-          <w:sz w:val="28"/>
-          <w:szCs w:val="28"/>
-        </w:rPr>
-        <w:t>, que acumula todas as informações das imagens processadas. Essa matriz de características (</w:t>
-      </w:r>
-      <w:proofErr w:type="spellStart"/>
-      <w:r>
-        <w:rPr>
-          <w:rFonts w:ascii="Times New Roman" w:eastAsia="Times New Roman" w:hAnsi="Times New Roman" w:cs="Times New Roman"/>
-          <w:sz w:val="28"/>
-          <w:szCs w:val="28"/>
-        </w:rPr>
-        <w:t>sift_matrix</w:t>
-      </w:r>
-      <w:proofErr w:type="spellEnd"/>
-      <w:r>
-        <w:rPr>
-          <w:rFonts w:ascii="Times New Roman" w:eastAsia="Times New Roman" w:hAnsi="Times New Roman" w:cs="Times New Roman"/>
-          <w:sz w:val="28"/>
-          <w:szCs w:val="28"/>
-        </w:rPr>
-        <w:t>) é essencial para o treinamento do modelo KNN, onde cada linha representa uma imagem e suas características SIFT.</w:t>
-      </w:r>
-    </w:p>
-    <w:p>
-      <w:pPr>
-        <w:spacing w:after="0"/>
-        <w:jc w:val="both"/>
-        <w:rPr>
-          <w:rFonts w:ascii="Times New Roman" w:eastAsia="Times New Roman" w:hAnsi="Times New Roman" w:cs="Times New Roman"/>
-          <w:sz w:val="28"/>
-          <w:szCs w:val="28"/>
-        </w:rPr>
-      </w:pPr>
-    </w:p>
-    <w:p>
-      <w:pPr>
-        <w:spacing w:after="0"/>
-        <w:jc w:val="both"/>
-        <w:rPr>
-          <w:rFonts w:ascii="Times New Roman" w:eastAsia="Times New Roman" w:hAnsi="Times New Roman" w:cs="Times New Roman"/>
-          <w:sz w:val="28"/>
-          <w:szCs w:val="28"/>
-        </w:rPr>
-      </w:pPr>
-      <w:r>
-        <w:rPr>
-          <w:rFonts w:ascii="Times New Roman" w:eastAsia="Times New Roman" w:hAnsi="Times New Roman" w:cs="Times New Roman"/>
-          <w:sz w:val="28"/>
-          <w:szCs w:val="28"/>
-        </w:rPr>
-        <w:t>O treinamento do modelo KNN e divisão dos dados se dá da seguinte maneira:</w:t>
-      </w:r>
-    </w:p>
-    <w:p>
-      <w:pPr>
-        <w:spacing w:after="0"/>
-        <w:jc w:val="both"/>
-        <w:rPr>
-          <w:rFonts w:ascii="Times New Roman" w:eastAsia="Times New Roman" w:hAnsi="Times New Roman" w:cs="Times New Roman"/>
-          <w:sz w:val="28"/>
-          <w:szCs w:val="28"/>
-        </w:rPr>
-      </w:pPr>
-    </w:p>
-    <w:p>
-      <w:pPr>
-        <w:spacing w:after="0"/>
-        <w:jc w:val="both"/>
-      </w:pPr>
+        <w:pStyle w:val="Legenda"/>
+      </w:pPr>
+      <w:r>
+        <w:t xml:space="preserve">Figura </w:t>
+      </w:r>
+      <w:r>
+        <w:fldChar w:fldCharType="begin"/>
+      </w:r>
+      <w:r>
+        <w:instrText xml:space="preserve"> SEQ Figura \* ARABIC </w:instrText>
+      </w:r>
+      <w:r>
+        <w:fldChar w:fldCharType="separate"/>
+      </w:r>
       <w:r>
         <w:rPr>
           <w:noProof/>
         </w:rPr>
+        <w:t>2</w:t>
+      </w:r>
+      <w:r>
+        <w:fldChar w:fldCharType="end"/>
+      </w:r>
+      <w:r>
+        <w:t>: Obra com dimensionamento normalizado</w:t>
+      </w:r>
+    </w:p>
+    <w:p>
+      <w:pPr>
+        <w:keepNext/>
+      </w:pPr>
+      <w:r>
+        <w:rPr>
+          <w:noProof/>
+        </w:rPr>
         <w:drawing>
-          <wp:inline distT="0" distB="0" distL="0" distR="0" wp14:anchorId="128082AF" wp14:editId="6B8ADCC3">
-            <wp:extent cx="4572000" cy="1352550"/>
-            <wp:effectExtent l="0" t="0" r="0" b="0"/>
-            <wp:docPr id="506989472" name="Imagem 506989472"/>
+          <wp:inline distT="0" distB="0" distL="0" distR="0" wp14:anchorId="6BC82AEA" wp14:editId="15FBE13A">
+            <wp:extent cx="1314450" cy="428625"/>
+            <wp:effectExtent l="0" t="0" r="0" b="9525"/>
+            <wp:docPr id="854175914" name="Imagem 1" descr="Animal na grama&#10;&#10;Descrição gerada automaticamente com confiança média"/>
             <wp:cNvGraphicFramePr>
               <a:graphicFrameLocks xmlns:a="http://schemas.openxmlformats.org/drawingml/2006/main" noChangeAspect="1"/>
             </wp:cNvGraphicFramePr>
@@ -5267,8 +4500,10 @@
               <a:graphicData uri="http://schemas.openxmlformats.org/drawingml/2006/picture">
                 <pic:pic xmlns:pic="http://schemas.openxmlformats.org/drawingml/2006/picture">
                   <pic:nvPicPr>
-                    <pic:cNvPr id="0" name=""/>
-                    <pic:cNvPicPr/>
+                    <pic:cNvPr id="854175914" name="Imagem 1" descr="Animal na grama&#10;&#10;Descrição gerada automaticamente com confiança média"/>
+                    <pic:cNvPicPr>
+                      <a:picLocks noChangeAspect="1" noChangeArrowheads="1"/>
+                    </pic:cNvPicPr>
                   </pic:nvPicPr>
                   <pic:blipFill>
                     <a:blip r:embed="rId9" cstate="print">
@@ -5278,18 +4513,23 @@
                         </a:ext>
                       </a:extLst>
                     </a:blip>
+                    <a:srcRect/>
                     <a:stretch>
                       <a:fillRect/>
                     </a:stretch>
                   </pic:blipFill>
-                  <pic:spPr>
+                  <pic:spPr bwMode="auto">
                     <a:xfrm>
                       <a:off x="0" y="0"/>
-                      <a:ext cx="4572000" cy="1352550"/>
+                      <a:ext cx="1314450" cy="428625"/>
                     </a:xfrm>
                     <a:prstGeom prst="rect">
                       <a:avLst/>
                     </a:prstGeom>
+                    <a:noFill/>
+                    <a:ln>
+                      <a:noFill/>
+                    </a:ln>
                   </pic:spPr>
                 </pic:pic>
               </a:graphicData>
@@ -5300,384 +4540,201 @@
     </w:p>
     <w:p>
       <w:pPr>
-        <w:spacing w:after="0"/>
-        <w:jc w:val="both"/>
-      </w:pPr>
-      <w:r>
-        <w:br/>
-      </w:r>
-      <w:r>
-        <w:t>Onde o seguinte ocorre:</w:t>
-      </w:r>
-    </w:p>
-    <w:p>
-      <w:pPr>
-        <w:spacing w:after="0"/>
-        <w:jc w:val="both"/>
-      </w:pPr>
-    </w:p>
-    <w:p>
-      <w:pPr>
-        <w:pStyle w:val="PargrafodaLista"/>
-        <w:numPr>
-          <w:ilvl w:val="0"/>
-          <w:numId w:val="5"/>
-        </w:numPr>
-        <w:spacing w:after="0"/>
-        <w:jc w:val="both"/>
-        <w:rPr>
-          <w:rFonts w:ascii="Times New Roman" w:eastAsia="Times New Roman" w:hAnsi="Times New Roman" w:cs="Times New Roman"/>
-          <w:sz w:val="28"/>
-          <w:szCs w:val="28"/>
-        </w:rPr>
-      </w:pPr>
-      <w:r>
-        <w:rPr>
-          <w:rFonts w:ascii="Times New Roman" w:eastAsia="Times New Roman" w:hAnsi="Times New Roman" w:cs="Times New Roman"/>
-          <w:sz w:val="28"/>
-          <w:szCs w:val="28"/>
-        </w:rPr>
-        <w:t xml:space="preserve">Importamos a classe </w:t>
-      </w:r>
-      <w:proofErr w:type="spellStart"/>
-      <w:r>
-        <w:rPr>
-          <w:rFonts w:ascii="Times New Roman" w:eastAsia="Times New Roman" w:hAnsi="Times New Roman" w:cs="Times New Roman"/>
-          <w:b/>
-          <w:sz w:val="28"/>
-          <w:szCs w:val="28"/>
-        </w:rPr>
-        <w:t>KNeighborsClassifier</w:t>
-      </w:r>
-      <w:proofErr w:type="spellEnd"/>
-      <w:r>
-        <w:rPr>
-          <w:rFonts w:ascii="Times New Roman" w:eastAsia="Times New Roman" w:hAnsi="Times New Roman" w:cs="Times New Roman"/>
-          <w:sz w:val="28"/>
-          <w:szCs w:val="28"/>
-        </w:rPr>
-        <w:t xml:space="preserve"> da biblioteca </w:t>
-      </w:r>
-      <w:proofErr w:type="spellStart"/>
-      <w:proofErr w:type="gramStart"/>
-      <w:r>
-        <w:rPr>
-          <w:rFonts w:ascii="Times New Roman" w:eastAsia="Times New Roman" w:hAnsi="Times New Roman" w:cs="Times New Roman"/>
-          <w:b/>
-          <w:sz w:val="28"/>
-          <w:szCs w:val="28"/>
-        </w:rPr>
-        <w:t>sklearn.neighbors</w:t>
-      </w:r>
-      <w:proofErr w:type="spellEnd"/>
-      <w:proofErr w:type="gramEnd"/>
-      <w:r>
-        <w:rPr>
-          <w:rFonts w:ascii="Times New Roman" w:eastAsia="Times New Roman" w:hAnsi="Times New Roman" w:cs="Times New Roman"/>
-          <w:sz w:val="28"/>
-          <w:szCs w:val="28"/>
-        </w:rPr>
-        <w:t xml:space="preserve"> para criar um modelo KNN.</w:t>
-      </w:r>
-    </w:p>
-    <w:p>
-      <w:pPr>
-        <w:pStyle w:val="PargrafodaLista"/>
-        <w:numPr>
-          <w:ilvl w:val="0"/>
-          <w:numId w:val="5"/>
-        </w:numPr>
-        <w:spacing w:after="0"/>
-        <w:jc w:val="both"/>
-        <w:rPr>
-          <w:rFonts w:ascii="Times New Roman" w:eastAsia="Times New Roman" w:hAnsi="Times New Roman" w:cs="Times New Roman"/>
-          <w:sz w:val="28"/>
-          <w:szCs w:val="28"/>
-        </w:rPr>
-      </w:pPr>
-      <w:r>
-        <w:rPr>
-          <w:rFonts w:ascii="Times New Roman" w:eastAsia="Times New Roman" w:hAnsi="Times New Roman" w:cs="Times New Roman"/>
-          <w:sz w:val="28"/>
-          <w:szCs w:val="28"/>
-        </w:rPr>
-        <w:t>Também importamos algumas métricas úteis para avaliar o desempenho do modelo.</w:t>
-      </w:r>
-    </w:p>
-    <w:p>
-      <w:pPr>
-        <w:pStyle w:val="PargrafodaLista"/>
-        <w:numPr>
-          <w:ilvl w:val="0"/>
-          <w:numId w:val="5"/>
-        </w:numPr>
-        <w:spacing w:after="0"/>
-        <w:jc w:val="both"/>
-        <w:rPr>
-          <w:rFonts w:ascii="Times New Roman" w:eastAsia="Times New Roman" w:hAnsi="Times New Roman" w:cs="Times New Roman"/>
-          <w:sz w:val="28"/>
-          <w:szCs w:val="28"/>
-        </w:rPr>
-      </w:pPr>
-      <w:r>
-        <w:rPr>
-          <w:rFonts w:ascii="Times New Roman" w:eastAsia="Times New Roman" w:hAnsi="Times New Roman" w:cs="Times New Roman"/>
-          <w:sz w:val="28"/>
-          <w:szCs w:val="28"/>
-        </w:rPr>
-        <w:t>Em seguida, dividimos nossos dados em conjuntos de treinamento (</w:t>
-      </w:r>
-      <w:proofErr w:type="spellStart"/>
-      <w:r>
-        <w:rPr>
-          <w:rFonts w:ascii="Times New Roman" w:eastAsia="Times New Roman" w:hAnsi="Times New Roman" w:cs="Times New Roman"/>
-          <w:b/>
-          <w:sz w:val="28"/>
-          <w:szCs w:val="28"/>
-        </w:rPr>
-        <w:t>X_train</w:t>
-      </w:r>
-      <w:proofErr w:type="spellEnd"/>
-      <w:r>
-        <w:rPr>
-          <w:rFonts w:ascii="Times New Roman" w:eastAsia="Times New Roman" w:hAnsi="Times New Roman" w:cs="Times New Roman"/>
-          <w:sz w:val="28"/>
-          <w:szCs w:val="28"/>
-        </w:rPr>
-        <w:t xml:space="preserve">, </w:t>
-      </w:r>
-      <w:proofErr w:type="spellStart"/>
-      <w:r>
-        <w:rPr>
-          <w:rFonts w:ascii="Times New Roman" w:eastAsia="Times New Roman" w:hAnsi="Times New Roman" w:cs="Times New Roman"/>
-          <w:b/>
-          <w:sz w:val="28"/>
-          <w:szCs w:val="28"/>
-        </w:rPr>
-        <w:t>y_train</w:t>
-      </w:r>
-      <w:proofErr w:type="spellEnd"/>
-      <w:r>
-        <w:rPr>
-          <w:rFonts w:ascii="Times New Roman" w:eastAsia="Times New Roman" w:hAnsi="Times New Roman" w:cs="Times New Roman"/>
-          <w:sz w:val="28"/>
-          <w:szCs w:val="28"/>
-        </w:rPr>
-        <w:t>) e teste (</w:t>
-      </w:r>
-      <w:proofErr w:type="spellStart"/>
-      <w:r>
-        <w:rPr>
-          <w:rFonts w:ascii="Times New Roman" w:eastAsia="Times New Roman" w:hAnsi="Times New Roman" w:cs="Times New Roman"/>
-          <w:b/>
-          <w:sz w:val="28"/>
-          <w:szCs w:val="28"/>
-        </w:rPr>
-        <w:t>X_test</w:t>
-      </w:r>
-      <w:proofErr w:type="spellEnd"/>
-      <w:r>
-        <w:rPr>
-          <w:rFonts w:ascii="Times New Roman" w:eastAsia="Times New Roman" w:hAnsi="Times New Roman" w:cs="Times New Roman"/>
-          <w:sz w:val="28"/>
-          <w:szCs w:val="28"/>
-        </w:rPr>
-        <w:t xml:space="preserve">, </w:t>
-      </w:r>
-      <w:proofErr w:type="spellStart"/>
-      <w:r>
-        <w:rPr>
-          <w:rFonts w:ascii="Times New Roman" w:eastAsia="Times New Roman" w:hAnsi="Times New Roman" w:cs="Times New Roman"/>
-          <w:b/>
-          <w:sz w:val="28"/>
-          <w:szCs w:val="28"/>
-        </w:rPr>
-        <w:t>y_test</w:t>
-      </w:r>
-      <w:proofErr w:type="spellEnd"/>
-      <w:r>
-        <w:rPr>
-          <w:rFonts w:ascii="Times New Roman" w:eastAsia="Times New Roman" w:hAnsi="Times New Roman" w:cs="Times New Roman"/>
-          <w:sz w:val="28"/>
-          <w:szCs w:val="28"/>
-        </w:rPr>
-        <w:t xml:space="preserve">) usando a função </w:t>
-      </w:r>
-      <w:proofErr w:type="spellStart"/>
-      <w:r>
-        <w:rPr>
-          <w:rFonts w:ascii="Times New Roman" w:eastAsia="Times New Roman" w:hAnsi="Times New Roman" w:cs="Times New Roman"/>
-          <w:b/>
-          <w:sz w:val="28"/>
-          <w:szCs w:val="28"/>
-        </w:rPr>
-        <w:t>train_test_split</w:t>
-      </w:r>
-      <w:proofErr w:type="spellEnd"/>
-      <w:r>
-        <w:rPr>
-          <w:rFonts w:ascii="Times New Roman" w:eastAsia="Times New Roman" w:hAnsi="Times New Roman" w:cs="Times New Roman"/>
-          <w:sz w:val="28"/>
-          <w:szCs w:val="28"/>
-        </w:rPr>
-        <w:t xml:space="preserve">. O parâmetro </w:t>
-      </w:r>
-      <w:proofErr w:type="spellStart"/>
-      <w:r>
-        <w:rPr>
-          <w:rFonts w:ascii="Times New Roman" w:eastAsia="Times New Roman" w:hAnsi="Times New Roman" w:cs="Times New Roman"/>
-          <w:b/>
-          <w:sz w:val="28"/>
-          <w:szCs w:val="28"/>
-        </w:rPr>
-        <w:t>test_size</w:t>
-      </w:r>
-      <w:proofErr w:type="spellEnd"/>
-      <w:r>
-        <w:rPr>
-          <w:rFonts w:ascii="Times New Roman" w:eastAsia="Times New Roman" w:hAnsi="Times New Roman" w:cs="Times New Roman"/>
-          <w:sz w:val="28"/>
-          <w:szCs w:val="28"/>
-        </w:rPr>
-        <w:t xml:space="preserve"> define a proporção de dados que será usada para teste (40% neste caso).</w:t>
-      </w:r>
-    </w:p>
-    <w:p>
-      <w:pPr>
-        <w:pStyle w:val="PargrafodaLista"/>
-        <w:numPr>
-          <w:ilvl w:val="0"/>
-          <w:numId w:val="5"/>
-        </w:numPr>
-        <w:spacing w:after="0"/>
-        <w:jc w:val="both"/>
-        <w:rPr>
-          <w:rFonts w:ascii="Times New Roman" w:eastAsia="Times New Roman" w:hAnsi="Times New Roman" w:cs="Times New Roman"/>
-          <w:sz w:val="28"/>
-          <w:szCs w:val="28"/>
-        </w:rPr>
-      </w:pPr>
-      <w:r>
-        <w:rPr>
-          <w:rFonts w:ascii="Times New Roman" w:eastAsia="Times New Roman" w:hAnsi="Times New Roman" w:cs="Times New Roman"/>
-          <w:sz w:val="28"/>
-          <w:szCs w:val="28"/>
-        </w:rPr>
-        <w:t xml:space="preserve">Criamos uma instância do modelo KNN com </w:t>
-      </w:r>
-      <w:proofErr w:type="spellStart"/>
-      <w:r>
-        <w:rPr>
-          <w:rFonts w:ascii="Times New Roman" w:eastAsia="Times New Roman" w:hAnsi="Times New Roman" w:cs="Times New Roman"/>
-          <w:b/>
-          <w:sz w:val="28"/>
-          <w:szCs w:val="28"/>
-        </w:rPr>
-        <w:t>n_neighbors</w:t>
-      </w:r>
-      <w:proofErr w:type="spellEnd"/>
-      <w:r>
-        <w:rPr>
-          <w:rFonts w:ascii="Times New Roman" w:eastAsia="Times New Roman" w:hAnsi="Times New Roman" w:cs="Times New Roman"/>
-          <w:b/>
-          <w:sz w:val="28"/>
-          <w:szCs w:val="28"/>
-        </w:rPr>
-        <w:t>=3</w:t>
-      </w:r>
-      <w:r>
-        <w:rPr>
-          <w:rFonts w:ascii="Times New Roman" w:eastAsia="Times New Roman" w:hAnsi="Times New Roman" w:cs="Times New Roman"/>
-          <w:sz w:val="28"/>
-          <w:szCs w:val="28"/>
-        </w:rPr>
-        <w:t>. Isso significa que ele considerará os 3 vizinhos mais próximos ao fazer previsões.</w:t>
-      </w:r>
-    </w:p>
-    <w:p>
-      <w:pPr>
-        <w:pStyle w:val="PargrafodaLista"/>
-        <w:numPr>
-          <w:ilvl w:val="0"/>
-          <w:numId w:val="5"/>
-        </w:numPr>
-        <w:spacing w:after="0"/>
-        <w:jc w:val="both"/>
-        <w:rPr>
-          <w:rFonts w:ascii="Times New Roman" w:eastAsia="Times New Roman" w:hAnsi="Times New Roman" w:cs="Times New Roman"/>
-          <w:sz w:val="28"/>
-          <w:szCs w:val="28"/>
-        </w:rPr>
-      </w:pPr>
-      <w:r>
-        <w:rPr>
-          <w:rFonts w:ascii="Times New Roman" w:eastAsia="Times New Roman" w:hAnsi="Times New Roman" w:cs="Times New Roman"/>
-          <w:sz w:val="28"/>
-          <w:szCs w:val="28"/>
-        </w:rPr>
-        <w:t xml:space="preserve">Treinamos o modelo KNN com os dados de treinamento usando </w:t>
-      </w:r>
-      <w:proofErr w:type="spellStart"/>
-      <w:proofErr w:type="gramStart"/>
-      <w:r>
-        <w:rPr>
-          <w:rFonts w:ascii="Times New Roman" w:eastAsia="Times New Roman" w:hAnsi="Times New Roman" w:cs="Times New Roman"/>
-          <w:b/>
-          <w:sz w:val="28"/>
-          <w:szCs w:val="28"/>
-        </w:rPr>
-        <w:t>knn.fit</w:t>
-      </w:r>
-      <w:proofErr w:type="spellEnd"/>
-      <w:r>
-        <w:rPr>
-          <w:rFonts w:ascii="Times New Roman" w:eastAsia="Times New Roman" w:hAnsi="Times New Roman" w:cs="Times New Roman"/>
-          <w:b/>
-          <w:sz w:val="28"/>
-          <w:szCs w:val="28"/>
-        </w:rPr>
-        <w:t>(</w:t>
-      </w:r>
-      <w:proofErr w:type="spellStart"/>
-      <w:proofErr w:type="gramEnd"/>
-      <w:r>
-        <w:rPr>
-          <w:rFonts w:ascii="Times New Roman" w:eastAsia="Times New Roman" w:hAnsi="Times New Roman" w:cs="Times New Roman"/>
-          <w:b/>
-          <w:sz w:val="28"/>
-          <w:szCs w:val="28"/>
-        </w:rPr>
-        <w:t>X_train</w:t>
-      </w:r>
-      <w:proofErr w:type="spellEnd"/>
-      <w:r>
-        <w:rPr>
-          <w:rFonts w:ascii="Times New Roman" w:eastAsia="Times New Roman" w:hAnsi="Times New Roman" w:cs="Times New Roman"/>
-          <w:b/>
-          <w:sz w:val="28"/>
-          <w:szCs w:val="28"/>
-        </w:rPr>
-        <w:t xml:space="preserve">, </w:t>
-      </w:r>
-      <w:proofErr w:type="spellStart"/>
-      <w:r>
-        <w:rPr>
-          <w:rFonts w:ascii="Times New Roman" w:eastAsia="Times New Roman" w:hAnsi="Times New Roman" w:cs="Times New Roman"/>
-          <w:b/>
-          <w:sz w:val="28"/>
-          <w:szCs w:val="28"/>
-        </w:rPr>
-        <w:t>y_train</w:t>
-      </w:r>
-      <w:proofErr w:type="spellEnd"/>
-      <w:r>
-        <w:rPr>
-          <w:rFonts w:ascii="Times New Roman" w:eastAsia="Times New Roman" w:hAnsi="Times New Roman" w:cs="Times New Roman"/>
-          <w:b/>
-          <w:sz w:val="28"/>
-          <w:szCs w:val="28"/>
-        </w:rPr>
-        <w:t>)</w:t>
+        <w:pStyle w:val="Legenda"/>
+      </w:pPr>
+      <w:r>
+        <w:t xml:space="preserve">Figura </w:t>
+      </w:r>
+      <w:r>
+        <w:fldChar w:fldCharType="begin"/>
+      </w:r>
+      <w:r>
+        <w:instrText xml:space="preserve"> SEQ Figura \* ARABIC </w:instrText>
+      </w:r>
+      <w:r>
+        <w:fldChar w:fldCharType="separate"/>
+      </w:r>
+      <w:r>
+        <w:rPr>
+          <w:noProof/>
+        </w:rPr>
+        <w:t>3</w:t>
+      </w:r>
+      <w:r>
+        <w:fldChar w:fldCharType="end"/>
+      </w:r>
+      <w:r>
+        <w:t>: Assinatura recortada</w:t>
+      </w:r>
+    </w:p>
+    <w:p>
+      <w:pPr>
+        <w:spacing w:before="300" w:after="300"/>
+        <w:jc w:val="both"/>
+        <w:rPr>
+          <w:rFonts w:ascii="Times New Roman" w:eastAsia="Times New Roman" w:hAnsi="Times New Roman" w:cs="Times New Roman"/>
+          <w:sz w:val="28"/>
+          <w:szCs w:val="28"/>
+        </w:rPr>
+      </w:pPr>
+    </w:p>
+    <w:p>
+      <w:pPr>
+        <w:spacing w:before="300" w:after="300"/>
+        <w:jc w:val="both"/>
+        <w:rPr>
+          <w:rFonts w:ascii="Times New Roman" w:eastAsia="Times New Roman" w:hAnsi="Times New Roman" w:cs="Times New Roman"/>
+          <w:sz w:val="28"/>
+          <w:szCs w:val="28"/>
+        </w:rPr>
+      </w:pPr>
+    </w:p>
+    <w:p>
+      <w:pPr>
+        <w:spacing w:before="300" w:after="300"/>
+        <w:jc w:val="both"/>
+        <w:rPr>
+          <w:rFonts w:ascii="Times New Roman" w:eastAsia="Times New Roman" w:hAnsi="Times New Roman" w:cs="Times New Roman"/>
+          <w:sz w:val="28"/>
+          <w:szCs w:val="28"/>
+        </w:rPr>
+      </w:pPr>
+      <w:r>
+        <w:rPr>
+          <w:rFonts w:ascii="Times New Roman" w:eastAsia="Times New Roman" w:hAnsi="Times New Roman" w:cs="Times New Roman"/>
+          <w:sz w:val="28"/>
+          <w:szCs w:val="28"/>
+        </w:rPr>
+        <w:lastRenderedPageBreak/>
+        <w:t>3.2. Extração de características</w:t>
+      </w:r>
+    </w:p>
+    <w:p>
+      <w:pPr>
+        <w:spacing w:before="300" w:after="300"/>
+        <w:jc w:val="both"/>
+        <w:rPr>
+          <w:rFonts w:ascii="Times New Roman" w:eastAsia="Times New Roman" w:hAnsi="Times New Roman" w:cs="Times New Roman"/>
+          <w:sz w:val="28"/>
+          <w:szCs w:val="28"/>
+        </w:rPr>
+      </w:pPr>
+      <w:r>
+        <w:rPr>
+          <w:rFonts w:ascii="Times New Roman" w:eastAsia="Times New Roman" w:hAnsi="Times New Roman" w:cs="Times New Roman"/>
+          <w:sz w:val="28"/>
+          <w:szCs w:val="28"/>
+        </w:rPr>
+        <w:t>////////</w:t>
+      </w:r>
+    </w:p>
+    <w:p>
+      <w:pPr>
+        <w:spacing w:before="300" w:after="300"/>
+        <w:jc w:val="both"/>
+        <w:rPr>
+          <w:rFonts w:ascii="Times New Roman" w:eastAsia="Times New Roman" w:hAnsi="Times New Roman" w:cs="Times New Roman"/>
+          <w:sz w:val="28"/>
+          <w:szCs w:val="28"/>
+        </w:rPr>
+      </w:pPr>
+      <w:r>
+        <w:rPr>
+          <w:rFonts w:ascii="Times New Roman" w:eastAsia="Times New Roman" w:hAnsi="Times New Roman" w:cs="Times New Roman"/>
+          <w:sz w:val="28"/>
+          <w:szCs w:val="28"/>
+        </w:rPr>
+        <w:t>/// escrevendo sobre SIFT somente, ignorei OCR</w:t>
+      </w:r>
+    </w:p>
+    <w:p>
+      <w:pPr>
+        <w:spacing w:before="300" w:after="300"/>
+        <w:jc w:val="both"/>
+        <w:rPr>
+          <w:rFonts w:ascii="Times New Roman" w:eastAsia="Times New Roman" w:hAnsi="Times New Roman" w:cs="Times New Roman"/>
+          <w:sz w:val="28"/>
+          <w:szCs w:val="28"/>
+        </w:rPr>
+      </w:pPr>
+      <w:r>
+        <w:rPr>
+          <w:rFonts w:ascii="Times New Roman" w:eastAsia="Times New Roman" w:hAnsi="Times New Roman" w:cs="Times New Roman"/>
+          <w:sz w:val="28"/>
+          <w:szCs w:val="28"/>
+        </w:rPr>
+        <w:t>////////</w:t>
+      </w:r>
+    </w:p>
+    <w:p>
+      <w:pPr>
+        <w:spacing w:before="300" w:after="300"/>
+        <w:jc w:val="both"/>
+        <w:rPr>
+          <w:rFonts w:ascii="Times New Roman" w:eastAsia="Times New Roman" w:hAnsi="Times New Roman" w:cs="Times New Roman"/>
+          <w:sz w:val="28"/>
+          <w:szCs w:val="28"/>
+        </w:rPr>
+      </w:pPr>
+      <w:r>
+        <w:rPr>
+          <w:rFonts w:ascii="Times New Roman" w:eastAsia="Times New Roman" w:hAnsi="Times New Roman" w:cs="Times New Roman"/>
+          <w:sz w:val="28"/>
+          <w:szCs w:val="28"/>
+        </w:rPr>
+        <w:t xml:space="preserve">Para extrair características das assinaturas </w:t>
+      </w:r>
+      <w:r>
+        <w:rPr>
+          <w:rFonts w:ascii="Times New Roman" w:eastAsia="Times New Roman" w:hAnsi="Times New Roman" w:cs="Times New Roman"/>
+          <w:sz w:val="28"/>
+          <w:szCs w:val="28"/>
+        </w:rPr>
+        <w:t>através</w:t>
+      </w:r>
+      <w:r>
+        <w:rPr>
+          <w:rFonts w:ascii="Times New Roman" w:eastAsia="Times New Roman" w:hAnsi="Times New Roman" w:cs="Times New Roman"/>
+          <w:sz w:val="28"/>
+          <w:szCs w:val="28"/>
+        </w:rPr>
+        <w:t xml:space="preserve"> do SIFT, utilizamos um script em </w:t>
+      </w:r>
+      <w:proofErr w:type="spellStart"/>
+      <w:r>
+        <w:rPr>
+          <w:rFonts w:ascii="Times New Roman" w:eastAsia="Times New Roman" w:hAnsi="Times New Roman" w:cs="Times New Roman"/>
+          <w:sz w:val="28"/>
+          <w:szCs w:val="28"/>
+        </w:rPr>
+        <w:t>python</w:t>
+      </w:r>
+      <w:proofErr w:type="spellEnd"/>
+      <w:r>
+        <w:rPr>
+          <w:rFonts w:ascii="Times New Roman" w:eastAsia="Times New Roman" w:hAnsi="Times New Roman" w:cs="Times New Roman"/>
+          <w:sz w:val="28"/>
+          <w:szCs w:val="28"/>
+        </w:rPr>
+        <w:t xml:space="preserve">, além do auxílio da biblioteca </w:t>
+      </w:r>
+      <w:proofErr w:type="spellStart"/>
+      <w:r>
+        <w:rPr>
+          <w:rFonts w:ascii="Times New Roman" w:eastAsia="Times New Roman" w:hAnsi="Times New Roman" w:cs="Times New Roman"/>
+          <w:sz w:val="28"/>
+          <w:szCs w:val="28"/>
+        </w:rPr>
+        <w:t>OpenCV</w:t>
+      </w:r>
+      <w:proofErr w:type="spellEnd"/>
+      <w:r>
+        <w:rPr>
+          <w:rFonts w:ascii="Times New Roman" w:eastAsia="Times New Roman" w:hAnsi="Times New Roman" w:cs="Times New Roman"/>
+          <w:sz w:val="28"/>
+          <w:szCs w:val="28"/>
+        </w:rPr>
+        <w:t xml:space="preserve"> (retratada como cv2), popular escolha para trabalhar com imagens e visão computacional</w:t>
       </w:r>
       <w:r>
         <w:rPr>
@@ -5690,164 +4747,18 @@
     </w:p>
     <w:p>
       <w:pPr>
-        <w:spacing w:before="300" w:after="0"/>
-        <w:rPr>
-          <w:rFonts w:ascii="Times New Roman" w:eastAsia="Times New Roman" w:hAnsi="Times New Roman" w:cs="Times New Roman"/>
-          <w:sz w:val="28"/>
-          <w:szCs w:val="28"/>
-        </w:rPr>
-      </w:pPr>
-      <w:r>
-        <w:rPr>
-          <w:rFonts w:ascii="Times New Roman" w:eastAsia="Times New Roman" w:hAnsi="Times New Roman" w:cs="Times New Roman"/>
-          <w:sz w:val="28"/>
-          <w:szCs w:val="28"/>
-        </w:rPr>
-        <w:t xml:space="preserve">Essas etapas são fundamentais para treinar o modelo KNN com as características SIFT extraídas e, em seguida, testá-lo para fazer previsões com os dados de teste. A escolha do número de vizinhos (3 neste caso) é um </w:t>
-      </w:r>
-      <w:proofErr w:type="spellStart"/>
-      <w:r>
-        <w:rPr>
-          <w:rFonts w:ascii="Times New Roman" w:eastAsia="Times New Roman" w:hAnsi="Times New Roman" w:cs="Times New Roman"/>
-          <w:sz w:val="28"/>
-          <w:szCs w:val="28"/>
-        </w:rPr>
-        <w:t>hiperparâmetro</w:t>
-      </w:r>
-      <w:proofErr w:type="spellEnd"/>
-      <w:r>
-        <w:rPr>
-          <w:rFonts w:ascii="Times New Roman" w:eastAsia="Times New Roman" w:hAnsi="Times New Roman" w:cs="Times New Roman"/>
-          <w:sz w:val="28"/>
-          <w:szCs w:val="28"/>
-        </w:rPr>
-        <w:t xml:space="preserve"> que pode ser ajustado com base na natureza dos dados e nos resultados desejados.</w:t>
-      </w:r>
-    </w:p>
-    <w:p>
-      <w:pPr>
-        <w:spacing w:after="0"/>
-        <w:jc w:val="both"/>
-      </w:pPr>
-      <w:r>
-        <w:lastRenderedPageBreak/>
-        <w:br/>
-      </w:r>
-    </w:p>
-    <w:p>
-      <w:pPr>
-        <w:spacing w:after="0"/>
-        <w:jc w:val="both"/>
-        <w:rPr>
-          <w:rFonts w:ascii="Times New Roman" w:eastAsia="Times New Roman" w:hAnsi="Times New Roman" w:cs="Times New Roman"/>
-          <w:sz w:val="28"/>
-          <w:szCs w:val="28"/>
-        </w:rPr>
-      </w:pPr>
-      <w:r>
-        <w:rPr>
-          <w:rFonts w:ascii="Times New Roman" w:eastAsia="Times New Roman" w:hAnsi="Times New Roman" w:cs="Times New Roman"/>
-          <w:sz w:val="28"/>
-          <w:szCs w:val="28"/>
-        </w:rPr>
-        <w:t>3.3 Utilização do modelo</w:t>
-      </w:r>
-    </w:p>
-    <w:p>
-      <w:pPr>
-        <w:spacing w:after="0"/>
-        <w:jc w:val="both"/>
-        <w:rPr>
-          <w:rFonts w:ascii="Times New Roman" w:eastAsia="Times New Roman" w:hAnsi="Times New Roman" w:cs="Times New Roman"/>
-          <w:sz w:val="28"/>
-          <w:szCs w:val="28"/>
-        </w:rPr>
-      </w:pPr>
-    </w:p>
-    <w:p>
-      <w:pPr>
-        <w:spacing w:after="0"/>
-        <w:jc w:val="both"/>
-        <w:rPr>
-          <w:rFonts w:ascii="Times New Roman" w:eastAsia="Times New Roman" w:hAnsi="Times New Roman" w:cs="Times New Roman"/>
-          <w:sz w:val="28"/>
-          <w:szCs w:val="28"/>
-          <w:highlight w:val="yellow"/>
-        </w:rPr>
-      </w:pPr>
-      <w:r>
-        <w:rPr>
-          <w:rFonts w:ascii="Times New Roman" w:eastAsia="Times New Roman" w:hAnsi="Times New Roman" w:cs="Times New Roman"/>
-          <w:sz w:val="28"/>
-          <w:szCs w:val="28"/>
-        </w:rPr>
-        <w:t>Para consumo do modelo treinado anteriormente e sua utilização, nós optamos por exportá-lo e o utilizar em outro arquivo.</w:t>
-      </w:r>
-      <w:r>
-        <w:br/>
-      </w:r>
-      <w:r>
-        <w:rPr>
-          <w:rFonts w:ascii="Times New Roman" w:eastAsia="Times New Roman" w:hAnsi="Times New Roman" w:cs="Times New Roman"/>
-          <w:sz w:val="28"/>
-          <w:szCs w:val="28"/>
-          <w:highlight w:val="yellow"/>
-        </w:rPr>
-        <w:t>Para tal, aqui está um exemplo de sua utilização:</w:t>
-      </w:r>
-    </w:p>
-    <w:p>
-      <w:pPr>
-        <w:spacing w:after="0"/>
-        <w:jc w:val="both"/>
-        <w:rPr>
-          <w:rFonts w:ascii="Times New Roman" w:eastAsia="Times New Roman" w:hAnsi="Times New Roman" w:cs="Times New Roman"/>
-          <w:sz w:val="28"/>
-          <w:szCs w:val="28"/>
-          <w:highlight w:val="yellow"/>
-        </w:rPr>
-      </w:pPr>
-    </w:p>
-    <w:p>
-      <w:pPr>
-        <w:spacing w:after="0"/>
-        <w:jc w:val="both"/>
-        <w:rPr>
-          <w:rFonts w:ascii="Times New Roman" w:eastAsia="Times New Roman" w:hAnsi="Times New Roman" w:cs="Times New Roman"/>
-          <w:sz w:val="28"/>
-          <w:szCs w:val="28"/>
-        </w:rPr>
-      </w:pPr>
-      <w:r>
-        <w:rPr>
-          <w:rFonts w:ascii="Times New Roman" w:eastAsia="Times New Roman" w:hAnsi="Times New Roman" w:cs="Times New Roman"/>
-          <w:sz w:val="28"/>
-          <w:szCs w:val="28"/>
-          <w:highlight w:val="yellow"/>
-        </w:rPr>
-        <w:t>///// explicar exportação do modelo e importação?</w:t>
-      </w:r>
-    </w:p>
-    <w:p>
-      <w:pPr>
-        <w:spacing w:after="0"/>
-        <w:jc w:val="both"/>
-        <w:rPr>
-          <w:rFonts w:ascii="Times New Roman" w:eastAsia="Times New Roman" w:hAnsi="Times New Roman" w:cs="Times New Roman"/>
-          <w:sz w:val="28"/>
-          <w:szCs w:val="28"/>
-        </w:rPr>
+        <w:spacing w:before="300" w:after="300"/>
+        <w:jc w:val="both"/>
       </w:pPr>
       <w:r>
         <w:rPr>
           <w:noProof/>
         </w:rPr>
-        <w:lastRenderedPageBreak/>
         <w:drawing>
-          <wp:inline distT="0" distB="0" distL="0" distR="0" wp14:anchorId="4A45BA06" wp14:editId="4BB29B2B">
-            <wp:extent cx="6136600" cy="7400925"/>
+          <wp:inline distT="0" distB="0" distL="0" distR="0" wp14:anchorId="18CED396" wp14:editId="22ED3E26">
+            <wp:extent cx="6286500" cy="1047750"/>
             <wp:effectExtent l="0" t="0" r="0" b="0"/>
-            <wp:docPr id="1398570950" name="Imagem 1398570950"/>
+            <wp:docPr id="1660225579" name="Imagem 1660225579"/>
             <wp:cNvGraphicFramePr>
               <a:graphicFrameLocks xmlns:a="http://schemas.openxmlformats.org/drawingml/2006/main" noChangeAspect="1"/>
             </wp:cNvGraphicFramePr>
@@ -5873,7 +4784,7 @@
                   <pic:spPr>
                     <a:xfrm>
                       <a:off x="0" y="0"/>
-                      <a:ext cx="6136600" cy="7400925"/>
+                      <a:ext cx="6286500" cy="1047750"/>
                     </a:xfrm>
                     <a:prstGeom prst="rect">
                       <a:avLst/>
@@ -5888,7 +4799,373 @@
     </w:p>
     <w:p>
       <w:pPr>
-        <w:spacing w:after="0"/>
+        <w:pStyle w:val="PargrafodaLista"/>
+        <w:numPr>
+          <w:ilvl w:val="0"/>
+          <w:numId w:val="4"/>
+        </w:numPr>
+        <w:spacing w:before="300" w:after="300"/>
+        <w:jc w:val="both"/>
+        <w:rPr>
+          <w:rFonts w:ascii="Times New Roman" w:eastAsia="Times New Roman" w:hAnsi="Times New Roman" w:cs="Times New Roman"/>
+          <w:sz w:val="28"/>
+          <w:szCs w:val="28"/>
+        </w:rPr>
+      </w:pPr>
+      <w:r>
+        <w:rPr>
+          <w:rFonts w:ascii="Times New Roman" w:eastAsia="Times New Roman" w:hAnsi="Times New Roman" w:cs="Times New Roman"/>
+          <w:sz w:val="28"/>
+          <w:szCs w:val="28"/>
+        </w:rPr>
+        <w:t>Primeiro, criamos um objeto SIFT usando “cv2.SIFT_</w:t>
+      </w:r>
+      <w:proofErr w:type="gramStart"/>
+      <w:r>
+        <w:rPr>
+          <w:rFonts w:ascii="Times New Roman" w:eastAsia="Times New Roman" w:hAnsi="Times New Roman" w:cs="Times New Roman"/>
+          <w:sz w:val="28"/>
+          <w:szCs w:val="28"/>
+        </w:rPr>
+        <w:t>create(</w:t>
+      </w:r>
+      <w:proofErr w:type="gramEnd"/>
+      <w:r>
+        <w:rPr>
+          <w:rFonts w:ascii="Times New Roman" w:eastAsia="Times New Roman" w:hAnsi="Times New Roman" w:cs="Times New Roman"/>
+          <w:sz w:val="28"/>
+          <w:szCs w:val="28"/>
+        </w:rPr>
+        <w:t>)”.</w:t>
+      </w:r>
+    </w:p>
+    <w:p>
+      <w:pPr>
+        <w:pStyle w:val="PargrafodaLista"/>
+        <w:numPr>
+          <w:ilvl w:val="0"/>
+          <w:numId w:val="4"/>
+        </w:numPr>
+        <w:spacing w:before="300" w:after="300"/>
+        <w:jc w:val="both"/>
+        <w:rPr>
+          <w:rFonts w:ascii="Times New Roman" w:eastAsia="Times New Roman" w:hAnsi="Times New Roman" w:cs="Times New Roman"/>
+          <w:sz w:val="28"/>
+          <w:szCs w:val="28"/>
+        </w:rPr>
+      </w:pPr>
+      <w:r>
+        <w:rPr>
+          <w:rFonts w:ascii="Times New Roman" w:eastAsia="Times New Roman" w:hAnsi="Times New Roman" w:cs="Times New Roman"/>
+          <w:sz w:val="28"/>
+          <w:szCs w:val="28"/>
+        </w:rPr>
+        <w:t xml:space="preserve">Logo em seguida, usamos esse objeto SIFT para </w:t>
+      </w:r>
+      <w:proofErr w:type="spellStart"/>
+      <w:r>
+        <w:rPr>
+          <w:rFonts w:ascii="Times New Roman" w:eastAsia="Times New Roman" w:hAnsi="Times New Roman" w:cs="Times New Roman"/>
+          <w:sz w:val="28"/>
+          <w:szCs w:val="28"/>
+        </w:rPr>
+        <w:t>dectectar</w:t>
+      </w:r>
+      <w:proofErr w:type="spellEnd"/>
+      <w:r>
+        <w:rPr>
+          <w:rFonts w:ascii="Times New Roman" w:eastAsia="Times New Roman" w:hAnsi="Times New Roman" w:cs="Times New Roman"/>
+          <w:sz w:val="28"/>
+          <w:szCs w:val="28"/>
+        </w:rPr>
+        <w:t xml:space="preserve"> </w:t>
+      </w:r>
+      <w:proofErr w:type="spellStart"/>
+      <w:r>
+        <w:rPr>
+          <w:rFonts w:ascii="Times New Roman" w:eastAsia="Times New Roman" w:hAnsi="Times New Roman" w:cs="Times New Roman"/>
+          <w:sz w:val="28"/>
+          <w:szCs w:val="28"/>
+        </w:rPr>
+        <w:t>keypoints</w:t>
+      </w:r>
+      <w:proofErr w:type="spellEnd"/>
+      <w:r>
+        <w:rPr>
+          <w:rFonts w:ascii="Times New Roman" w:eastAsia="Times New Roman" w:hAnsi="Times New Roman" w:cs="Times New Roman"/>
+          <w:sz w:val="28"/>
+          <w:szCs w:val="28"/>
+        </w:rPr>
+        <w:t xml:space="preserve"> (pontos de interesse) e calcular descritores SIFT para a imagem.</w:t>
+      </w:r>
+    </w:p>
+    <w:p>
+      <w:pPr>
+        <w:pStyle w:val="PargrafodaLista"/>
+        <w:numPr>
+          <w:ilvl w:val="0"/>
+          <w:numId w:val="4"/>
+        </w:numPr>
+        <w:spacing w:before="300" w:after="300"/>
+        <w:jc w:val="both"/>
+        <w:rPr>
+          <w:rFonts w:ascii="Times New Roman" w:eastAsia="Times New Roman" w:hAnsi="Times New Roman" w:cs="Times New Roman"/>
+          <w:sz w:val="28"/>
+          <w:szCs w:val="28"/>
+        </w:rPr>
+      </w:pPr>
+      <w:proofErr w:type="spellStart"/>
+      <w:r>
+        <w:rPr>
+          <w:rFonts w:ascii="Times New Roman" w:eastAsia="Times New Roman" w:hAnsi="Times New Roman" w:cs="Times New Roman"/>
+          <w:b/>
+          <w:sz w:val="28"/>
+          <w:szCs w:val="28"/>
+        </w:rPr>
+        <w:t>keypoints</w:t>
+      </w:r>
+      <w:proofErr w:type="spellEnd"/>
+      <w:r>
+        <w:rPr>
+          <w:rFonts w:ascii="Times New Roman" w:eastAsia="Times New Roman" w:hAnsi="Times New Roman" w:cs="Times New Roman"/>
+          <w:b/>
+          <w:sz w:val="28"/>
+          <w:szCs w:val="28"/>
+        </w:rPr>
+        <w:t xml:space="preserve"> </w:t>
+      </w:r>
+      <w:r>
+        <w:rPr>
+          <w:rFonts w:ascii="Times New Roman" w:eastAsia="Times New Roman" w:hAnsi="Times New Roman" w:cs="Times New Roman"/>
+          <w:sz w:val="28"/>
+          <w:szCs w:val="28"/>
+        </w:rPr>
+        <w:t>contém informações sobre os pontos de interesse encontrados na imagem.</w:t>
+      </w:r>
+    </w:p>
+    <w:p>
+      <w:pPr>
+        <w:pStyle w:val="PargrafodaLista"/>
+        <w:numPr>
+          <w:ilvl w:val="0"/>
+          <w:numId w:val="4"/>
+        </w:numPr>
+        <w:spacing w:before="300" w:after="300"/>
+        <w:jc w:val="both"/>
+        <w:rPr>
+          <w:rFonts w:ascii="Times New Roman" w:eastAsia="Times New Roman" w:hAnsi="Times New Roman" w:cs="Times New Roman"/>
+          <w:sz w:val="28"/>
+          <w:szCs w:val="28"/>
+        </w:rPr>
+      </w:pPr>
+      <w:proofErr w:type="spellStart"/>
+      <w:r>
+        <w:rPr>
+          <w:rFonts w:ascii="Times New Roman" w:eastAsia="Times New Roman" w:hAnsi="Times New Roman" w:cs="Times New Roman"/>
+          <w:b/>
+          <w:sz w:val="28"/>
+          <w:szCs w:val="28"/>
+        </w:rPr>
+        <w:t>descriptors</w:t>
+      </w:r>
+      <w:proofErr w:type="spellEnd"/>
+      <w:r>
+        <w:rPr>
+          <w:rFonts w:ascii="Times New Roman" w:eastAsia="Times New Roman" w:hAnsi="Times New Roman" w:cs="Times New Roman"/>
+          <w:b/>
+          <w:sz w:val="28"/>
+          <w:szCs w:val="28"/>
+        </w:rPr>
+        <w:t xml:space="preserve"> </w:t>
+      </w:r>
+      <w:r>
+        <w:rPr>
+          <w:rFonts w:ascii="Times New Roman" w:eastAsia="Times New Roman" w:hAnsi="Times New Roman" w:cs="Times New Roman"/>
+          <w:sz w:val="28"/>
+          <w:szCs w:val="28"/>
+        </w:rPr>
+        <w:t>contém os vetores de características SIFT correspondentes a esses pontos de interesse</w:t>
+      </w:r>
+    </w:p>
+    <w:p>
+      <w:pPr>
+        <w:spacing w:before="300" w:after="300"/>
+        <w:jc w:val="both"/>
+        <w:rPr>
+          <w:rFonts w:ascii="Times New Roman" w:eastAsia="Times New Roman" w:hAnsi="Times New Roman" w:cs="Times New Roman"/>
+          <w:sz w:val="28"/>
+          <w:szCs w:val="28"/>
+        </w:rPr>
+      </w:pPr>
+      <w:r>
+        <w:rPr>
+          <w:rFonts w:ascii="Times New Roman" w:eastAsia="Times New Roman" w:hAnsi="Times New Roman" w:cs="Times New Roman"/>
+          <w:sz w:val="28"/>
+          <w:szCs w:val="28"/>
+        </w:rPr>
+        <w:t xml:space="preserve">(entrar a fundo na estrutura de </w:t>
+      </w:r>
+      <w:proofErr w:type="spellStart"/>
+      <w:r>
+        <w:rPr>
+          <w:rFonts w:ascii="Times New Roman" w:eastAsia="Times New Roman" w:hAnsi="Times New Roman" w:cs="Times New Roman"/>
+          <w:sz w:val="28"/>
+          <w:szCs w:val="28"/>
+        </w:rPr>
+        <w:t>keypoints</w:t>
+      </w:r>
+      <w:proofErr w:type="spellEnd"/>
+      <w:r>
+        <w:rPr>
+          <w:rFonts w:ascii="Times New Roman" w:eastAsia="Times New Roman" w:hAnsi="Times New Roman" w:cs="Times New Roman"/>
+          <w:sz w:val="28"/>
+          <w:szCs w:val="28"/>
+        </w:rPr>
+        <w:t xml:space="preserve"> e </w:t>
+      </w:r>
+      <w:proofErr w:type="spellStart"/>
+      <w:r>
+        <w:rPr>
+          <w:rFonts w:ascii="Times New Roman" w:eastAsia="Times New Roman" w:hAnsi="Times New Roman" w:cs="Times New Roman"/>
+          <w:sz w:val="28"/>
+          <w:szCs w:val="28"/>
+        </w:rPr>
+        <w:t>descriptors</w:t>
+      </w:r>
+      <w:proofErr w:type="spellEnd"/>
+      <w:r>
+        <w:rPr>
+          <w:rFonts w:ascii="Times New Roman" w:eastAsia="Times New Roman" w:hAnsi="Times New Roman" w:cs="Times New Roman"/>
+          <w:sz w:val="28"/>
+          <w:szCs w:val="28"/>
+        </w:rPr>
+        <w:t>?)</w:t>
+      </w:r>
+    </w:p>
+    <w:p>
+      <w:pPr>
+        <w:spacing w:before="300" w:after="300"/>
+        <w:jc w:val="both"/>
+        <w:rPr>
+          <w:rFonts w:ascii="Times New Roman" w:eastAsia="Times New Roman" w:hAnsi="Times New Roman" w:cs="Times New Roman"/>
+          <w:sz w:val="28"/>
+          <w:szCs w:val="28"/>
+        </w:rPr>
+      </w:pPr>
+      <w:r>
+        <w:rPr>
+          <w:rFonts w:ascii="Times New Roman" w:eastAsia="Times New Roman" w:hAnsi="Times New Roman" w:cs="Times New Roman"/>
+          <w:sz w:val="28"/>
+          <w:szCs w:val="28"/>
+        </w:rPr>
+        <w:t>Isso é essencial para representar as assinaturas como vetores (</w:t>
+      </w:r>
+      <w:proofErr w:type="spellStart"/>
+      <w:r>
+        <w:rPr>
+          <w:rFonts w:ascii="Times New Roman" w:eastAsia="Times New Roman" w:hAnsi="Times New Roman" w:cs="Times New Roman"/>
+          <w:sz w:val="28"/>
+          <w:szCs w:val="28"/>
+        </w:rPr>
+        <w:t>arrays</w:t>
+      </w:r>
+      <w:proofErr w:type="spellEnd"/>
+      <w:r>
+        <w:rPr>
+          <w:rFonts w:ascii="Times New Roman" w:eastAsia="Times New Roman" w:hAnsi="Times New Roman" w:cs="Times New Roman"/>
+          <w:sz w:val="28"/>
+          <w:szCs w:val="28"/>
+        </w:rPr>
+        <w:t>) de características SIFT, que serão usadas para treinar e testar o modelo KNN.</w:t>
+      </w:r>
+    </w:p>
+    <w:p>
+      <w:pPr>
+        <w:spacing w:before="300" w:after="300"/>
+        <w:jc w:val="both"/>
+        <w:rPr>
+          <w:rFonts w:ascii="Times New Roman" w:eastAsia="Times New Roman" w:hAnsi="Times New Roman" w:cs="Times New Roman"/>
+          <w:sz w:val="28"/>
+          <w:szCs w:val="28"/>
+        </w:rPr>
+      </w:pPr>
+      <w:r>
+        <w:rPr>
+          <w:rFonts w:ascii="Times New Roman" w:eastAsia="Times New Roman" w:hAnsi="Times New Roman" w:cs="Times New Roman"/>
+          <w:sz w:val="28"/>
+          <w:szCs w:val="28"/>
+        </w:rPr>
+        <w:t xml:space="preserve">Após essa obtenção dos </w:t>
+      </w:r>
+      <w:proofErr w:type="spellStart"/>
+      <w:r>
+        <w:rPr>
+          <w:rFonts w:ascii="Times New Roman" w:eastAsia="Times New Roman" w:hAnsi="Times New Roman" w:cs="Times New Roman"/>
+          <w:b/>
+          <w:sz w:val="28"/>
+          <w:szCs w:val="28"/>
+        </w:rPr>
+        <w:t>keypoints</w:t>
+      </w:r>
+      <w:proofErr w:type="spellEnd"/>
+      <w:r>
+        <w:rPr>
+          <w:rFonts w:ascii="Times New Roman" w:eastAsia="Times New Roman" w:hAnsi="Times New Roman" w:cs="Times New Roman"/>
+          <w:b/>
+          <w:sz w:val="28"/>
+          <w:szCs w:val="28"/>
+        </w:rPr>
+        <w:t xml:space="preserve"> </w:t>
+      </w:r>
+      <w:r>
+        <w:rPr>
+          <w:rFonts w:ascii="Times New Roman" w:eastAsia="Times New Roman" w:hAnsi="Times New Roman" w:cs="Times New Roman"/>
+          <w:sz w:val="28"/>
+          <w:szCs w:val="28"/>
+        </w:rPr>
+        <w:t xml:space="preserve">e </w:t>
+      </w:r>
+      <w:proofErr w:type="spellStart"/>
+      <w:r>
+        <w:rPr>
+          <w:rFonts w:ascii="Times New Roman" w:eastAsia="Times New Roman" w:hAnsi="Times New Roman" w:cs="Times New Roman"/>
+          <w:b/>
+          <w:sz w:val="28"/>
+          <w:szCs w:val="28"/>
+        </w:rPr>
+        <w:t>descriptors</w:t>
+      </w:r>
+      <w:proofErr w:type="spellEnd"/>
+      <w:r>
+        <w:rPr>
+          <w:rFonts w:ascii="Times New Roman" w:eastAsia="Times New Roman" w:hAnsi="Times New Roman" w:cs="Times New Roman"/>
+          <w:sz w:val="28"/>
+          <w:szCs w:val="28"/>
+        </w:rPr>
+        <w:t xml:space="preserve">, nós os </w:t>
+      </w:r>
+      <w:proofErr w:type="spellStart"/>
+      <w:r>
+        <w:rPr>
+          <w:rFonts w:ascii="Times New Roman" w:eastAsia="Times New Roman" w:hAnsi="Times New Roman" w:cs="Times New Roman"/>
+          <w:sz w:val="28"/>
+          <w:szCs w:val="28"/>
+        </w:rPr>
+        <w:t>tranformamos</w:t>
+      </w:r>
+      <w:proofErr w:type="spellEnd"/>
+      <w:r>
+        <w:rPr>
+          <w:rFonts w:ascii="Times New Roman" w:eastAsia="Times New Roman" w:hAnsi="Times New Roman" w:cs="Times New Roman"/>
+          <w:sz w:val="28"/>
+          <w:szCs w:val="28"/>
+        </w:rPr>
+        <w:t xml:space="preserve"> em coordenadas: </w:t>
+      </w:r>
+    </w:p>
+    <w:p>
+      <w:pPr>
+        <w:spacing w:before="300" w:after="300"/>
         <w:jc w:val="both"/>
       </w:pPr>
       <w:r>
@@ -5897,10 +5174,10 @@
         </w:rPr>
         <w:lastRenderedPageBreak/>
         <w:drawing>
-          <wp:inline distT="0" distB="0" distL="0" distR="0" wp14:anchorId="3687F400" wp14:editId="62D47C57">
-            <wp:extent cx="6556076" cy="2171700"/>
+          <wp:inline distT="0" distB="0" distL="0" distR="0" wp14:anchorId="19A4FBA7" wp14:editId="5F992FD8">
+            <wp:extent cx="5442084" cy="2936458"/>
             <wp:effectExtent l="0" t="0" r="0" b="0"/>
-            <wp:docPr id="1452808185" name="Imagem 1452808185"/>
+            <wp:docPr id="359747671" name="Imagem 359747671"/>
             <wp:cNvGraphicFramePr>
               <a:graphicFrameLocks xmlns:a="http://schemas.openxmlformats.org/drawingml/2006/main" noChangeAspect="1"/>
             </wp:cNvGraphicFramePr>
@@ -5926,6 +5203,1353 @@
                   <pic:spPr>
                     <a:xfrm>
                       <a:off x="0" y="0"/>
+                      <a:ext cx="5442084" cy="2936458"/>
+                    </a:xfrm>
+                    <a:prstGeom prst="rect">
+                      <a:avLst/>
+                    </a:prstGeom>
+                  </pic:spPr>
+                </pic:pic>
+              </a:graphicData>
+            </a:graphic>
+          </wp:inline>
+        </w:drawing>
+      </w:r>
+    </w:p>
+    <w:p>
+      <w:pPr>
+        <w:spacing w:before="300" w:after="300"/>
+        <w:jc w:val="both"/>
+        <w:rPr>
+          <w:rFonts w:ascii="Times New Roman" w:eastAsia="Times New Roman" w:hAnsi="Times New Roman" w:cs="Times New Roman"/>
+          <w:sz w:val="28"/>
+          <w:szCs w:val="28"/>
+        </w:rPr>
+      </w:pPr>
+      <w:r>
+        <w:rPr>
+          <w:rFonts w:ascii="Times New Roman" w:eastAsia="Times New Roman" w:hAnsi="Times New Roman" w:cs="Times New Roman"/>
+          <w:sz w:val="28"/>
+          <w:szCs w:val="28"/>
+        </w:rPr>
+        <w:t xml:space="preserve">Nesta parte do código, estamos convertendo os </w:t>
+      </w:r>
+      <w:proofErr w:type="spellStart"/>
+      <w:r>
+        <w:rPr>
+          <w:rFonts w:ascii="Times New Roman" w:eastAsia="Times New Roman" w:hAnsi="Times New Roman" w:cs="Times New Roman"/>
+          <w:b/>
+          <w:sz w:val="28"/>
+          <w:szCs w:val="28"/>
+        </w:rPr>
+        <w:t>keypoints</w:t>
+      </w:r>
+      <w:proofErr w:type="spellEnd"/>
+      <w:r>
+        <w:rPr>
+          <w:rFonts w:ascii="Times New Roman" w:eastAsia="Times New Roman" w:hAnsi="Times New Roman" w:cs="Times New Roman"/>
+          <w:sz w:val="28"/>
+          <w:szCs w:val="28"/>
+        </w:rPr>
+        <w:t xml:space="preserve"> em coordenadas e adicionando essas coordenadas aos descritores SIFT para criar uma matriz de características que será usada para treinar o modelo KNN.</w:t>
+      </w:r>
+    </w:p>
+    <w:p>
+      <w:pPr>
+        <w:pStyle w:val="PargrafodaLista"/>
+        <w:numPr>
+          <w:ilvl w:val="0"/>
+          <w:numId w:val="5"/>
+        </w:numPr>
+        <w:spacing w:after="0"/>
+        <w:jc w:val="both"/>
+        <w:rPr>
+          <w:rFonts w:ascii="Times New Roman" w:eastAsia="Times New Roman" w:hAnsi="Times New Roman" w:cs="Times New Roman"/>
+          <w:sz w:val="28"/>
+          <w:szCs w:val="28"/>
+        </w:rPr>
+      </w:pPr>
+      <w:proofErr w:type="spellStart"/>
+      <w:r>
+        <w:rPr>
+          <w:rFonts w:ascii="Times New Roman" w:eastAsia="Times New Roman" w:hAnsi="Times New Roman" w:cs="Times New Roman"/>
+          <w:b/>
+          <w:sz w:val="28"/>
+          <w:szCs w:val="28"/>
+        </w:rPr>
+        <w:t>keypoints</w:t>
+      </w:r>
+      <w:proofErr w:type="spellEnd"/>
+      <w:r>
+        <w:rPr>
+          <w:rFonts w:ascii="Times New Roman" w:eastAsia="Times New Roman" w:hAnsi="Times New Roman" w:cs="Times New Roman"/>
+          <w:sz w:val="28"/>
+          <w:szCs w:val="28"/>
+        </w:rPr>
+        <w:t xml:space="preserve"> contém informações sobre os </w:t>
+      </w:r>
+      <w:proofErr w:type="spellStart"/>
+      <w:r>
+        <w:rPr>
+          <w:rFonts w:ascii="Times New Roman" w:eastAsia="Times New Roman" w:hAnsi="Times New Roman" w:cs="Times New Roman"/>
+          <w:sz w:val="28"/>
+          <w:szCs w:val="28"/>
+        </w:rPr>
+        <w:t>keypoints</w:t>
+      </w:r>
+      <w:proofErr w:type="spellEnd"/>
+      <w:r>
+        <w:rPr>
+          <w:rFonts w:ascii="Times New Roman" w:eastAsia="Times New Roman" w:hAnsi="Times New Roman" w:cs="Times New Roman"/>
+          <w:sz w:val="28"/>
+          <w:szCs w:val="28"/>
+        </w:rPr>
+        <w:t xml:space="preserve"> detectados na imagem, incluindo suas coordenadas x e y.</w:t>
+      </w:r>
+    </w:p>
+    <w:p>
+      <w:pPr>
+        <w:pStyle w:val="PargrafodaLista"/>
+        <w:numPr>
+          <w:ilvl w:val="0"/>
+          <w:numId w:val="5"/>
+        </w:numPr>
+        <w:spacing w:after="0"/>
+        <w:jc w:val="both"/>
+        <w:rPr>
+          <w:rFonts w:ascii="Times New Roman" w:eastAsia="Times New Roman" w:hAnsi="Times New Roman" w:cs="Times New Roman"/>
+          <w:sz w:val="28"/>
+          <w:szCs w:val="28"/>
+        </w:rPr>
+      </w:pPr>
+      <w:proofErr w:type="spellStart"/>
+      <w:r>
+        <w:rPr>
+          <w:rFonts w:ascii="Times New Roman" w:eastAsia="Times New Roman" w:hAnsi="Times New Roman" w:cs="Times New Roman"/>
+          <w:b/>
+          <w:sz w:val="28"/>
+          <w:szCs w:val="28"/>
+        </w:rPr>
+        <w:t>descriptors</w:t>
+      </w:r>
+      <w:proofErr w:type="spellEnd"/>
+      <w:r>
+        <w:rPr>
+          <w:rFonts w:ascii="Times New Roman" w:eastAsia="Times New Roman" w:hAnsi="Times New Roman" w:cs="Times New Roman"/>
+          <w:sz w:val="28"/>
+          <w:szCs w:val="28"/>
+        </w:rPr>
+        <w:t xml:space="preserve"> contém os vetores de características SIFT correspondentes a esses </w:t>
+      </w:r>
+      <w:proofErr w:type="spellStart"/>
+      <w:r>
+        <w:rPr>
+          <w:rFonts w:ascii="Times New Roman" w:eastAsia="Times New Roman" w:hAnsi="Times New Roman" w:cs="Times New Roman"/>
+          <w:sz w:val="28"/>
+          <w:szCs w:val="28"/>
+        </w:rPr>
+        <w:t>keypoints</w:t>
+      </w:r>
+      <w:proofErr w:type="spellEnd"/>
+      <w:r>
+        <w:rPr>
+          <w:rFonts w:ascii="Times New Roman" w:eastAsia="Times New Roman" w:hAnsi="Times New Roman" w:cs="Times New Roman"/>
+          <w:sz w:val="28"/>
+          <w:szCs w:val="28"/>
+        </w:rPr>
+        <w:t>.</w:t>
+      </w:r>
+    </w:p>
+    <w:p>
+      <w:pPr>
+        <w:spacing w:after="0"/>
+        <w:jc w:val="both"/>
+        <w:rPr>
+          <w:rFonts w:ascii="Times New Roman" w:eastAsia="Times New Roman" w:hAnsi="Times New Roman" w:cs="Times New Roman"/>
+          <w:sz w:val="28"/>
+          <w:szCs w:val="28"/>
+        </w:rPr>
+      </w:pPr>
+    </w:p>
+    <w:p>
+      <w:pPr>
+        <w:spacing w:before="300" w:after="300"/>
+        <w:jc w:val="both"/>
+        <w:rPr>
+          <w:rFonts w:ascii="Times New Roman" w:eastAsia="Times New Roman" w:hAnsi="Times New Roman" w:cs="Times New Roman"/>
+          <w:sz w:val="28"/>
+          <w:szCs w:val="28"/>
+        </w:rPr>
+      </w:pPr>
+      <w:r>
+        <w:rPr>
+          <w:rFonts w:ascii="system-ui" w:eastAsia="system-ui" w:hAnsi="system-ui" w:cs="system-ui"/>
+          <w:sz w:val="24"/>
+          <w:szCs w:val="24"/>
+        </w:rPr>
+        <w:t xml:space="preserve">Para converter os </w:t>
+      </w:r>
+      <w:proofErr w:type="spellStart"/>
+      <w:r>
+        <w:rPr>
+          <w:rFonts w:ascii="system-ui" w:eastAsia="system-ui" w:hAnsi="system-ui" w:cs="system-ui"/>
+          <w:sz w:val="24"/>
+          <w:szCs w:val="24"/>
+        </w:rPr>
+        <w:t>keypoints</w:t>
+      </w:r>
+      <w:proofErr w:type="spellEnd"/>
+      <w:r>
+        <w:rPr>
+          <w:rFonts w:ascii="system-ui" w:eastAsia="system-ui" w:hAnsi="system-ui" w:cs="system-ui"/>
+          <w:sz w:val="24"/>
+          <w:szCs w:val="24"/>
+        </w:rPr>
+        <w:t xml:space="preserve"> em coordenadas:</w:t>
+      </w:r>
+    </w:p>
+    <w:p>
+      <w:pPr>
+        <w:pStyle w:val="PargrafodaLista"/>
+        <w:numPr>
+          <w:ilvl w:val="0"/>
+          <w:numId w:val="5"/>
+        </w:numPr>
+        <w:spacing w:after="0"/>
+        <w:jc w:val="both"/>
+        <w:rPr>
+          <w:rFonts w:ascii="Times New Roman" w:eastAsia="Times New Roman" w:hAnsi="Times New Roman" w:cs="Times New Roman"/>
+          <w:sz w:val="28"/>
+          <w:szCs w:val="28"/>
+        </w:rPr>
+      </w:pPr>
+      <w:r>
+        <w:rPr>
+          <w:rFonts w:ascii="Times New Roman" w:eastAsia="Times New Roman" w:hAnsi="Times New Roman" w:cs="Times New Roman"/>
+          <w:sz w:val="28"/>
+          <w:szCs w:val="28"/>
+        </w:rPr>
+        <w:t xml:space="preserve">Inicialmente, criamos uma lista chamada </w:t>
+      </w:r>
+      <w:proofErr w:type="spellStart"/>
+      <w:r>
+        <w:rPr>
+          <w:rFonts w:ascii="Times New Roman" w:eastAsia="Times New Roman" w:hAnsi="Times New Roman" w:cs="Times New Roman"/>
+          <w:b/>
+          <w:sz w:val="28"/>
+          <w:szCs w:val="28"/>
+        </w:rPr>
+        <w:t>keypoint_list</w:t>
+      </w:r>
+      <w:proofErr w:type="spellEnd"/>
+      <w:r>
+        <w:rPr>
+          <w:rFonts w:ascii="Times New Roman" w:eastAsia="Times New Roman" w:hAnsi="Times New Roman" w:cs="Times New Roman"/>
+          <w:sz w:val="28"/>
+          <w:szCs w:val="28"/>
+        </w:rPr>
+        <w:t xml:space="preserve"> que armazena os </w:t>
+      </w:r>
+      <w:proofErr w:type="spellStart"/>
+      <w:r>
+        <w:rPr>
+          <w:rFonts w:ascii="Times New Roman" w:eastAsia="Times New Roman" w:hAnsi="Times New Roman" w:cs="Times New Roman"/>
+          <w:sz w:val="28"/>
+          <w:szCs w:val="28"/>
+        </w:rPr>
+        <w:t>keypoints</w:t>
+      </w:r>
+      <w:proofErr w:type="spellEnd"/>
+      <w:r>
+        <w:rPr>
+          <w:rFonts w:ascii="Times New Roman" w:eastAsia="Times New Roman" w:hAnsi="Times New Roman" w:cs="Times New Roman"/>
+          <w:sz w:val="28"/>
+          <w:szCs w:val="28"/>
+        </w:rPr>
+        <w:t>.</w:t>
+      </w:r>
+    </w:p>
+    <w:p>
+      <w:pPr>
+        <w:pStyle w:val="PargrafodaLista"/>
+        <w:numPr>
+          <w:ilvl w:val="0"/>
+          <w:numId w:val="5"/>
+        </w:numPr>
+        <w:spacing w:after="0"/>
+        <w:jc w:val="both"/>
+        <w:rPr>
+          <w:rFonts w:ascii="Times New Roman" w:eastAsia="Times New Roman" w:hAnsi="Times New Roman" w:cs="Times New Roman"/>
+          <w:sz w:val="28"/>
+          <w:szCs w:val="28"/>
+        </w:rPr>
+      </w:pPr>
+      <w:r>
+        <w:rPr>
+          <w:rFonts w:ascii="Times New Roman" w:eastAsia="Times New Roman" w:hAnsi="Times New Roman" w:cs="Times New Roman"/>
+          <w:sz w:val="28"/>
+          <w:szCs w:val="28"/>
+        </w:rPr>
+        <w:t xml:space="preserve">Também transformamos os descritores em uma lista chamada </w:t>
+      </w:r>
+      <w:proofErr w:type="spellStart"/>
+      <w:r>
+        <w:rPr>
+          <w:rFonts w:ascii="Times New Roman" w:eastAsia="Times New Roman" w:hAnsi="Times New Roman" w:cs="Times New Roman"/>
+          <w:b/>
+          <w:sz w:val="28"/>
+          <w:szCs w:val="28"/>
+        </w:rPr>
+        <w:t>descriptors_list</w:t>
+      </w:r>
+      <w:proofErr w:type="spellEnd"/>
+      <w:r>
+        <w:rPr>
+          <w:rFonts w:ascii="Times New Roman" w:eastAsia="Times New Roman" w:hAnsi="Times New Roman" w:cs="Times New Roman"/>
+          <w:sz w:val="28"/>
+          <w:szCs w:val="28"/>
+        </w:rPr>
+        <w:t>.</w:t>
+      </w:r>
+    </w:p>
+    <w:p>
+      <w:pPr>
+        <w:pStyle w:val="PargrafodaLista"/>
+        <w:numPr>
+          <w:ilvl w:val="0"/>
+          <w:numId w:val="5"/>
+        </w:numPr>
+        <w:spacing w:after="0"/>
+        <w:jc w:val="both"/>
+        <w:rPr>
+          <w:rFonts w:ascii="Times New Roman" w:eastAsia="Times New Roman" w:hAnsi="Times New Roman" w:cs="Times New Roman"/>
+          <w:sz w:val="28"/>
+          <w:szCs w:val="28"/>
+        </w:rPr>
+      </w:pPr>
+      <w:r>
+        <w:rPr>
+          <w:rFonts w:ascii="Times New Roman" w:eastAsia="Times New Roman" w:hAnsi="Times New Roman" w:cs="Times New Roman"/>
+          <w:sz w:val="28"/>
+          <w:szCs w:val="28"/>
+        </w:rPr>
+        <w:t>Em seguida, criamos uma lista de colunas (</w:t>
+      </w:r>
+      <w:proofErr w:type="spellStart"/>
+      <w:r>
+        <w:rPr>
+          <w:rFonts w:ascii="Times New Roman" w:eastAsia="Times New Roman" w:hAnsi="Times New Roman" w:cs="Times New Roman"/>
+          <w:b/>
+          <w:sz w:val="28"/>
+          <w:szCs w:val="28"/>
+        </w:rPr>
+        <w:t>cols</w:t>
+      </w:r>
+      <w:proofErr w:type="spellEnd"/>
+      <w:r>
+        <w:rPr>
+          <w:rFonts w:ascii="Times New Roman" w:eastAsia="Times New Roman" w:hAnsi="Times New Roman" w:cs="Times New Roman"/>
+          <w:sz w:val="28"/>
+          <w:szCs w:val="28"/>
+        </w:rPr>
+        <w:t>) que representam as características SIFT e adicionamos a coluna '</w:t>
+      </w:r>
+      <w:proofErr w:type="spellStart"/>
+      <w:r>
+        <w:rPr>
+          <w:rFonts w:ascii="Times New Roman" w:eastAsia="Times New Roman" w:hAnsi="Times New Roman" w:cs="Times New Roman"/>
+          <w:sz w:val="28"/>
+          <w:szCs w:val="28"/>
+        </w:rPr>
+        <w:t>class_name</w:t>
+      </w:r>
+      <w:proofErr w:type="spellEnd"/>
+      <w:r>
+        <w:rPr>
+          <w:rFonts w:ascii="Times New Roman" w:eastAsia="Times New Roman" w:hAnsi="Times New Roman" w:cs="Times New Roman"/>
+          <w:sz w:val="28"/>
+          <w:szCs w:val="28"/>
+        </w:rPr>
+        <w:t>' como o primeiro elemento.</w:t>
+      </w:r>
+    </w:p>
+    <w:p>
+      <w:pPr>
+        <w:spacing w:after="0"/>
+        <w:jc w:val="both"/>
+        <w:rPr>
+          <w:rFonts w:ascii="Times New Roman" w:eastAsia="Times New Roman" w:hAnsi="Times New Roman" w:cs="Times New Roman"/>
+          <w:sz w:val="28"/>
+          <w:szCs w:val="28"/>
+        </w:rPr>
+      </w:pPr>
+    </w:p>
+    <w:p>
+      <w:pPr>
+        <w:spacing w:after="0"/>
+        <w:jc w:val="both"/>
+        <w:rPr>
+          <w:rFonts w:ascii="Times New Roman" w:eastAsia="Times New Roman" w:hAnsi="Times New Roman" w:cs="Times New Roman"/>
+          <w:sz w:val="28"/>
+          <w:szCs w:val="28"/>
+        </w:rPr>
+      </w:pPr>
+      <w:r>
+        <w:rPr>
+          <w:rFonts w:ascii="Times New Roman" w:eastAsia="Times New Roman" w:hAnsi="Times New Roman" w:cs="Times New Roman"/>
+          <w:sz w:val="28"/>
+          <w:szCs w:val="28"/>
+        </w:rPr>
+        <w:t xml:space="preserve">Agora, para cada descritor em </w:t>
+      </w:r>
+      <w:proofErr w:type="spellStart"/>
+      <w:r>
+        <w:rPr>
+          <w:rFonts w:ascii="Times New Roman" w:eastAsia="Times New Roman" w:hAnsi="Times New Roman" w:cs="Times New Roman"/>
+          <w:sz w:val="28"/>
+          <w:szCs w:val="28"/>
+        </w:rPr>
+        <w:t>descriptors_list</w:t>
+      </w:r>
+      <w:proofErr w:type="spellEnd"/>
+      <w:r>
+        <w:rPr>
+          <w:rFonts w:ascii="Times New Roman" w:eastAsia="Times New Roman" w:hAnsi="Times New Roman" w:cs="Times New Roman"/>
+          <w:sz w:val="28"/>
+          <w:szCs w:val="28"/>
+        </w:rPr>
+        <w:t xml:space="preserve"> (ou seja, para cada </w:t>
+      </w:r>
+      <w:proofErr w:type="spellStart"/>
+      <w:r>
+        <w:rPr>
+          <w:rFonts w:ascii="Times New Roman" w:eastAsia="Times New Roman" w:hAnsi="Times New Roman" w:cs="Times New Roman"/>
+          <w:sz w:val="28"/>
+          <w:szCs w:val="28"/>
+        </w:rPr>
+        <w:t>keypoint</w:t>
+      </w:r>
+      <w:proofErr w:type="spellEnd"/>
+      <w:r>
+        <w:rPr>
+          <w:rFonts w:ascii="Times New Roman" w:eastAsia="Times New Roman" w:hAnsi="Times New Roman" w:cs="Times New Roman"/>
+          <w:sz w:val="28"/>
+          <w:szCs w:val="28"/>
+        </w:rPr>
+        <w:t xml:space="preserve">), inserimos a classe (no caso, </w:t>
+      </w:r>
+      <w:proofErr w:type="spellStart"/>
+      <w:r>
+        <w:rPr>
+          <w:rFonts w:ascii="Times New Roman" w:eastAsia="Times New Roman" w:hAnsi="Times New Roman" w:cs="Times New Roman"/>
+          <w:sz w:val="28"/>
+          <w:szCs w:val="28"/>
+        </w:rPr>
+        <w:t>author</w:t>
+      </w:r>
+      <w:proofErr w:type="spellEnd"/>
+      <w:r>
+        <w:rPr>
+          <w:rFonts w:ascii="Times New Roman" w:eastAsia="Times New Roman" w:hAnsi="Times New Roman" w:cs="Times New Roman"/>
+          <w:sz w:val="28"/>
+          <w:szCs w:val="28"/>
+        </w:rPr>
+        <w:t xml:space="preserve">) como o primeiro elemento do descritor. Isso é </w:t>
+      </w:r>
+      <w:r>
+        <w:rPr>
+          <w:rFonts w:ascii="Times New Roman" w:eastAsia="Times New Roman" w:hAnsi="Times New Roman" w:cs="Times New Roman"/>
+          <w:sz w:val="28"/>
+          <w:szCs w:val="28"/>
+        </w:rPr>
+        <w:lastRenderedPageBreak/>
+        <w:t>feito para associar cada descritor a uma classe específica (por exemplo, a assinatura correspondente).</w:t>
+      </w:r>
+    </w:p>
+    <w:p>
+      <w:pPr>
+        <w:spacing w:after="0"/>
+        <w:jc w:val="both"/>
+        <w:rPr>
+          <w:rFonts w:ascii="Times New Roman" w:eastAsia="Times New Roman" w:hAnsi="Times New Roman" w:cs="Times New Roman"/>
+          <w:sz w:val="28"/>
+          <w:szCs w:val="28"/>
+        </w:rPr>
+      </w:pPr>
+      <w:r>
+        <w:rPr>
+          <w:rFonts w:ascii="Times New Roman" w:eastAsia="Times New Roman" w:hAnsi="Times New Roman" w:cs="Times New Roman"/>
+          <w:sz w:val="28"/>
+          <w:szCs w:val="28"/>
+        </w:rPr>
+        <w:t xml:space="preserve">Depois disso, criamos um </w:t>
+      </w:r>
+      <w:proofErr w:type="spellStart"/>
+      <w:r>
+        <w:rPr>
+          <w:rFonts w:ascii="Times New Roman" w:eastAsia="Times New Roman" w:hAnsi="Times New Roman" w:cs="Times New Roman"/>
+          <w:sz w:val="28"/>
+          <w:szCs w:val="28"/>
+        </w:rPr>
+        <w:t>DataFrame</w:t>
+      </w:r>
+      <w:proofErr w:type="spellEnd"/>
+      <w:r>
+        <w:rPr>
+          <w:rFonts w:ascii="Times New Roman" w:eastAsia="Times New Roman" w:hAnsi="Times New Roman" w:cs="Times New Roman"/>
+          <w:sz w:val="28"/>
+          <w:szCs w:val="28"/>
+        </w:rPr>
+        <w:t xml:space="preserve"> (</w:t>
+      </w:r>
+      <w:proofErr w:type="spellStart"/>
+      <w:r>
+        <w:rPr>
+          <w:rFonts w:ascii="Times New Roman" w:eastAsia="Times New Roman" w:hAnsi="Times New Roman" w:cs="Times New Roman"/>
+          <w:sz w:val="28"/>
+          <w:szCs w:val="28"/>
+        </w:rPr>
+        <w:t>df</w:t>
+      </w:r>
+      <w:proofErr w:type="spellEnd"/>
+      <w:r>
+        <w:rPr>
+          <w:rFonts w:ascii="Times New Roman" w:eastAsia="Times New Roman" w:hAnsi="Times New Roman" w:cs="Times New Roman"/>
+          <w:sz w:val="28"/>
+          <w:szCs w:val="28"/>
+        </w:rPr>
+        <w:t xml:space="preserve">) com as informações das coordenadas dos </w:t>
+      </w:r>
+      <w:proofErr w:type="spellStart"/>
+      <w:r>
+        <w:rPr>
+          <w:rFonts w:ascii="Times New Roman" w:eastAsia="Times New Roman" w:hAnsi="Times New Roman" w:cs="Times New Roman"/>
+          <w:sz w:val="28"/>
+          <w:szCs w:val="28"/>
+        </w:rPr>
+        <w:t>keypoints</w:t>
+      </w:r>
+      <w:proofErr w:type="spellEnd"/>
+      <w:r>
+        <w:rPr>
+          <w:rFonts w:ascii="Times New Roman" w:eastAsia="Times New Roman" w:hAnsi="Times New Roman" w:cs="Times New Roman"/>
+          <w:sz w:val="28"/>
+          <w:szCs w:val="28"/>
+        </w:rPr>
+        <w:t xml:space="preserve"> e das características SIFT, onde as colunas representam as características SIFT e a classe a que pertence. Finalmente, concatenamos esse </w:t>
+      </w:r>
+      <w:proofErr w:type="spellStart"/>
+      <w:r>
+        <w:rPr>
+          <w:rFonts w:ascii="Times New Roman" w:eastAsia="Times New Roman" w:hAnsi="Times New Roman" w:cs="Times New Roman"/>
+          <w:sz w:val="28"/>
+          <w:szCs w:val="28"/>
+        </w:rPr>
+        <w:t>DataFrame</w:t>
+      </w:r>
+      <w:proofErr w:type="spellEnd"/>
+      <w:r>
+        <w:rPr>
+          <w:rFonts w:ascii="Times New Roman" w:eastAsia="Times New Roman" w:hAnsi="Times New Roman" w:cs="Times New Roman"/>
+          <w:sz w:val="28"/>
+          <w:szCs w:val="28"/>
+        </w:rPr>
+        <w:t xml:space="preserve"> </w:t>
+      </w:r>
+      <w:proofErr w:type="spellStart"/>
+      <w:r>
+        <w:rPr>
+          <w:rFonts w:ascii="Times New Roman" w:eastAsia="Times New Roman" w:hAnsi="Times New Roman" w:cs="Times New Roman"/>
+          <w:sz w:val="28"/>
+          <w:szCs w:val="28"/>
+        </w:rPr>
+        <w:t>df</w:t>
+      </w:r>
+      <w:proofErr w:type="spellEnd"/>
+      <w:r>
+        <w:rPr>
+          <w:rFonts w:ascii="Times New Roman" w:eastAsia="Times New Roman" w:hAnsi="Times New Roman" w:cs="Times New Roman"/>
+          <w:sz w:val="28"/>
+          <w:szCs w:val="28"/>
+        </w:rPr>
+        <w:t xml:space="preserve"> com o </w:t>
+      </w:r>
+      <w:proofErr w:type="spellStart"/>
+      <w:r>
+        <w:rPr>
+          <w:rFonts w:ascii="Times New Roman" w:eastAsia="Times New Roman" w:hAnsi="Times New Roman" w:cs="Times New Roman"/>
+          <w:sz w:val="28"/>
+          <w:szCs w:val="28"/>
+        </w:rPr>
+        <w:t>DataFrame</w:t>
+      </w:r>
+      <w:proofErr w:type="spellEnd"/>
+      <w:r>
+        <w:rPr>
+          <w:rFonts w:ascii="Times New Roman" w:eastAsia="Times New Roman" w:hAnsi="Times New Roman" w:cs="Times New Roman"/>
+          <w:sz w:val="28"/>
+          <w:szCs w:val="28"/>
+        </w:rPr>
+        <w:t xml:space="preserve"> </w:t>
+      </w:r>
+      <w:proofErr w:type="spellStart"/>
+      <w:r>
+        <w:rPr>
+          <w:rFonts w:ascii="Times New Roman" w:eastAsia="Times New Roman" w:hAnsi="Times New Roman" w:cs="Times New Roman"/>
+          <w:sz w:val="28"/>
+          <w:szCs w:val="28"/>
+        </w:rPr>
+        <w:t>sift_df</w:t>
+      </w:r>
+      <w:proofErr w:type="spellEnd"/>
+      <w:r>
+        <w:rPr>
+          <w:rFonts w:ascii="Times New Roman" w:eastAsia="Times New Roman" w:hAnsi="Times New Roman" w:cs="Times New Roman"/>
+          <w:sz w:val="28"/>
+          <w:szCs w:val="28"/>
+        </w:rPr>
+        <w:t>, que acumula todas as informações das imagens processadas. Essa matriz de características (</w:t>
+      </w:r>
+      <w:proofErr w:type="spellStart"/>
+      <w:r>
+        <w:rPr>
+          <w:rFonts w:ascii="Times New Roman" w:eastAsia="Times New Roman" w:hAnsi="Times New Roman" w:cs="Times New Roman"/>
+          <w:sz w:val="28"/>
+          <w:szCs w:val="28"/>
+        </w:rPr>
+        <w:t>sift_matrix</w:t>
+      </w:r>
+      <w:proofErr w:type="spellEnd"/>
+      <w:r>
+        <w:rPr>
+          <w:rFonts w:ascii="Times New Roman" w:eastAsia="Times New Roman" w:hAnsi="Times New Roman" w:cs="Times New Roman"/>
+          <w:sz w:val="28"/>
+          <w:szCs w:val="28"/>
+        </w:rPr>
+        <w:t>) é essencial para o treinamento do modelo KNN, onde cada linha representa uma imagem e suas características SIFT.</w:t>
+      </w:r>
+    </w:p>
+    <w:p>
+      <w:pPr>
+        <w:spacing w:after="0"/>
+        <w:jc w:val="both"/>
+        <w:rPr>
+          <w:rFonts w:ascii="Times New Roman" w:eastAsia="Times New Roman" w:hAnsi="Times New Roman" w:cs="Times New Roman"/>
+          <w:sz w:val="28"/>
+          <w:szCs w:val="28"/>
+        </w:rPr>
+      </w:pPr>
+    </w:p>
+    <w:p>
+      <w:pPr>
+        <w:spacing w:after="0"/>
+        <w:jc w:val="both"/>
+        <w:rPr>
+          <w:rFonts w:ascii="Times New Roman" w:eastAsia="Times New Roman" w:hAnsi="Times New Roman" w:cs="Times New Roman"/>
+          <w:sz w:val="28"/>
+          <w:szCs w:val="28"/>
+        </w:rPr>
+      </w:pPr>
+      <w:r>
+        <w:rPr>
+          <w:rFonts w:ascii="Times New Roman" w:eastAsia="Times New Roman" w:hAnsi="Times New Roman" w:cs="Times New Roman"/>
+          <w:sz w:val="28"/>
+          <w:szCs w:val="28"/>
+        </w:rPr>
+        <w:t>O treinamento do modelo KNN e divisão dos dados se dá da seguinte maneira:</w:t>
+      </w:r>
+    </w:p>
+    <w:p>
+      <w:pPr>
+        <w:spacing w:after="0"/>
+        <w:jc w:val="both"/>
+        <w:rPr>
+          <w:rFonts w:ascii="Times New Roman" w:eastAsia="Times New Roman" w:hAnsi="Times New Roman" w:cs="Times New Roman"/>
+          <w:sz w:val="28"/>
+          <w:szCs w:val="28"/>
+        </w:rPr>
+      </w:pPr>
+    </w:p>
+    <w:p>
+      <w:pPr>
+        <w:spacing w:after="0"/>
+        <w:jc w:val="both"/>
+      </w:pPr>
+      <w:r>
+        <w:rPr>
+          <w:noProof/>
+        </w:rPr>
+        <w:drawing>
+          <wp:inline distT="0" distB="0" distL="0" distR="0" wp14:anchorId="128082AF" wp14:editId="7E83D00F">
+            <wp:extent cx="4572000" cy="1352550"/>
+            <wp:effectExtent l="0" t="0" r="0" b="0"/>
+            <wp:docPr id="506989472" name="Imagem 506989472"/>
+            <wp:cNvGraphicFramePr>
+              <a:graphicFrameLocks xmlns:a="http://schemas.openxmlformats.org/drawingml/2006/main" noChangeAspect="1"/>
+            </wp:cNvGraphicFramePr>
+            <a:graphic xmlns:a="http://schemas.openxmlformats.org/drawingml/2006/main">
+              <a:graphicData uri="http://schemas.openxmlformats.org/drawingml/2006/picture">
+                <pic:pic xmlns:pic="http://schemas.openxmlformats.org/drawingml/2006/picture">
+                  <pic:nvPicPr>
+                    <pic:cNvPr id="0" name=""/>
+                    <pic:cNvPicPr/>
+                  </pic:nvPicPr>
+                  <pic:blipFill>
+                    <a:blip r:embed="rId12" cstate="print">
+                      <a:extLst>
+                        <a:ext uri="{28A0092B-C50C-407E-A947-70E740481C1C}">
+                          <a14:useLocalDpi xmlns:a14="http://schemas.microsoft.com/office/drawing/2010/main" val="0"/>
+                        </a:ext>
+                      </a:extLst>
+                    </a:blip>
+                    <a:stretch>
+                      <a:fillRect/>
+                    </a:stretch>
+                  </pic:blipFill>
+                  <pic:spPr>
+                    <a:xfrm>
+                      <a:off x="0" y="0"/>
+                      <a:ext cx="4572000" cy="1352550"/>
+                    </a:xfrm>
+                    <a:prstGeom prst="rect">
+                      <a:avLst/>
+                    </a:prstGeom>
+                  </pic:spPr>
+                </pic:pic>
+              </a:graphicData>
+            </a:graphic>
+          </wp:inline>
+        </w:drawing>
+      </w:r>
+    </w:p>
+    <w:p>
+      <w:pPr>
+        <w:spacing w:after="0"/>
+        <w:jc w:val="both"/>
+      </w:pPr>
+      <w:r>
+        <w:br/>
+      </w:r>
+      <w:r>
+        <w:t>Onde o seguinte ocorre:</w:t>
+      </w:r>
+    </w:p>
+    <w:p>
+      <w:pPr>
+        <w:spacing w:after="0"/>
+        <w:jc w:val="both"/>
+      </w:pPr>
+    </w:p>
+    <w:p>
+      <w:pPr>
+        <w:pStyle w:val="PargrafodaLista"/>
+        <w:numPr>
+          <w:ilvl w:val="0"/>
+          <w:numId w:val="5"/>
+        </w:numPr>
+        <w:spacing w:after="0"/>
+        <w:jc w:val="both"/>
+        <w:rPr>
+          <w:rFonts w:ascii="Times New Roman" w:eastAsia="Times New Roman" w:hAnsi="Times New Roman" w:cs="Times New Roman"/>
+          <w:sz w:val="28"/>
+          <w:szCs w:val="28"/>
+        </w:rPr>
+      </w:pPr>
+      <w:r>
+        <w:rPr>
+          <w:rFonts w:ascii="Times New Roman" w:eastAsia="Times New Roman" w:hAnsi="Times New Roman" w:cs="Times New Roman"/>
+          <w:sz w:val="28"/>
+          <w:szCs w:val="28"/>
+        </w:rPr>
+        <w:t xml:space="preserve">Importamos a classe </w:t>
+      </w:r>
+      <w:proofErr w:type="spellStart"/>
+      <w:r>
+        <w:rPr>
+          <w:rFonts w:ascii="Times New Roman" w:eastAsia="Times New Roman" w:hAnsi="Times New Roman" w:cs="Times New Roman"/>
+          <w:b/>
+          <w:sz w:val="28"/>
+          <w:szCs w:val="28"/>
+        </w:rPr>
+        <w:t>KNeighborsClassifier</w:t>
+      </w:r>
+      <w:proofErr w:type="spellEnd"/>
+      <w:r>
+        <w:rPr>
+          <w:rFonts w:ascii="Times New Roman" w:eastAsia="Times New Roman" w:hAnsi="Times New Roman" w:cs="Times New Roman"/>
+          <w:sz w:val="28"/>
+          <w:szCs w:val="28"/>
+        </w:rPr>
+        <w:t xml:space="preserve"> da biblioteca </w:t>
+      </w:r>
+      <w:proofErr w:type="spellStart"/>
+      <w:proofErr w:type="gramStart"/>
+      <w:r>
+        <w:rPr>
+          <w:rFonts w:ascii="Times New Roman" w:eastAsia="Times New Roman" w:hAnsi="Times New Roman" w:cs="Times New Roman"/>
+          <w:b/>
+          <w:sz w:val="28"/>
+          <w:szCs w:val="28"/>
+        </w:rPr>
+        <w:t>sklearn.neighbors</w:t>
+      </w:r>
+      <w:proofErr w:type="spellEnd"/>
+      <w:proofErr w:type="gramEnd"/>
+      <w:r>
+        <w:rPr>
+          <w:rFonts w:ascii="Times New Roman" w:eastAsia="Times New Roman" w:hAnsi="Times New Roman" w:cs="Times New Roman"/>
+          <w:sz w:val="28"/>
+          <w:szCs w:val="28"/>
+        </w:rPr>
+        <w:t xml:space="preserve"> para criar um modelo KNN.</w:t>
+      </w:r>
+    </w:p>
+    <w:p>
+      <w:pPr>
+        <w:pStyle w:val="PargrafodaLista"/>
+        <w:numPr>
+          <w:ilvl w:val="0"/>
+          <w:numId w:val="5"/>
+        </w:numPr>
+        <w:spacing w:after="0"/>
+        <w:jc w:val="both"/>
+        <w:rPr>
+          <w:rFonts w:ascii="Times New Roman" w:eastAsia="Times New Roman" w:hAnsi="Times New Roman" w:cs="Times New Roman"/>
+          <w:sz w:val="28"/>
+          <w:szCs w:val="28"/>
+        </w:rPr>
+      </w:pPr>
+      <w:r>
+        <w:rPr>
+          <w:rFonts w:ascii="Times New Roman" w:eastAsia="Times New Roman" w:hAnsi="Times New Roman" w:cs="Times New Roman"/>
+          <w:sz w:val="28"/>
+          <w:szCs w:val="28"/>
+        </w:rPr>
+        <w:t>Também importamos algumas métricas úteis para avaliar o desempenho do modelo.</w:t>
+      </w:r>
+    </w:p>
+    <w:p>
+      <w:pPr>
+        <w:pStyle w:val="PargrafodaLista"/>
+        <w:numPr>
+          <w:ilvl w:val="0"/>
+          <w:numId w:val="5"/>
+        </w:numPr>
+        <w:spacing w:after="0"/>
+        <w:jc w:val="both"/>
+        <w:rPr>
+          <w:rFonts w:ascii="Times New Roman" w:eastAsia="Times New Roman" w:hAnsi="Times New Roman" w:cs="Times New Roman"/>
+          <w:sz w:val="28"/>
+          <w:szCs w:val="28"/>
+        </w:rPr>
+      </w:pPr>
+      <w:r>
+        <w:rPr>
+          <w:rFonts w:ascii="Times New Roman" w:eastAsia="Times New Roman" w:hAnsi="Times New Roman" w:cs="Times New Roman"/>
+          <w:sz w:val="28"/>
+          <w:szCs w:val="28"/>
+        </w:rPr>
+        <w:t>Em seguida, dividimos nossos dados em conjuntos de treinamento (</w:t>
+      </w:r>
+      <w:proofErr w:type="spellStart"/>
+      <w:r>
+        <w:rPr>
+          <w:rFonts w:ascii="Times New Roman" w:eastAsia="Times New Roman" w:hAnsi="Times New Roman" w:cs="Times New Roman"/>
+          <w:b/>
+          <w:sz w:val="28"/>
+          <w:szCs w:val="28"/>
+        </w:rPr>
+        <w:t>X_train</w:t>
+      </w:r>
+      <w:proofErr w:type="spellEnd"/>
+      <w:r>
+        <w:rPr>
+          <w:rFonts w:ascii="Times New Roman" w:eastAsia="Times New Roman" w:hAnsi="Times New Roman" w:cs="Times New Roman"/>
+          <w:sz w:val="28"/>
+          <w:szCs w:val="28"/>
+        </w:rPr>
+        <w:t xml:space="preserve">, </w:t>
+      </w:r>
+      <w:proofErr w:type="spellStart"/>
+      <w:r>
+        <w:rPr>
+          <w:rFonts w:ascii="Times New Roman" w:eastAsia="Times New Roman" w:hAnsi="Times New Roman" w:cs="Times New Roman"/>
+          <w:b/>
+          <w:sz w:val="28"/>
+          <w:szCs w:val="28"/>
+        </w:rPr>
+        <w:t>y_train</w:t>
+      </w:r>
+      <w:proofErr w:type="spellEnd"/>
+      <w:r>
+        <w:rPr>
+          <w:rFonts w:ascii="Times New Roman" w:eastAsia="Times New Roman" w:hAnsi="Times New Roman" w:cs="Times New Roman"/>
+          <w:sz w:val="28"/>
+          <w:szCs w:val="28"/>
+        </w:rPr>
+        <w:t>) e teste (</w:t>
+      </w:r>
+      <w:proofErr w:type="spellStart"/>
+      <w:r>
+        <w:rPr>
+          <w:rFonts w:ascii="Times New Roman" w:eastAsia="Times New Roman" w:hAnsi="Times New Roman" w:cs="Times New Roman"/>
+          <w:b/>
+          <w:sz w:val="28"/>
+          <w:szCs w:val="28"/>
+        </w:rPr>
+        <w:t>X_test</w:t>
+      </w:r>
+      <w:proofErr w:type="spellEnd"/>
+      <w:r>
+        <w:rPr>
+          <w:rFonts w:ascii="Times New Roman" w:eastAsia="Times New Roman" w:hAnsi="Times New Roman" w:cs="Times New Roman"/>
+          <w:sz w:val="28"/>
+          <w:szCs w:val="28"/>
+        </w:rPr>
+        <w:t xml:space="preserve">, </w:t>
+      </w:r>
+      <w:proofErr w:type="spellStart"/>
+      <w:r>
+        <w:rPr>
+          <w:rFonts w:ascii="Times New Roman" w:eastAsia="Times New Roman" w:hAnsi="Times New Roman" w:cs="Times New Roman"/>
+          <w:b/>
+          <w:sz w:val="28"/>
+          <w:szCs w:val="28"/>
+        </w:rPr>
+        <w:t>y_test</w:t>
+      </w:r>
+      <w:proofErr w:type="spellEnd"/>
+      <w:r>
+        <w:rPr>
+          <w:rFonts w:ascii="Times New Roman" w:eastAsia="Times New Roman" w:hAnsi="Times New Roman" w:cs="Times New Roman"/>
+          <w:sz w:val="28"/>
+          <w:szCs w:val="28"/>
+        </w:rPr>
+        <w:t xml:space="preserve">) usando a função </w:t>
+      </w:r>
+      <w:proofErr w:type="spellStart"/>
+      <w:r>
+        <w:rPr>
+          <w:rFonts w:ascii="Times New Roman" w:eastAsia="Times New Roman" w:hAnsi="Times New Roman" w:cs="Times New Roman"/>
+          <w:b/>
+          <w:sz w:val="28"/>
+          <w:szCs w:val="28"/>
+        </w:rPr>
+        <w:t>train_test_split</w:t>
+      </w:r>
+      <w:proofErr w:type="spellEnd"/>
+      <w:r>
+        <w:rPr>
+          <w:rFonts w:ascii="Times New Roman" w:eastAsia="Times New Roman" w:hAnsi="Times New Roman" w:cs="Times New Roman"/>
+          <w:sz w:val="28"/>
+          <w:szCs w:val="28"/>
+        </w:rPr>
+        <w:t xml:space="preserve">. O parâmetro </w:t>
+      </w:r>
+      <w:proofErr w:type="spellStart"/>
+      <w:r>
+        <w:rPr>
+          <w:rFonts w:ascii="Times New Roman" w:eastAsia="Times New Roman" w:hAnsi="Times New Roman" w:cs="Times New Roman"/>
+          <w:b/>
+          <w:sz w:val="28"/>
+          <w:szCs w:val="28"/>
+        </w:rPr>
+        <w:t>test_size</w:t>
+      </w:r>
+      <w:proofErr w:type="spellEnd"/>
+      <w:r>
+        <w:rPr>
+          <w:rFonts w:ascii="Times New Roman" w:eastAsia="Times New Roman" w:hAnsi="Times New Roman" w:cs="Times New Roman"/>
+          <w:sz w:val="28"/>
+          <w:szCs w:val="28"/>
+        </w:rPr>
+        <w:t xml:space="preserve"> define a proporção de dados que será usada para teste (40% neste caso).</w:t>
+      </w:r>
+    </w:p>
+    <w:p>
+      <w:pPr>
+        <w:pStyle w:val="PargrafodaLista"/>
+        <w:numPr>
+          <w:ilvl w:val="0"/>
+          <w:numId w:val="5"/>
+        </w:numPr>
+        <w:spacing w:after="0"/>
+        <w:jc w:val="both"/>
+        <w:rPr>
+          <w:rFonts w:ascii="Times New Roman" w:eastAsia="Times New Roman" w:hAnsi="Times New Roman" w:cs="Times New Roman"/>
+          <w:sz w:val="28"/>
+          <w:szCs w:val="28"/>
+        </w:rPr>
+      </w:pPr>
+      <w:r>
+        <w:rPr>
+          <w:rFonts w:ascii="Times New Roman" w:eastAsia="Times New Roman" w:hAnsi="Times New Roman" w:cs="Times New Roman"/>
+          <w:sz w:val="28"/>
+          <w:szCs w:val="28"/>
+        </w:rPr>
+        <w:t xml:space="preserve">Criamos uma instância do modelo KNN com </w:t>
+      </w:r>
+      <w:proofErr w:type="spellStart"/>
+      <w:r>
+        <w:rPr>
+          <w:rFonts w:ascii="Times New Roman" w:eastAsia="Times New Roman" w:hAnsi="Times New Roman" w:cs="Times New Roman"/>
+          <w:b/>
+          <w:sz w:val="28"/>
+          <w:szCs w:val="28"/>
+        </w:rPr>
+        <w:t>n_neighbors</w:t>
+      </w:r>
+      <w:proofErr w:type="spellEnd"/>
+      <w:r>
+        <w:rPr>
+          <w:rFonts w:ascii="Times New Roman" w:eastAsia="Times New Roman" w:hAnsi="Times New Roman" w:cs="Times New Roman"/>
+          <w:b/>
+          <w:sz w:val="28"/>
+          <w:szCs w:val="28"/>
+        </w:rPr>
+        <w:t>=3</w:t>
+      </w:r>
+      <w:r>
+        <w:rPr>
+          <w:rFonts w:ascii="Times New Roman" w:eastAsia="Times New Roman" w:hAnsi="Times New Roman" w:cs="Times New Roman"/>
+          <w:sz w:val="28"/>
+          <w:szCs w:val="28"/>
+        </w:rPr>
+        <w:t>. Isso significa que ele considerará os 3 vizinhos mais próximos ao fazer previsões.</w:t>
+      </w:r>
+    </w:p>
+    <w:p>
+      <w:pPr>
+        <w:pStyle w:val="PargrafodaLista"/>
+        <w:numPr>
+          <w:ilvl w:val="0"/>
+          <w:numId w:val="5"/>
+        </w:numPr>
+        <w:spacing w:after="0"/>
+        <w:jc w:val="both"/>
+        <w:rPr>
+          <w:rFonts w:ascii="Times New Roman" w:eastAsia="Times New Roman" w:hAnsi="Times New Roman" w:cs="Times New Roman"/>
+          <w:sz w:val="28"/>
+          <w:szCs w:val="28"/>
+        </w:rPr>
+      </w:pPr>
+      <w:r>
+        <w:rPr>
+          <w:rFonts w:ascii="Times New Roman" w:eastAsia="Times New Roman" w:hAnsi="Times New Roman" w:cs="Times New Roman"/>
+          <w:sz w:val="28"/>
+          <w:szCs w:val="28"/>
+        </w:rPr>
+        <w:t xml:space="preserve">Treinamos o modelo KNN com os dados de treinamento usando </w:t>
+      </w:r>
+      <w:proofErr w:type="spellStart"/>
+      <w:proofErr w:type="gramStart"/>
+      <w:r>
+        <w:rPr>
+          <w:rFonts w:ascii="Times New Roman" w:eastAsia="Times New Roman" w:hAnsi="Times New Roman" w:cs="Times New Roman"/>
+          <w:b/>
+          <w:sz w:val="28"/>
+          <w:szCs w:val="28"/>
+        </w:rPr>
+        <w:t>knn.fit</w:t>
+      </w:r>
+      <w:proofErr w:type="spellEnd"/>
+      <w:r>
+        <w:rPr>
+          <w:rFonts w:ascii="Times New Roman" w:eastAsia="Times New Roman" w:hAnsi="Times New Roman" w:cs="Times New Roman"/>
+          <w:b/>
+          <w:sz w:val="28"/>
+          <w:szCs w:val="28"/>
+        </w:rPr>
+        <w:t>(</w:t>
+      </w:r>
+      <w:proofErr w:type="spellStart"/>
+      <w:proofErr w:type="gramEnd"/>
+      <w:r>
+        <w:rPr>
+          <w:rFonts w:ascii="Times New Roman" w:eastAsia="Times New Roman" w:hAnsi="Times New Roman" w:cs="Times New Roman"/>
+          <w:b/>
+          <w:sz w:val="28"/>
+          <w:szCs w:val="28"/>
+        </w:rPr>
+        <w:t>X_train</w:t>
+      </w:r>
+      <w:proofErr w:type="spellEnd"/>
+      <w:r>
+        <w:rPr>
+          <w:rFonts w:ascii="Times New Roman" w:eastAsia="Times New Roman" w:hAnsi="Times New Roman" w:cs="Times New Roman"/>
+          <w:b/>
+          <w:sz w:val="28"/>
+          <w:szCs w:val="28"/>
+        </w:rPr>
+        <w:t xml:space="preserve">, </w:t>
+      </w:r>
+      <w:proofErr w:type="spellStart"/>
+      <w:r>
+        <w:rPr>
+          <w:rFonts w:ascii="Times New Roman" w:eastAsia="Times New Roman" w:hAnsi="Times New Roman" w:cs="Times New Roman"/>
+          <w:b/>
+          <w:sz w:val="28"/>
+          <w:szCs w:val="28"/>
+        </w:rPr>
+        <w:t>y_train</w:t>
+      </w:r>
+      <w:proofErr w:type="spellEnd"/>
+      <w:r>
+        <w:rPr>
+          <w:rFonts w:ascii="Times New Roman" w:eastAsia="Times New Roman" w:hAnsi="Times New Roman" w:cs="Times New Roman"/>
+          <w:b/>
+          <w:sz w:val="28"/>
+          <w:szCs w:val="28"/>
+        </w:rPr>
+        <w:t>)</w:t>
+      </w:r>
+      <w:r>
+        <w:rPr>
+          <w:rFonts w:ascii="Times New Roman" w:eastAsia="Times New Roman" w:hAnsi="Times New Roman" w:cs="Times New Roman"/>
+          <w:sz w:val="28"/>
+          <w:szCs w:val="28"/>
+        </w:rPr>
+        <w:t>.</w:t>
+      </w:r>
+    </w:p>
+    <w:p>
+      <w:pPr>
+        <w:spacing w:before="300" w:after="0"/>
+        <w:rPr>
+          <w:rFonts w:ascii="Times New Roman" w:eastAsia="Times New Roman" w:hAnsi="Times New Roman" w:cs="Times New Roman"/>
+          <w:sz w:val="28"/>
+          <w:szCs w:val="28"/>
+        </w:rPr>
+      </w:pPr>
+      <w:r>
+        <w:rPr>
+          <w:rFonts w:ascii="Times New Roman" w:eastAsia="Times New Roman" w:hAnsi="Times New Roman" w:cs="Times New Roman"/>
+          <w:sz w:val="28"/>
+          <w:szCs w:val="28"/>
+        </w:rPr>
+        <w:t xml:space="preserve">Essas etapas são fundamentais para treinar o modelo KNN com as características SIFT extraídas e, em seguida, testá-lo para fazer previsões com os dados de teste. A escolha do número de vizinhos (3 neste caso) é um </w:t>
+      </w:r>
+      <w:proofErr w:type="spellStart"/>
+      <w:r>
+        <w:rPr>
+          <w:rFonts w:ascii="Times New Roman" w:eastAsia="Times New Roman" w:hAnsi="Times New Roman" w:cs="Times New Roman"/>
+          <w:sz w:val="28"/>
+          <w:szCs w:val="28"/>
+        </w:rPr>
+        <w:t>hiperparâmetro</w:t>
+      </w:r>
+      <w:proofErr w:type="spellEnd"/>
+      <w:r>
+        <w:rPr>
+          <w:rFonts w:ascii="Times New Roman" w:eastAsia="Times New Roman" w:hAnsi="Times New Roman" w:cs="Times New Roman"/>
+          <w:sz w:val="28"/>
+          <w:szCs w:val="28"/>
+        </w:rPr>
+        <w:t xml:space="preserve"> que pode ser ajustado com base na natureza dos dados e nos resultados desejados.</w:t>
+      </w:r>
+    </w:p>
+    <w:p>
+      <w:pPr>
+        <w:spacing w:after="0"/>
+        <w:jc w:val="both"/>
+      </w:pPr>
+      <w:r>
+        <w:lastRenderedPageBreak/>
+        <w:br/>
+      </w:r>
+    </w:p>
+    <w:p>
+      <w:pPr>
+        <w:spacing w:after="0"/>
+        <w:jc w:val="both"/>
+        <w:rPr>
+          <w:rFonts w:ascii="Times New Roman" w:eastAsia="Times New Roman" w:hAnsi="Times New Roman" w:cs="Times New Roman"/>
+          <w:sz w:val="28"/>
+          <w:szCs w:val="28"/>
+        </w:rPr>
+      </w:pPr>
+      <w:r>
+        <w:rPr>
+          <w:rFonts w:ascii="Times New Roman" w:eastAsia="Times New Roman" w:hAnsi="Times New Roman" w:cs="Times New Roman"/>
+          <w:sz w:val="28"/>
+          <w:szCs w:val="28"/>
+        </w:rPr>
+        <w:t>3.3 Utilização do modelo</w:t>
+      </w:r>
+    </w:p>
+    <w:p>
+      <w:pPr>
+        <w:spacing w:after="0"/>
+        <w:jc w:val="both"/>
+        <w:rPr>
+          <w:rFonts w:ascii="Times New Roman" w:eastAsia="Times New Roman" w:hAnsi="Times New Roman" w:cs="Times New Roman"/>
+          <w:sz w:val="28"/>
+          <w:szCs w:val="28"/>
+        </w:rPr>
+      </w:pPr>
+    </w:p>
+    <w:p>
+      <w:pPr>
+        <w:spacing w:after="0"/>
+        <w:jc w:val="both"/>
+        <w:rPr>
+          <w:rFonts w:ascii="Times New Roman" w:eastAsia="Times New Roman" w:hAnsi="Times New Roman" w:cs="Times New Roman"/>
+          <w:sz w:val="28"/>
+          <w:szCs w:val="28"/>
+          <w:highlight w:val="yellow"/>
+        </w:rPr>
+      </w:pPr>
+      <w:r>
+        <w:rPr>
+          <w:rFonts w:ascii="Times New Roman" w:eastAsia="Times New Roman" w:hAnsi="Times New Roman" w:cs="Times New Roman"/>
+          <w:sz w:val="28"/>
+          <w:szCs w:val="28"/>
+        </w:rPr>
+        <w:t>Para consumo do modelo treinado anteriormente e sua utilização, nós optamos por exportá-lo e o utilizar em outro arquivo.</w:t>
+      </w:r>
+      <w:r>
+        <w:br/>
+      </w:r>
+      <w:r>
+        <w:rPr>
+          <w:rFonts w:ascii="Times New Roman" w:eastAsia="Times New Roman" w:hAnsi="Times New Roman" w:cs="Times New Roman"/>
+          <w:sz w:val="28"/>
+          <w:szCs w:val="28"/>
+          <w:highlight w:val="yellow"/>
+        </w:rPr>
+        <w:t>Para tal, aqui está um exemplo de sua utilização:</w:t>
+      </w:r>
+    </w:p>
+    <w:p>
+      <w:pPr>
+        <w:spacing w:after="0"/>
+        <w:jc w:val="both"/>
+        <w:rPr>
+          <w:rFonts w:ascii="Times New Roman" w:eastAsia="Times New Roman" w:hAnsi="Times New Roman" w:cs="Times New Roman"/>
+          <w:sz w:val="28"/>
+          <w:szCs w:val="28"/>
+          <w:highlight w:val="yellow"/>
+        </w:rPr>
+      </w:pPr>
+    </w:p>
+    <w:p>
+      <w:pPr>
+        <w:spacing w:after="0"/>
+        <w:jc w:val="both"/>
+        <w:rPr>
+          <w:rFonts w:ascii="Times New Roman" w:eastAsia="Times New Roman" w:hAnsi="Times New Roman" w:cs="Times New Roman"/>
+          <w:sz w:val="28"/>
+          <w:szCs w:val="28"/>
+        </w:rPr>
+      </w:pPr>
+      <w:r>
+        <w:rPr>
+          <w:rFonts w:ascii="Times New Roman" w:eastAsia="Times New Roman" w:hAnsi="Times New Roman" w:cs="Times New Roman"/>
+          <w:sz w:val="28"/>
+          <w:szCs w:val="28"/>
+          <w:highlight w:val="yellow"/>
+        </w:rPr>
+        <w:t>///// explicar exportação do modelo e importação?</w:t>
+      </w:r>
+    </w:p>
+    <w:p>
+      <w:pPr>
+        <w:spacing w:after="0"/>
+        <w:jc w:val="both"/>
+        <w:rPr>
+          <w:rFonts w:ascii="Times New Roman" w:eastAsia="Times New Roman" w:hAnsi="Times New Roman" w:cs="Times New Roman"/>
+          <w:sz w:val="28"/>
+          <w:szCs w:val="28"/>
+        </w:rPr>
+      </w:pPr>
+      <w:r>
+        <w:rPr>
+          <w:noProof/>
+        </w:rPr>
+        <w:lastRenderedPageBreak/>
+        <w:drawing>
+          <wp:inline distT="0" distB="0" distL="0" distR="0" wp14:anchorId="4A45BA06" wp14:editId="4BB29B2B">
+            <wp:extent cx="6136600" cy="7400925"/>
+            <wp:effectExtent l="0" t="0" r="0" b="0"/>
+            <wp:docPr id="1398570950" name="Imagem 1398570950"/>
+            <wp:cNvGraphicFramePr>
+              <a:graphicFrameLocks xmlns:a="http://schemas.openxmlformats.org/drawingml/2006/main" noChangeAspect="1"/>
+            </wp:cNvGraphicFramePr>
+            <a:graphic xmlns:a="http://schemas.openxmlformats.org/drawingml/2006/main">
+              <a:graphicData uri="http://schemas.openxmlformats.org/drawingml/2006/picture">
+                <pic:pic xmlns:pic="http://schemas.openxmlformats.org/drawingml/2006/picture">
+                  <pic:nvPicPr>
+                    <pic:cNvPr id="0" name=""/>
+                    <pic:cNvPicPr/>
+                  </pic:nvPicPr>
+                  <pic:blipFill>
+                    <a:blip r:embed="rId13">
+                      <a:extLst>
+                        <a:ext uri="{28A0092B-C50C-407E-A947-70E740481C1C}">
+                          <a14:useLocalDpi xmlns:a14="http://schemas.microsoft.com/office/drawing/2010/main" val="0"/>
+                        </a:ext>
+                      </a:extLst>
+                    </a:blip>
+                    <a:stretch>
+                      <a:fillRect/>
+                    </a:stretch>
+                  </pic:blipFill>
+                  <pic:spPr>
+                    <a:xfrm>
+                      <a:off x="0" y="0"/>
+                      <a:ext cx="6136600" cy="7400925"/>
+                    </a:xfrm>
+                    <a:prstGeom prst="rect">
+                      <a:avLst/>
+                    </a:prstGeom>
+                  </pic:spPr>
+                </pic:pic>
+              </a:graphicData>
+            </a:graphic>
+          </wp:inline>
+        </w:drawing>
+      </w:r>
+    </w:p>
+    <w:p>
+      <w:pPr>
+        <w:spacing w:after="0"/>
+        <w:jc w:val="both"/>
+      </w:pPr>
+      <w:r>
+        <w:rPr>
+          <w:noProof/>
+        </w:rPr>
+        <w:lastRenderedPageBreak/>
+        <w:drawing>
+          <wp:inline distT="0" distB="0" distL="0" distR="0" wp14:anchorId="3687F400" wp14:editId="62D47C57">
+            <wp:extent cx="6556076" cy="2171700"/>
+            <wp:effectExtent l="0" t="0" r="0" b="0"/>
+            <wp:docPr id="1452808185" name="Imagem 1452808185"/>
+            <wp:cNvGraphicFramePr>
+              <a:graphicFrameLocks xmlns:a="http://schemas.openxmlformats.org/drawingml/2006/main" noChangeAspect="1"/>
+            </wp:cNvGraphicFramePr>
+            <a:graphic xmlns:a="http://schemas.openxmlformats.org/drawingml/2006/main">
+              <a:graphicData uri="http://schemas.openxmlformats.org/drawingml/2006/picture">
+                <pic:pic xmlns:pic="http://schemas.openxmlformats.org/drawingml/2006/picture">
+                  <pic:nvPicPr>
+                    <pic:cNvPr id="0" name=""/>
+                    <pic:cNvPicPr/>
+                  </pic:nvPicPr>
+                  <pic:blipFill>
+                    <a:blip r:embed="rId14">
+                      <a:extLst>
+                        <a:ext uri="{28A0092B-C50C-407E-A947-70E740481C1C}">
+                          <a14:useLocalDpi xmlns:a14="http://schemas.microsoft.com/office/drawing/2010/main" val="0"/>
+                        </a:ext>
+                      </a:extLst>
+                    </a:blip>
+                    <a:stretch>
+                      <a:fillRect/>
+                    </a:stretch>
+                  </pic:blipFill>
+                  <pic:spPr>
+                    <a:xfrm>
+                      <a:off x="0" y="0"/>
                       <a:ext cx="6556076" cy="2171700"/>
                     </a:xfrm>
                     <a:prstGeom prst="rect">
@@ -6717,7 +7341,7 @@
                     <pic:cNvPicPr/>
                   </pic:nvPicPr>
                   <pic:blipFill>
-                    <a:blip r:embed="rId12">
+                    <a:blip r:embed="rId15">
                       <a:extLst>
                         <a:ext uri="{28A0092B-C50C-407E-A947-70E740481C1C}">
                           <a14:useLocalDpi xmlns:a14="http://schemas.microsoft.com/office/drawing/2010/main" val="0"/>
@@ -10129,6 +10753,37 @@
       <w:ind w:left="1760"/>
     </w:pPr>
   </w:style>
+  <w:style w:type="character" w:styleId="MenoPendente">
+    <w:name w:val="Unresolved Mention"/>
+    <w:basedOn w:val="Fontepargpadro"/>
+    <w:uiPriority w:val="99"/>
+    <w:semiHidden/>
+    <w:unhideWhenUsed/>
+    <w:rsid w:val="00422A72"/>
+    <w:rPr>
+      <w:color w:val="605E5C"/>
+      <w:shd w:val="clear" w:color="auto" w:fill="E1DFDD"/>
+    </w:rPr>
+  </w:style>
+  <w:style w:type="paragraph" w:styleId="Legenda">
+    <w:name w:val="caption"/>
+    <w:basedOn w:val="Normal"/>
+    <w:next w:val="Normal"/>
+    <w:uiPriority w:val="35"/>
+    <w:unhideWhenUsed/>
+    <w:qFormat/>
+    <w:rsid w:val="00422A72"/>
+    <w:pPr>
+      <w:spacing w:after="200" w:line="240" w:lineRule="auto"/>
+    </w:pPr>
+    <w:rPr>
+      <w:i/>
+      <w:iCs/>
+      <w:color w:val="44546A" w:themeColor="text2"/>
+      <w:sz w:val="18"/>
+      <w:szCs w:val="18"/>
+    </w:rPr>
+  </w:style>
 </w:styles>
 </file>
 

</xml_diff>